<commit_message>
made minor modification about ode
</commit_message>
<xml_diff>
--- a/Manuscript/Spatial niche project.docx
+++ b/Manuscript/Spatial niche project.docx
@@ -377,14 +377,12 @@
         </w:rPr>
         <w:t>. We identify these groups as being the “soil niches” (“</w:t>
       </w:r>
-      <w:proofErr w:type="spellStart"/>
-      <w:r>
-        <w:rPr>
-          <w:rFonts w:ascii="Tenorite" w:hAnsi="Tenorite"/>
-        </w:rPr>
-        <w:t>sniches</w:t>
-      </w:r>
-      <w:proofErr w:type="spellEnd"/>
+      <w:r>
+        <w:rPr>
+          <w:rFonts w:ascii="Tenorite" w:hAnsi="Tenorite"/>
+        </w:rPr>
+        <w:t>niches</w:t>
+      </w:r>
       <w:r>
         <w:rPr>
           <w:rFonts w:ascii="Tenorite" w:hAnsi="Tenorite"/>
@@ -411,14 +409,12 @@
         </w:rPr>
         <w:t xml:space="preserve">a </w:t>
       </w:r>
-      <w:proofErr w:type="spellStart"/>
-      <w:r>
-        <w:rPr>
-          <w:rFonts w:ascii="Tenorite" w:hAnsi="Tenorite"/>
-        </w:rPr>
-        <w:t>sniche</w:t>
-      </w:r>
-      <w:proofErr w:type="spellEnd"/>
+      <w:r>
+        <w:rPr>
+          <w:rFonts w:ascii="Tenorite" w:hAnsi="Tenorite"/>
+        </w:rPr>
+        <w:t>niches</w:t>
+      </w:r>
       <w:r>
         <w:rPr>
           <w:rFonts w:ascii="Tenorite" w:hAnsi="Tenorite"/>
@@ -457,14 +453,12 @@
         </w:rPr>
         <w:t xml:space="preserve"> of this three-</w:t>
       </w:r>
-      <w:proofErr w:type="spellStart"/>
-      <w:r>
-        <w:rPr>
-          <w:rFonts w:ascii="Tenorite" w:hAnsi="Tenorite"/>
-        </w:rPr>
-        <w:t>sniche</w:t>
-      </w:r>
-      <w:proofErr w:type="spellEnd"/>
+      <w:r>
+        <w:rPr>
+          <w:rFonts w:ascii="Tenorite" w:hAnsi="Tenorite"/>
+        </w:rPr>
+        <w:t>niches</w:t>
+      </w:r>
       <w:r>
         <w:rPr>
           <w:rFonts w:ascii="Tenorite" w:hAnsi="Tenorite"/>
@@ -499,7 +493,19 @@
         <w:rPr>
           <w:rFonts w:ascii="Tenorite" w:hAnsi="Tenorite"/>
         </w:rPr>
-        <w:t xml:space="preserve">. Using distance cutoff from 2 to 40 meters, abundance threshold from 0 to 400 we consistently find three clusters, with some exceptions of 2 and 4 clusters. Upon visual inspection, the </w:t>
+        <w:t>. Using distance cutoff from 2 to 40 meters, abundance threshold from 0 to 400</w:t>
+      </w:r>
+      <w:r>
+        <w:rPr>
+          <w:rFonts w:ascii="Tenorite" w:hAnsi="Tenorite"/>
+        </w:rPr>
+        <w:t>,</w:t>
+      </w:r>
+      <w:r>
+        <w:rPr>
+          <w:rFonts w:ascii="Tenorite" w:hAnsi="Tenorite"/>
+        </w:rPr>
+        <w:t xml:space="preserve"> we consistently find three clusters, with some exceptions of 2 and 4 clusters. Upon visual inspection, the </w:t>
       </w:r>
       <w:r>
         <w:rPr>
@@ -573,14 +579,12 @@
         </w:rPr>
         <w:t xml:space="preserve">Each of the 3 niches corresponds to a bias for preferentially recruiting in sites whose local soil conditions match the </w:t>
       </w:r>
-      <w:proofErr w:type="spellStart"/>
-      <w:r>
-        <w:rPr>
-          <w:rFonts w:ascii="Tenorite" w:hAnsi="Tenorite"/>
-        </w:rPr>
-        <w:t>sniche</w:t>
-      </w:r>
-      <w:proofErr w:type="spellEnd"/>
+      <w:r>
+        <w:rPr>
+          <w:rFonts w:ascii="Tenorite" w:hAnsi="Tenorite"/>
+        </w:rPr>
+        <w:t>niches</w:t>
+      </w:r>
       <w:r>
         <w:rPr>
           <w:rFonts w:ascii="Tenorite" w:hAnsi="Tenorite"/>
@@ -593,14 +597,12 @@
         </w:rPr>
         <w:t xml:space="preserve"> In other words, we infer from the finding of three </w:t>
       </w:r>
-      <w:proofErr w:type="spellStart"/>
-      <w:r>
-        <w:rPr>
-          <w:rFonts w:ascii="Tenorite" w:hAnsi="Tenorite"/>
-        </w:rPr>
-        <w:t>sniches</w:t>
-      </w:r>
-      <w:proofErr w:type="spellEnd"/>
+      <w:r>
+        <w:rPr>
+          <w:rFonts w:ascii="Tenorite" w:hAnsi="Tenorite"/>
+        </w:rPr>
+        <w:t>niches</w:t>
+      </w:r>
       <w:r>
         <w:rPr>
           <w:rFonts w:ascii="Tenorite" w:hAnsi="Tenorite"/>
@@ -625,14 +627,12 @@
         </w:rPr>
         <w:t xml:space="preserve">Given the coordinates of each tree in the FDP and the </w:t>
       </w:r>
-      <w:proofErr w:type="spellStart"/>
-      <w:r>
-        <w:rPr>
-          <w:rFonts w:ascii="Tenorite" w:hAnsi="Tenorite"/>
-        </w:rPr>
-        <w:t>sniche</w:t>
-      </w:r>
-      <w:proofErr w:type="spellEnd"/>
+      <w:r>
+        <w:rPr>
+          <w:rFonts w:ascii="Tenorite" w:hAnsi="Tenorite"/>
+        </w:rPr>
+        <w:t>niches</w:t>
+      </w:r>
       <w:r>
         <w:rPr>
           <w:rFonts w:ascii="Tenorite" w:hAnsi="Tenorite"/>
@@ -669,7 +669,19 @@
         <w:rPr>
           <w:rFonts w:ascii="Tenorite" w:hAnsi="Tenorite"/>
         </w:rPr>
-        <w:t xml:space="preserve"> we suppose continuity/autocorrelation in the spatial distribution of soil types, and in particular we assume that if a point (x0, y0) has soil type 1, then points (x, y) separated by distance d have probability P_1(d) of belonging to soil type 1 and 1-P of belonging to one of the other soil types. Doing this for every data point returns a map of probabilities for the entire FDP. (John performed this analysis).</w:t>
+        <w:t xml:space="preserve"> we suppose continuity/autocorrelation in the spatial distribution of soil types, and in particular we assume that if a point (x0, y0) has soil type 1, then points (x, y) separated by distance d have probability P_1(d) of belonging to soil type 1 and 1-P of belonging to one of the other soil types. </w:t>
+      </w:r>
+      <w:r>
+        <w:rPr>
+          <w:rFonts w:ascii="Tenorite" w:hAnsi="Tenorite"/>
+        </w:rPr>
+        <w:t xml:space="preserve">We let P be a Gaussian with width d. The bandwidth here acting as a smoothing parameter. </w:t>
+      </w:r>
+      <w:r>
+        <w:rPr>
+          <w:rFonts w:ascii="Tenorite" w:hAnsi="Tenorite"/>
+        </w:rPr>
+        <w:t>Doing this for every data point returns a map of probabilities for the entire FDP. (John performed this analysis).</w:t>
       </w:r>
     </w:p>
     <w:p>
@@ -1220,9 +1232,17 @@
       </w:pPr>
       <w:r>
         <w:rPr>
-          <w:rFonts w:ascii="Tenorite" w:hAnsi="Tenorite"/>
-        </w:rPr>
-        <w:t>John also trained a neuro net on the same data, and found that … (John, please fill in here).</w:t>
+          <w:rFonts w:ascii="Tenorite" w:hAnsi="Tenorite" w:hint="eastAsia"/>
+          <w:lang w:eastAsia="zh-CN"/>
+        </w:rPr>
+        <w:t>We</w:t>
+      </w:r>
+      <w:r>
+        <w:rPr>
+          <w:rFonts w:ascii="Tenorite" w:hAnsi="Tenorite"/>
+          <w:lang w:eastAsia="zh-CN"/>
+        </w:rPr>
+        <w:t xml:space="preserve"> trained </w:t>
       </w:r>
     </w:p>
     <w:p>
@@ -1429,14 +1449,12 @@
         </w:rPr>
         <w:t xml:space="preserve"> principal component. This leaves us with 5 trait-based features on which to train the AI to predict the </w:t>
       </w:r>
-      <w:proofErr w:type="spellStart"/>
-      <w:r>
-        <w:rPr>
-          <w:rFonts w:ascii="Tenorite" w:hAnsi="Tenorite"/>
-        </w:rPr>
-        <w:t>sniche</w:t>
-      </w:r>
-      <w:proofErr w:type="spellEnd"/>
+      <w:r>
+        <w:rPr>
+          <w:rFonts w:ascii="Tenorite" w:hAnsi="Tenorite"/>
+        </w:rPr>
+        <w:t>niches</w:t>
+      </w:r>
       <w:r>
         <w:rPr>
           <w:rFonts w:ascii="Tenorite" w:hAnsi="Tenorite"/>
@@ -1513,14 +1531,12 @@
         </w:rPr>
         <w:t xml:space="preserve">So instead of using 17 different leaf traits as predictors of the </w:t>
       </w:r>
-      <w:proofErr w:type="spellStart"/>
-      <w:r>
-        <w:rPr>
-          <w:rFonts w:ascii="Tenorite" w:hAnsi="Tenorite"/>
-        </w:rPr>
-        <w:t>sniche</w:t>
-      </w:r>
-      <w:proofErr w:type="spellEnd"/>
+      <w:r>
+        <w:rPr>
+          <w:rFonts w:ascii="Tenorite" w:hAnsi="Tenorite"/>
+        </w:rPr>
+        <w:t>niches</w:t>
+      </w:r>
       <w:r>
         <w:rPr>
           <w:rFonts w:ascii="Tenorite" w:hAnsi="Tenorite"/>
@@ -1687,16 +1703,14 @@
         </w:rPr>
         <w:t xml:space="preserve">as </w:t>
       </w:r>
-      <w:proofErr w:type="spellStart"/>
       <w:r>
         <w:rPr>
           <w:rFonts w:ascii="Tenorite" w:hAnsi="Tenorite"/>
           <w:i/>
           <w:iCs/>
         </w:rPr>
-        <w:t>sniche</w:t>
-      </w:r>
-      <w:proofErr w:type="spellEnd"/>
+        <w:t>niches</w:t>
+      </w:r>
       <w:r>
         <w:rPr>
           <w:rFonts w:ascii="Tenorite" w:hAnsi="Tenorite"/>
@@ -1729,70 +1743,68 @@
         </w:rPr>
         <w:t xml:space="preserve">Indeed, the results I’m getting suggest that </w:t>
       </w:r>
-      <w:proofErr w:type="spellStart"/>
-      <w:r>
-        <w:rPr>
-          <w:rFonts w:ascii="Tenorite" w:hAnsi="Tenorite"/>
-        </w:rPr>
-        <w:t>sniches</w:t>
-      </w:r>
-      <w:proofErr w:type="spellEnd"/>
-      <w:r>
-        <w:rPr>
-          <w:rFonts w:ascii="Tenorite" w:hAnsi="Tenorite"/>
-        </w:rPr>
-        <w:t xml:space="preserve"> 1 and 2 differ mostly by vital rates, in that </w:t>
-      </w:r>
-      <w:proofErr w:type="spellStart"/>
-      <w:r>
-        <w:rPr>
-          <w:rFonts w:ascii="Tenorite" w:hAnsi="Tenorite"/>
-        </w:rPr>
-        <w:t>sniche</w:t>
-      </w:r>
-      <w:proofErr w:type="spellEnd"/>
+      <w:r>
+        <w:rPr>
+          <w:rFonts w:ascii="Tenorite" w:hAnsi="Tenorite"/>
+        </w:rPr>
+        <w:t>niches</w:t>
+      </w:r>
+      <w:r>
+        <w:rPr>
+          <w:rFonts w:ascii="Tenorite" w:hAnsi="Tenorite"/>
+        </w:rPr>
+        <w:t xml:space="preserve"> 1 and 2 differ mostly by vital rates, in </w:t>
+      </w:r>
+      <w:proofErr w:type="gramStart"/>
+      <w:r>
+        <w:rPr>
+          <w:rFonts w:ascii="Tenorite" w:hAnsi="Tenorite"/>
+        </w:rPr>
+        <w:t xml:space="preserve">that </w:t>
+      </w:r>
+      <w:r>
+        <w:rPr>
+          <w:rFonts w:ascii="Tenorite" w:hAnsi="Tenorite"/>
+        </w:rPr>
+        <w:t>niches</w:t>
+      </w:r>
+      <w:proofErr w:type="gramEnd"/>
       <w:r>
         <w:rPr>
           <w:rFonts w:ascii="Tenorite" w:hAnsi="Tenorite"/>
         </w:rPr>
         <w:t xml:space="preserve"> 1 is the slow-and-steady strategy while </w:t>
       </w:r>
-      <w:proofErr w:type="spellStart"/>
-      <w:r>
-        <w:rPr>
-          <w:rFonts w:ascii="Tenorite" w:hAnsi="Tenorite"/>
-        </w:rPr>
-        <w:t>sniche</w:t>
-      </w:r>
-      <w:proofErr w:type="spellEnd"/>
+      <w:r>
+        <w:rPr>
+          <w:rFonts w:ascii="Tenorite" w:hAnsi="Tenorite"/>
+        </w:rPr>
+        <w:t>niches</w:t>
+      </w:r>
       <w:r>
         <w:rPr>
           <w:rFonts w:ascii="Tenorite" w:hAnsi="Tenorite"/>
         </w:rPr>
         <w:t xml:space="preserve"> 2 is the live-fast-die-young strategy. </w:t>
       </w:r>
-      <w:proofErr w:type="spellStart"/>
-      <w:r>
-        <w:rPr>
-          <w:rFonts w:ascii="Tenorite" w:hAnsi="Tenorite"/>
-        </w:rPr>
-        <w:t>Sniche</w:t>
-      </w:r>
-      <w:proofErr w:type="spellEnd"/>
+      <w:r>
+        <w:rPr>
+          <w:rFonts w:ascii="Tenorite" w:hAnsi="Tenorite"/>
+        </w:rPr>
+        <w:t>Niches</w:t>
+      </w:r>
       <w:r>
         <w:rPr>
           <w:rFonts w:ascii="Tenorite" w:hAnsi="Tenorite"/>
         </w:rPr>
         <w:t xml:space="preserve"> 3 is a bit more subtle, with similar vital rates as </w:t>
       </w:r>
-      <w:proofErr w:type="spellStart"/>
-      <w:r>
-        <w:rPr>
-          <w:rFonts w:ascii="Tenorite" w:hAnsi="Tenorite"/>
-        </w:rPr>
-        <w:t>sniche</w:t>
-      </w:r>
-      <w:proofErr w:type="spellEnd"/>
+      <w:r>
+        <w:rPr>
+          <w:rFonts w:ascii="Tenorite" w:hAnsi="Tenorite"/>
+        </w:rPr>
+        <w:t>niches</w:t>
+      </w:r>
       <w:r>
         <w:rPr>
           <w:rFonts w:ascii="Tenorite" w:hAnsi="Tenorite"/>
@@ -2449,30 +2461,17 @@
         </w:rPr>
         <w:t xml:space="preserve">species organized by </w:t>
       </w:r>
-      <w:proofErr w:type="spellStart"/>
-      <w:r>
-        <w:rPr>
-          <w:rFonts w:ascii="Tenorite" w:hAnsi="Tenorite"/>
-          <w:i w:val="0"/>
-          <w:iCs w:val="0"/>
-          <w:color w:val="auto"/>
-          <w:sz w:val="22"/>
-          <w:szCs w:val="22"/>
-        </w:rPr>
-        <w:t>snich</w:t>
-      </w:r>
-      <w:r>
-        <w:rPr>
-          <w:rFonts w:ascii="Tenorite" w:hAnsi="Tenorite"/>
-          <w:i w:val="0"/>
-          <w:iCs w:val="0"/>
-          <w:color w:val="auto"/>
-          <w:sz w:val="22"/>
-          <w:szCs w:val="22"/>
-        </w:rPr>
-        <w:t>e</w:t>
-      </w:r>
-      <w:proofErr w:type="spellEnd"/>
+      <w:r>
+        <w:rPr>
+          <w:rFonts w:ascii="Tenorite" w:hAnsi="Tenorite"/>
+          <w:i w:val="0"/>
+          <w:iCs w:val="0"/>
+          <w:color w:val="auto"/>
+          <w:sz w:val="22"/>
+          <w:szCs w:val="22"/>
+        </w:rPr>
+        <w:t>niches</w:t>
+      </w:r>
       <w:r>
         <w:rPr>
           <w:rFonts w:ascii="Tenorite" w:hAnsi="Tenorite"/>
@@ -2528,19 +2527,17 @@
         </w:rPr>
         <w:t xml:space="preserve">, with the </w:t>
       </w:r>
-      <w:proofErr w:type="spellStart"/>
-      <w:r>
-        <w:rPr>
-          <w:rFonts w:ascii="Tenorite" w:hAnsi="Tenorite"/>
-          <w:i w:val="0"/>
-          <w:iCs w:val="0"/>
-          <w:color w:val="auto"/>
-          <w:sz w:val="22"/>
-          <w:szCs w:val="22"/>
-        </w:rPr>
-        <w:t>sniches</w:t>
-      </w:r>
-      <w:proofErr w:type="spellEnd"/>
+      <w:r>
+        <w:rPr>
+          <w:rFonts w:ascii="Tenorite" w:hAnsi="Tenorite"/>
+          <w:i w:val="0"/>
+          <w:iCs w:val="0"/>
+          <w:color w:val="auto"/>
+          <w:sz w:val="22"/>
+          <w:szCs w:val="22"/>
+        </w:rPr>
+        <w:t>niches</w:t>
+      </w:r>
       <w:r>
         <w:rPr>
           <w:rFonts w:ascii="Tenorite" w:hAnsi="Tenorite"/>
@@ -2552,19 +2549,17 @@
         </w:rPr>
         <w:t xml:space="preserve"> represented as colored blobs. Bottom: geographic distribution of the FDP species, colored by </w:t>
       </w:r>
-      <w:proofErr w:type="spellStart"/>
-      <w:r>
-        <w:rPr>
-          <w:rFonts w:ascii="Tenorite" w:hAnsi="Tenorite"/>
-          <w:i w:val="0"/>
-          <w:iCs w:val="0"/>
-          <w:color w:val="auto"/>
-          <w:sz w:val="22"/>
-          <w:szCs w:val="22"/>
-        </w:rPr>
-        <w:t>sniche</w:t>
-      </w:r>
-      <w:proofErr w:type="spellEnd"/>
+      <w:r>
+        <w:rPr>
+          <w:rFonts w:ascii="Tenorite" w:hAnsi="Tenorite"/>
+          <w:i w:val="0"/>
+          <w:iCs w:val="0"/>
+          <w:color w:val="auto"/>
+          <w:sz w:val="22"/>
+          <w:szCs w:val="22"/>
+        </w:rPr>
+        <w:t>niches</w:t>
+      </w:r>
       <w:r>
         <w:rPr>
           <w:rFonts w:ascii="Tenorite" w:hAnsi="Tenorite"/>
@@ -3781,18 +3776,18 @@
         </w:rPr>
         <w:t xml:space="preserve">. Trait distribution of each </w:t>
       </w:r>
-      <w:proofErr w:type="spellStart"/>
-      <w:r>
-        <w:rPr>
-          <w:i w:val="0"/>
-          <w:iCs w:val="0"/>
-          <w:color w:val="auto"/>
-          <w:sz w:val="22"/>
-          <w:szCs w:val="22"/>
-        </w:rPr>
-        <w:t>sniche</w:t>
-      </w:r>
-      <w:proofErr w:type="spellEnd"/>
+      <w:proofErr w:type="gramStart"/>
+      <w:r>
+        <w:rPr>
+          <w:i w:val="0"/>
+          <w:iCs w:val="0"/>
+          <w:color w:val="auto"/>
+          <w:sz w:val="22"/>
+          <w:szCs w:val="22"/>
+        </w:rPr>
+        <w:t>niches</w:t>
+      </w:r>
+      <w:proofErr w:type="gramEnd"/>
       <w:r>
         <w:rPr>
           <w:i w:val="0"/>
@@ -3887,18 +3882,16 @@
         </w:rPr>
         <w:t xml:space="preserve">. Affinity matrix reflecting how often each species occurs on each inferred soil type. Species codes are colored by </w:t>
       </w:r>
-      <w:proofErr w:type="spellStart"/>
-      <w:r>
-        <w:rPr>
-          <w:i w:val="0"/>
-          <w:iCs w:val="0"/>
-          <w:color w:val="auto"/>
-          <w:sz w:val="22"/>
-          <w:szCs w:val="22"/>
-        </w:rPr>
-        <w:t>sniche</w:t>
-      </w:r>
-      <w:proofErr w:type="spellEnd"/>
+      <w:r>
+        <w:rPr>
+          <w:i w:val="0"/>
+          <w:iCs w:val="0"/>
+          <w:color w:val="auto"/>
+          <w:sz w:val="22"/>
+          <w:szCs w:val="22"/>
+        </w:rPr>
+        <w:t>niches</w:t>
+      </w:r>
       <w:r>
         <w:rPr>
           <w:i w:val="0"/>
@@ -5679,7 +5672,7 @@
   <w:docDefaults>
     <w:rPrDefault>
       <w:rPr>
-        <w:rFonts w:asciiTheme="minorHAnsi" w:eastAsiaTheme="minorHAnsi" w:hAnsiTheme="minorHAnsi" w:cstheme="minorBidi"/>
+        <w:rFonts w:asciiTheme="minorHAnsi" w:eastAsia="SimSun" w:hAnsiTheme="minorHAnsi" w:cstheme="minorBidi"/>
         <w:sz w:val="22"/>
         <w:szCs w:val="22"/>
         <w:lang w:val="en-US" w:eastAsia="en-US" w:bidi="ar-SA"/>

</xml_diff>

<commit_message>
Update July 22 2021
Added response to James's comments.
</commit_message>
<xml_diff>
--- a/Manuscript/Spatial niche project.docx
+++ b/Manuscript/Spatial niche project.docx
@@ -1232,21 +1232,7 @@
         <w:rPr>
           <w:rFonts w:ascii="Tenorite" w:hAnsi="Tenorite"/>
         </w:rPr>
-        <w:t xml:space="preserve">When we train the classifier using partially randomized nutrient data at different scales, we see increasingly poor predictions (Fig. 7) I think the fact that the better-than-chance agreement </w:t>
-      </w:r>
-      <w:proofErr w:type="gramStart"/>
-      <w:r>
-        <w:rPr>
-          <w:rFonts w:ascii="Tenorite" w:hAnsi="Tenorite"/>
-        </w:rPr>
-        <w:t>doesn’t</w:t>
-      </w:r>
-      <w:proofErr w:type="gramEnd"/>
-      <w:r>
-        <w:rPr>
-          <w:rFonts w:ascii="Tenorite" w:hAnsi="Tenorite"/>
-        </w:rPr>
-        <w:t xml:space="preserve"> just collapse to zero indicates that spatial autocorrelation in both the nutrient and </w:t>
+        <w:t xml:space="preserve">When we train the classifier using partially randomized nutrient data at different scales, we see increasingly poor predictions (Fig. 7) I think the fact that the better-than-chance agreement doesn’t just collapse to zero indicates that spatial autocorrelation in both the nutrient and </w:t>
       </w:r>
       <w:proofErr w:type="spellStart"/>
       <w:r>
@@ -1373,35 +1359,7 @@
         <w:rPr>
           <w:rFonts w:ascii="Tenorite" w:hAnsi="Tenorite"/>
         </w:rPr>
-        <w:t xml:space="preserve">Overall, these results are at once reassuring and exciting. </w:t>
-      </w:r>
-      <w:proofErr w:type="gramStart"/>
-      <w:r>
-        <w:rPr>
-          <w:rFonts w:ascii="Tenorite" w:hAnsi="Tenorite"/>
-        </w:rPr>
-        <w:t>They’re</w:t>
-      </w:r>
-      <w:proofErr w:type="gramEnd"/>
-      <w:r>
-        <w:rPr>
-          <w:rFonts w:ascii="Tenorite" w:hAnsi="Tenorite"/>
-        </w:rPr>
-        <w:t xml:space="preserve"> exciting because we were able to predict high- and low-nutrient areas in the FDP indirectly via patterns of spatial proximity between species. It is reassuring because from the outset the project is founded on the idea that these patterns are created precisely because of soil heterogeneity, so </w:t>
-      </w:r>
-      <w:proofErr w:type="gramStart"/>
-      <w:r>
-        <w:rPr>
-          <w:rFonts w:ascii="Tenorite" w:hAnsi="Tenorite"/>
-        </w:rPr>
-        <w:t>it’s</w:t>
-      </w:r>
-      <w:proofErr w:type="gramEnd"/>
-      <w:r>
-        <w:rPr>
-          <w:rFonts w:ascii="Tenorite" w:hAnsi="Tenorite"/>
-        </w:rPr>
-        <w:t xml:space="preserve"> good that we are confirming that assumption post-facto.</w:t>
+        <w:t>Overall, these results are at once reassuring and exciting. They’re exciting because we were able to predict high- and low-nutrient areas in the FDP indirectly via patterns of spatial proximity between species. It is reassuring because from the outset the project is founded on the idea that these patterns are created precisely because of soil heterogeneity, so it’s good that we are confirming that assumption post-facto.</w:t>
       </w:r>
     </w:p>
     <w:p>
@@ -1461,21 +1419,7 @@
         <w:rPr>
           <w:rFonts w:ascii="Tenorite" w:hAnsi="Tenorite"/>
         </w:rPr>
-        <w:t xml:space="preserve">However, it would be very exciting to find that our soil types predict species traits or vice versa, because then </w:t>
-      </w:r>
-      <w:proofErr w:type="gramStart"/>
-      <w:r>
-        <w:rPr>
-          <w:rFonts w:ascii="Tenorite" w:hAnsi="Tenorite"/>
-        </w:rPr>
-        <w:t>we’d</w:t>
-      </w:r>
-      <w:proofErr w:type="gramEnd"/>
-      <w:r>
-        <w:rPr>
-          <w:rFonts w:ascii="Tenorite" w:hAnsi="Tenorite"/>
-        </w:rPr>
-        <w:t xml:space="preserve"> be connecting traits to niches – which I’m all about!</w:t>
+        <w:t>However, it would be very exciting to find that our soil types predict species traits or vice versa, because then we’d be connecting traits to niches – which I’m all about!</w:t>
       </w:r>
     </w:p>
     <w:p>
@@ -1630,21 +1574,7 @@
         <w:rPr>
           <w:rFonts w:ascii="Tenorite" w:hAnsi="Tenorite"/>
         </w:rPr>
-        <w:t xml:space="preserve"> of NAs. </w:t>
-      </w:r>
-      <w:proofErr w:type="gramStart"/>
-      <w:r>
-        <w:rPr>
-          <w:rFonts w:ascii="Tenorite" w:hAnsi="Tenorite"/>
-        </w:rPr>
-        <w:t>We’re</w:t>
-      </w:r>
-      <w:proofErr w:type="gramEnd"/>
-      <w:r>
-        <w:rPr>
-          <w:rFonts w:ascii="Tenorite" w:hAnsi="Tenorite"/>
-        </w:rPr>
-        <w:t xml:space="preserve"> forced to use value imputation methods to deal with those NAs, otherwise we’d lose a lot of the 77 species in our analysis)</w:t>
+        <w:t xml:space="preserve"> of NAs. We’re forced to use value imputation methods to deal with those NAs, otherwise we’d lose a lot of the 77 species in our analysis)</w:t>
       </w:r>
       <w:r>
         <w:rPr>
@@ -2111,21 +2041,7 @@
         <w:rPr>
           <w:rFonts w:ascii="Tenorite" w:hAnsi="Tenorite"/>
         </w:rPr>
-        <w:t xml:space="preserve"> it would be great if we found that the slow-and-steady plants tend to occur in low-nutrient soils and vice-versa. However, we are finding the opposite! It looks like the slow-and-steady group occurs in the high-N high-P area, while the live-fast group occurs in low-nutrient areas, and group 3 occurs in the high-nutrient area. I </w:t>
-      </w:r>
-      <w:proofErr w:type="gramStart"/>
-      <w:r>
-        <w:rPr>
-          <w:rFonts w:ascii="Tenorite" w:hAnsi="Tenorite"/>
-        </w:rPr>
-        <w:t>can’t</w:t>
-      </w:r>
-      <w:proofErr w:type="gramEnd"/>
-      <w:r>
-        <w:rPr>
-          <w:rFonts w:ascii="Tenorite" w:hAnsi="Tenorite"/>
-        </w:rPr>
-        <w:t xml:space="preserve"> say I understand this. Would be interesting to hear Jim </w:t>
+        <w:t xml:space="preserve"> it would be great if we found that the slow-and-steady plants tend to occur in low-nutrient soils and vice-versa. However, we are finding the opposite! It looks like the slow-and-steady group occurs in the high-N high-P area, while the live-fast group occurs in low-nutrient areas, and group 3 occurs in the high-nutrient area. I can’t say I understand this. Would be interesting to hear Jim </w:t>
       </w:r>
       <w:proofErr w:type="spellStart"/>
       <w:r>
@@ -2221,21 +2137,7 @@
         <w:rPr>
           <w:rFonts w:ascii="Tenorite" w:hAnsi="Tenorite" w:cs="AppleSystemUIFont"/>
         </w:rPr>
-        <w:t xml:space="preserve">gradient boosting which is a sequential method that takes an ensemble of decision trees to minimize the loss function. It </w:t>
-      </w:r>
-      <w:proofErr w:type="gramStart"/>
-      <w:r>
-        <w:rPr>
-          <w:rFonts w:ascii="Tenorite" w:hAnsi="Tenorite" w:cs="AppleSystemUIFont"/>
-        </w:rPr>
-        <w:t>doesn’t</w:t>
-      </w:r>
-      <w:proofErr w:type="gramEnd"/>
-      <w:r>
-        <w:rPr>
-          <w:rFonts w:ascii="Tenorite" w:hAnsi="Tenorite" w:cs="AppleSystemUIFont"/>
-        </w:rPr>
-        <w:t xml:space="preserve"> perform better than the random forest or CS5.0. The reason here is that our trait data set is so small that sophisticated classification method such as gradient boosting will overfit. All these confirms that </w:t>
+        <w:t xml:space="preserve">gradient boosting which is a sequential method that takes an ensemble of decision trees to minimize the loss function. It doesn’t perform better than the random forest or CS5.0. The reason here is that our trait data set is so small that sophisticated classification method such as gradient boosting will overfit. All these confirms that </w:t>
       </w:r>
       <w:bookmarkEnd w:id="0"/>
       <w:bookmarkEnd w:id="1"/>
@@ -2507,21 +2409,7 @@
         <w:rPr>
           <w:rFonts w:ascii="Tenorite" w:hAnsi="Tenorite"/>
         </w:rPr>
-        <w:t xml:space="preserve"> entries where the species is found in its preferred soil types vs non-preferred soil types). I get Cd = 0.5 and Co = 0.25, giving a ratio of 2 which is much smaller than the minimum required for non-neutral behavior to emerge at the community level. (Fig. 2E in that paper). I will note that we looked at 50 species and mean abundance = 100 trees/species in the paper, whereas here we have 77 species and mean abundance 230, which I think are comparable situations. If we believe both this estimation and the results in our PCB paper, </w:t>
-      </w:r>
-      <w:proofErr w:type="gramStart"/>
-      <w:r>
-        <w:rPr>
-          <w:rFonts w:ascii="Tenorite" w:hAnsi="Tenorite"/>
-        </w:rPr>
-        <w:t>we’d</w:t>
-      </w:r>
-      <w:proofErr w:type="gramEnd"/>
-      <w:r>
-        <w:rPr>
-          <w:rFonts w:ascii="Tenorite" w:hAnsi="Tenorite"/>
-        </w:rPr>
-        <w:t xml:space="preserve"> conclude that the PCB paper would predict neutral-like behavior on BCI based on our estimated Cd and Co, which is indeed the case.    </w:t>
+        <w:t xml:space="preserve"> entries where the species is found in its preferred soil types vs non-preferred soil types). I get Cd = 0.5 and Co = 0.25, giving a ratio of 2 which is much smaller than the minimum required for non-neutral behavior to emerge at the community level. (Fig. 2E in that paper). I will note that we looked at 50 species and mean abundance = 100 trees/species in the paper, whereas here we have 77 species and mean abundance 230, which I think are comparable situations. If we believe both this estimation and the results in our PCB paper, we’d conclude that the PCB paper would predict neutral-like behavior on BCI based on our estimated Cd and Co, which is indeed the case.    </w:t>
       </w:r>
     </w:p>
     <w:p>
@@ -2569,21 +2457,7 @@
           <w:rFonts w:ascii="Tenorite" w:hAnsi="Tenorite"/>
         </w:rPr>
         <w:lastRenderedPageBreak/>
-        <w:t xml:space="preserve">I think the results reported above make for a publishable paper. I would be very interested to hear James’s feedback, and eventually once </w:t>
-      </w:r>
-      <w:proofErr w:type="gramStart"/>
-      <w:r>
-        <w:rPr>
-          <w:rFonts w:ascii="Tenorite" w:hAnsi="Tenorite"/>
-        </w:rPr>
-        <w:t>we’re</w:t>
-      </w:r>
-      <w:proofErr w:type="gramEnd"/>
-      <w:r>
-        <w:rPr>
-          <w:rFonts w:ascii="Tenorite" w:hAnsi="Tenorite"/>
-        </w:rPr>
-        <w:t xml:space="preserve"> more confident about the </w:t>
+        <w:t xml:space="preserve">I think the results reported above make for a publishable paper. I would be very interested to hear James’s feedback, and eventually once we’re more confident about the </w:t>
       </w:r>
       <w:r>
         <w:rPr>
@@ -2602,21 +2476,7 @@
         <w:rPr>
           <w:rFonts w:ascii="Tenorite" w:hAnsi="Tenorite"/>
         </w:rPr>
-        <w:t xml:space="preserve">Re novelty of our paper, I think the finding of exactly 3 soil-based niches is new, and so is the association to traits. Dalling has looked at whether edaphic measures are correlated with spatial distribution of trees on BCI, but as far as I can tell not to this degree of detail of associating specific species to specific soil conditions. Methodologically, I </w:t>
-      </w:r>
-      <w:proofErr w:type="gramStart"/>
-      <w:r>
-        <w:rPr>
-          <w:rFonts w:ascii="Tenorite" w:hAnsi="Tenorite"/>
-        </w:rPr>
-        <w:t>don’t</w:t>
-      </w:r>
-      <w:proofErr w:type="gramEnd"/>
-      <w:r>
-        <w:rPr>
-          <w:rFonts w:ascii="Tenorite" w:hAnsi="Tenorite"/>
-        </w:rPr>
-        <w:t xml:space="preserve"> recall seeing papers that use graph-based methods or machine learning to find and describe niches.  </w:t>
+        <w:t xml:space="preserve">Re novelty of our paper, I think the finding of exactly 3 soil-based niches is new, and so is the association to traits. Dalling has looked at whether edaphic measures are correlated with spatial distribution of trees on BCI, but as far as I can tell not to this degree of detail of associating specific species to specific soil conditions. Methodologically, I don’t recall seeing papers that use graph-based methods or machine learning to find and describe niches.  </w:t>
       </w:r>
     </w:p>
     <w:p>
@@ -2719,40 +2579,34 @@
         <w:rPr>
           <w:rFonts w:ascii="Tenorite" w:eastAsiaTheme="majorEastAsia" w:hAnsi="Tenorite" w:cstheme="majorBidi"/>
         </w:rPr>
-        <w:t xml:space="preserve">?  </w:t>
+        <w:t xml:space="preserve">?  It’s a bit hard to make a connection </w:t>
       </w:r>
       <w:proofErr w:type="gramStart"/>
       <w:r>
         <w:rPr>
           <w:rFonts w:ascii="Tenorite" w:eastAsiaTheme="majorEastAsia" w:hAnsi="Tenorite" w:cstheme="majorBidi"/>
         </w:rPr>
-        <w:t>It’s</w:t>
+        <w:t>clearly, b</w:t>
+      </w:r>
+      <w:r>
+        <w:rPr>
+          <w:rFonts w:ascii="Tenorite" w:eastAsiaTheme="majorEastAsia" w:hAnsi="Tenorite" w:cstheme="majorBidi"/>
+        </w:rPr>
+        <w:t>e</w:t>
+      </w:r>
+      <w:r>
+        <w:rPr>
+          <w:rFonts w:ascii="Tenorite" w:eastAsiaTheme="majorEastAsia" w:hAnsi="Tenorite" w:cstheme="majorBidi"/>
+        </w:rPr>
+        <w:t>c</w:t>
+      </w:r>
+      <w:r>
+        <w:rPr>
+          <w:rFonts w:ascii="Tenorite" w:eastAsiaTheme="majorEastAsia" w:hAnsi="Tenorite" w:cstheme="majorBidi"/>
+        </w:rPr>
+        <w:t>ause</w:t>
       </w:r>
       <w:proofErr w:type="gramEnd"/>
-      <w:r>
-        <w:rPr>
-          <w:rFonts w:ascii="Tenorite" w:eastAsiaTheme="majorEastAsia" w:hAnsi="Tenorite" w:cstheme="majorBidi"/>
-        </w:rPr>
-        <w:t xml:space="preserve"> a bit hard to make a connection clearly, b</w:t>
-      </w:r>
-      <w:r>
-        <w:rPr>
-          <w:rFonts w:ascii="Tenorite" w:eastAsiaTheme="majorEastAsia" w:hAnsi="Tenorite" w:cstheme="majorBidi"/>
-        </w:rPr>
-        <w:t>e</w:t>
-      </w:r>
-      <w:r>
-        <w:rPr>
-          <w:rFonts w:ascii="Tenorite" w:eastAsiaTheme="majorEastAsia" w:hAnsi="Tenorite" w:cstheme="majorBidi"/>
-        </w:rPr>
-        <w:t>c</w:t>
-      </w:r>
-      <w:r>
-        <w:rPr>
-          <w:rFonts w:ascii="Tenorite" w:eastAsiaTheme="majorEastAsia" w:hAnsi="Tenorite" w:cstheme="majorBidi"/>
-        </w:rPr>
-        <w:t>ause</w:t>
-      </w:r>
       <w:r>
         <w:rPr>
           <w:rFonts w:ascii="Tenorite" w:eastAsiaTheme="majorEastAsia" w:hAnsi="Tenorite" w:cstheme="majorBidi"/>
@@ -3100,162 +2954,92 @@
         <w:rPr>
           <w:rFonts w:ascii="Tenorite" w:eastAsiaTheme="majorEastAsia" w:hAnsi="Tenorite" w:cstheme="majorBidi"/>
         </w:rPr>
-        <w:t xml:space="preserve">3. I </w:t>
-      </w:r>
-      <w:proofErr w:type="gramStart"/>
+        <w:t>3. I don’t think it is critical to this story</w:t>
+      </w:r>
       <w:r>
         <w:rPr>
           <w:rFonts w:ascii="Tenorite" w:eastAsiaTheme="majorEastAsia" w:hAnsi="Tenorite" w:cstheme="majorBidi"/>
         </w:rPr>
-        <w:t>don’t</w:t>
-      </w:r>
-      <w:proofErr w:type="gramEnd"/>
+        <w:t>,</w:t>
+      </w:r>
       <w:r>
         <w:rPr>
           <w:rFonts w:ascii="Tenorite" w:eastAsiaTheme="majorEastAsia" w:hAnsi="Tenorite" w:cstheme="majorBidi"/>
         </w:rPr>
-        <w:t xml:space="preserve"> think it is critical to this story</w:t>
-      </w:r>
+        <w:t xml:space="preserve"> but I am interested…would the </w:t>
+      </w:r>
+      <w:proofErr w:type="spellStart"/>
       <w:r>
         <w:rPr>
           <w:rFonts w:ascii="Tenorite" w:eastAsiaTheme="majorEastAsia" w:hAnsi="Tenorite" w:cstheme="majorBidi"/>
         </w:rPr>
-        <w:t>,</w:t>
-      </w:r>
+        <w:t>Cij</w:t>
+      </w:r>
+      <w:proofErr w:type="spellEnd"/>
       <w:r>
         <w:rPr>
           <w:rFonts w:ascii="Tenorite" w:eastAsiaTheme="majorEastAsia" w:hAnsi="Tenorite" w:cstheme="majorBidi"/>
         </w:rPr>
-        <w:t xml:space="preserve"> but I am interested…would the </w:t>
+        <w:t xml:space="preserve"> you have inferred tend to be consistent with neutral-like </w:t>
+      </w:r>
+      <w:r>
+        <w:rPr>
+          <w:rFonts w:ascii="Tenorite" w:eastAsiaTheme="majorEastAsia" w:hAnsi="Tenorite" w:cstheme="majorBidi"/>
+        </w:rPr>
+        <w:t>SAD</w:t>
+      </w:r>
+      <w:r>
+        <w:rPr>
+          <w:rFonts w:ascii="Tenorite" w:eastAsiaTheme="majorEastAsia" w:hAnsi="Tenorite" w:cstheme="majorBidi"/>
+        </w:rPr>
+        <w:t xml:space="preserve">s </w:t>
       </w:r>
       <w:proofErr w:type="spellStart"/>
       <w:r>
         <w:rPr>
           <w:rFonts w:ascii="Tenorite" w:eastAsiaTheme="majorEastAsia" w:hAnsi="Tenorite" w:cstheme="majorBidi"/>
         </w:rPr>
-        <w:t>Cij</w:t>
+        <w:t>etc</w:t>
       </w:r>
       <w:proofErr w:type="spellEnd"/>
       <w:r>
         <w:rPr>
           <w:rFonts w:ascii="Tenorite" w:eastAsiaTheme="majorEastAsia" w:hAnsi="Tenorite" w:cstheme="majorBidi"/>
         </w:rPr>
-        <w:t xml:space="preserve"> you have inferred tend to be consistent with neutral-like </w:t>
+        <w:t>?</w:t>
       </w:r>
       <w:r>
         <w:rPr>
           <w:rFonts w:ascii="Tenorite" w:eastAsiaTheme="majorEastAsia" w:hAnsi="Tenorite" w:cstheme="majorBidi"/>
         </w:rPr>
-        <w:t>SAD</w:t>
-      </w:r>
-      <w:r>
+        <w:t xml:space="preserve">  You said in the draft something like “and indeed this [exhibiting neutral behavior] is the case”.  but I wasn’t sure if that was a statement coming from just the general sense that BCI has been somewhat well-explained by neutral models in the past, or a more specific test.</w:t>
+      </w:r>
+    </w:p>
+    <w:p>
+      <w:pPr>
         <w:rPr>
           <w:rFonts w:ascii="Tenorite" w:eastAsiaTheme="majorEastAsia" w:hAnsi="Tenorite" w:cstheme="majorBidi"/>
         </w:rPr>
-        <w:t xml:space="preserve">s </w:t>
+      </w:pPr>
+      <w:r>
+        <w:rPr>
+          <w:rFonts w:ascii="Tenorite" w:eastAsiaTheme="majorEastAsia" w:hAnsi="Tenorite" w:cstheme="majorBidi"/>
+        </w:rPr>
+        <w:t xml:space="preserve">I know the temporal census-to-census dynamics won’t really look neutral (see the work with </w:t>
       </w:r>
       <w:proofErr w:type="spellStart"/>
       <w:r>
         <w:rPr>
           <w:rFonts w:ascii="Tenorite" w:eastAsiaTheme="majorEastAsia" w:hAnsi="Tenorite" w:cstheme="majorBidi"/>
         </w:rPr>
-        <w:t>etc</w:t>
+        <w:t>Tak</w:t>
       </w:r>
       <w:proofErr w:type="spellEnd"/>
       <w:r>
         <w:rPr>
           <w:rFonts w:ascii="Tenorite" w:eastAsiaTheme="majorEastAsia" w:hAnsi="Tenorite" w:cstheme="majorBidi"/>
         </w:rPr>
-        <w:t>?</w:t>
-      </w:r>
-      <w:r>
-        <w:rPr>
-          <w:rFonts w:ascii="Tenorite" w:eastAsiaTheme="majorEastAsia" w:hAnsi="Tenorite" w:cstheme="majorBidi"/>
-        </w:rPr>
-        <w:t xml:space="preserve">  You said in the draft something like “and indeed this [exhibiting neutral behavior] is the case”.  but I </w:t>
-      </w:r>
-      <w:proofErr w:type="gramStart"/>
-      <w:r>
-        <w:rPr>
-          <w:rFonts w:ascii="Tenorite" w:eastAsiaTheme="majorEastAsia" w:hAnsi="Tenorite" w:cstheme="majorBidi"/>
-        </w:rPr>
-        <w:t>wasn’t</w:t>
-      </w:r>
-      <w:proofErr w:type="gramEnd"/>
-      <w:r>
-        <w:rPr>
-          <w:rFonts w:ascii="Tenorite" w:eastAsiaTheme="majorEastAsia" w:hAnsi="Tenorite" w:cstheme="majorBidi"/>
-        </w:rPr>
-        <w:t xml:space="preserve"> sure if that was a statement coming from just the general sense that BCI has been somewhat well-explained by neutral models in the past, or a more specific test.</w:t>
-      </w:r>
-    </w:p>
-    <w:p>
-      <w:pPr>
-        <w:rPr>
-          <w:rFonts w:ascii="Tenorite" w:eastAsiaTheme="majorEastAsia" w:hAnsi="Tenorite" w:cstheme="majorBidi"/>
-        </w:rPr>
-      </w:pPr>
-      <w:r>
-        <w:rPr>
-          <w:rFonts w:ascii="Tenorite" w:eastAsiaTheme="majorEastAsia" w:hAnsi="Tenorite" w:cstheme="majorBidi"/>
-        </w:rPr>
-        <w:t xml:space="preserve">I know the temporal census-to-census dynamics </w:t>
-      </w:r>
-      <w:proofErr w:type="gramStart"/>
-      <w:r>
-        <w:rPr>
-          <w:rFonts w:ascii="Tenorite" w:eastAsiaTheme="majorEastAsia" w:hAnsi="Tenorite" w:cstheme="majorBidi"/>
-        </w:rPr>
-        <w:t>won’t</w:t>
-      </w:r>
-      <w:proofErr w:type="gramEnd"/>
-      <w:r>
-        <w:rPr>
-          <w:rFonts w:ascii="Tenorite" w:eastAsiaTheme="majorEastAsia" w:hAnsi="Tenorite" w:cstheme="majorBidi"/>
-        </w:rPr>
-        <w:t xml:space="preserve"> really look neutral (see the work with </w:t>
-      </w:r>
-      <w:proofErr w:type="spellStart"/>
-      <w:r>
-        <w:rPr>
-          <w:rFonts w:ascii="Tenorite" w:eastAsiaTheme="majorEastAsia" w:hAnsi="Tenorite" w:cstheme="majorBidi"/>
-        </w:rPr>
-        <w:t>Tak</w:t>
-      </w:r>
-      <w:proofErr w:type="spellEnd"/>
-      <w:r>
-        <w:rPr>
-          <w:rFonts w:ascii="Tenorite" w:eastAsiaTheme="majorEastAsia" w:hAnsi="Tenorite" w:cstheme="majorBidi"/>
-        </w:rPr>
-        <w:t xml:space="preserve"> and Ryan on environmental stochasticity).  I mean, it </w:t>
-      </w:r>
-      <w:proofErr w:type="gramStart"/>
-      <w:r>
-        <w:rPr>
-          <w:rFonts w:ascii="Tenorite" w:eastAsiaTheme="majorEastAsia" w:hAnsi="Tenorite" w:cstheme="majorBidi"/>
-        </w:rPr>
-        <w:t>won’t</w:t>
-      </w:r>
-      <w:proofErr w:type="gramEnd"/>
-      <w:r>
-        <w:rPr>
-          <w:rFonts w:ascii="Tenorite" w:eastAsiaTheme="majorEastAsia" w:hAnsi="Tenorite" w:cstheme="majorBidi"/>
-        </w:rPr>
-        <w:t xml:space="preserve"> look “niche-like” either.  But it </w:t>
-      </w:r>
-      <w:proofErr w:type="gramStart"/>
-      <w:r>
-        <w:rPr>
-          <w:rFonts w:ascii="Tenorite" w:eastAsiaTheme="majorEastAsia" w:hAnsi="Tenorite" w:cstheme="majorBidi"/>
-        </w:rPr>
-        <w:t>won’t</w:t>
-      </w:r>
-      <w:proofErr w:type="gramEnd"/>
-      <w:r>
-        <w:rPr>
-          <w:rFonts w:ascii="Tenorite" w:eastAsiaTheme="majorEastAsia" w:hAnsi="Tenorite" w:cstheme="majorBidi"/>
-        </w:rPr>
-        <w:t xml:space="preserve"> follow the patterns in our PCB paper. The SAD has been proposed to be consistent with neutrality of course, but there are subtleties there, as the local SAD relies on immigration from outside, and as you know from my paper with Stephen C this is a bit murky if you try to fit the neutral mode with large-scale data.</w:t>
+        <w:t xml:space="preserve"> and Ryan on environmental stochasticity).  I mean, it won’t look “niche-like” either.  But it won’t follow the patterns in our PCB paper. The SAD has been proposed to be consistent with neutrality of course, but there are subtleties there, as the local SAD relies on immigration from outside, and as you know from my paper with Stephen C this is a bit murky if you try to fit the neutral mode with large-scale data.</w:t>
       </w:r>
     </w:p>
     <w:p>
@@ -3297,23 +3081,7 @@
           <w:rFonts w:ascii="Tenorite" w:eastAsiaTheme="majorEastAsia" w:hAnsi="Tenorite" w:cstheme="majorBidi"/>
           <w:color w:val="FF0000"/>
         </w:rPr>
-        <w:t xml:space="preserve">R: I see your point. I </w:t>
-      </w:r>
-      <w:proofErr w:type="gramStart"/>
-      <w:r>
-        <w:rPr>
-          <w:rFonts w:ascii="Tenorite" w:eastAsiaTheme="majorEastAsia" w:hAnsi="Tenorite" w:cstheme="majorBidi"/>
-          <w:color w:val="FF0000"/>
-        </w:rPr>
-        <w:t>wasn’t</w:t>
-      </w:r>
-      <w:proofErr w:type="gramEnd"/>
-      <w:r>
-        <w:rPr>
-          <w:rFonts w:ascii="Tenorite" w:eastAsiaTheme="majorEastAsia" w:hAnsi="Tenorite" w:cstheme="majorBidi"/>
-          <w:color w:val="FF0000"/>
-        </w:rPr>
-        <w:t xml:space="preserve"> thinking that deeply about it. I just figured neutral theory’s famous fit to SADs (in the less careful, spatially agnostic sense of the test) is widely accepted as indication that the forest can behave neutrally even if it is </w:t>
+        <w:t xml:space="preserve">R: I see your point. I wasn’t thinking that deeply about it. I just figured neutral theory’s famous fit to SADs (in the less careful, spatially agnostic sense of the test) is widely accepted as indication that the forest can behave neutrally even if it is </w:t>
       </w:r>
       <w:r>
         <w:rPr>
@@ -4757,31 +4525,7 @@
           <w:sz w:val="22"/>
           <w:szCs w:val="22"/>
         </w:rPr>
-        <w:t xml:space="preserve">. However, </w:t>
-      </w:r>
-      <w:proofErr w:type="gramStart"/>
-      <w:r>
-        <w:rPr>
-          <w:rFonts w:ascii="Tenorite" w:hAnsi="Tenorite"/>
-          <w:i w:val="0"/>
-          <w:iCs w:val="0"/>
-          <w:color w:val="auto"/>
-          <w:sz w:val="22"/>
-          <w:szCs w:val="22"/>
-        </w:rPr>
-        <w:t>there’s</w:t>
-      </w:r>
-      <w:proofErr w:type="gramEnd"/>
-      <w:r>
-        <w:rPr>
-          <w:rFonts w:ascii="Tenorite" w:hAnsi="Tenorite"/>
-          <w:i w:val="0"/>
-          <w:iCs w:val="0"/>
-          <w:color w:val="auto"/>
-          <w:sz w:val="22"/>
-          <w:szCs w:val="22"/>
-        </w:rPr>
-        <w:t xml:space="preserve"> a very clear gap in the quality of predictions when using the real data. </w:t>
+        <w:t xml:space="preserve">. However, there’s a very clear gap in the quality of predictions when using the real data. </w:t>
       </w:r>
     </w:p>
     <w:p>
@@ -6817,6 +6561,7 @@
       <w:r>
         <w:rPr>
           <w:rFonts w:ascii="Tenorite" w:hAnsi="Tenorite"/>
+          <w:noProof/>
         </w:rPr>
         <w:drawing>
           <wp:inline distT="0" distB="0" distL="0" distR="0" wp14:anchorId="2062ED0D" wp14:editId="652BAAB5">
@@ -6928,19 +6673,7 @@
         <w:rPr>
           <w:rFonts w:ascii="Tenorite" w:hAnsi="Tenorite"/>
         </w:rPr>
-        <w:t xml:space="preserve">about </w:t>
-      </w:r>
-      <w:r>
-        <w:rPr>
-          <w:rFonts w:ascii="Tenorite" w:hAnsi="Tenorite"/>
-        </w:rPr>
-        <w:t xml:space="preserve"> </w:t>
-      </w:r>
-      <w:r>
-        <w:rPr>
-          <w:rFonts w:ascii="Tenorite" w:hAnsi="Tenorite"/>
-        </w:rPr>
-        <w:t>10</w:t>
+        <w:t>about  10</w:t>
       </w:r>
       <w:proofErr w:type="gramEnd"/>
       <w:r>
@@ -7340,21 +7073,7 @@
         <w:rPr>
           <w:rFonts w:ascii="Tenorite" w:hAnsi="Tenorite"/>
         </w:rPr>
-        <w:t xml:space="preserve">For some reason, the clustering algorithms like to assign 4 clusters to neutral data when using a binary adjacency matrix, and 2 when using a weighted one. </w:t>
-      </w:r>
-      <w:proofErr w:type="gramStart"/>
-      <w:r>
-        <w:rPr>
-          <w:rFonts w:ascii="Tenorite" w:hAnsi="Tenorite"/>
-        </w:rPr>
-        <w:t>I'm</w:t>
-      </w:r>
-      <w:proofErr w:type="gramEnd"/>
-      <w:r>
-        <w:rPr>
-          <w:rFonts w:ascii="Tenorite" w:hAnsi="Tenorite"/>
-        </w:rPr>
-        <w:t xml:space="preserve"> not sure what my prior expectation should have been --- A uniform (or normal) distribution of # of </w:t>
+        <w:t xml:space="preserve">For some reason, the clustering algorithms like to assign 4 clusters to neutral data when using a binary adjacency matrix, and 2 when using a weighted one. I'm not sure what my prior expectation should have been --- A uniform (or normal) distribution of # of </w:t>
       </w:r>
       <w:proofErr w:type="spellStart"/>
       <w:r>
@@ -7845,6 +7564,7 @@
       <w:r>
         <w:rPr>
           <w:rFonts w:ascii="Tenorite" w:hAnsi="Tenorite"/>
+          <w:noProof/>
         </w:rPr>
         <w:drawing>
           <wp:inline distT="0" distB="0" distL="0" distR="0" wp14:anchorId="42F54BB2" wp14:editId="063D6A27">
@@ -8256,6 +7976,7 @@
       <w:r>
         <w:rPr>
           <w:rFonts w:ascii="Tenorite" w:hAnsi="Tenorite"/>
+          <w:noProof/>
         </w:rPr>
         <w:drawing>
           <wp:inline distT="0" distB="0" distL="0" distR="0" wp14:anchorId="3BE671A2" wp14:editId="5762600B">
@@ -8489,6 +8210,507 @@
           <w:rFonts w:ascii="Tenorite" w:hAnsi="Tenorite"/>
         </w:rPr>
         <w:t>.</w:t>
+      </w:r>
+    </w:p>
+    <w:p>
+      <w:pPr>
+        <w:spacing w:line="240" w:lineRule="auto"/>
+        <w:rPr>
+          <w:rFonts w:ascii="Tenorite" w:hAnsi="Tenorite"/>
+        </w:rPr>
+      </w:pPr>
+    </w:p>
+    <w:p>
+      <w:pPr>
+        <w:spacing w:line="240" w:lineRule="auto"/>
+        <w:rPr>
+          <w:rFonts w:ascii="Tenorite" w:hAnsi="Tenorite"/>
+        </w:rPr>
+      </w:pPr>
+      <w:r>
+        <w:rPr>
+          <w:rFonts w:ascii="Tenorite" w:hAnsi="Tenorite"/>
+        </w:rPr>
+        <w:t>The update above helps answer some of the questions from July 15th, which I'll copy here</w:t>
+      </w:r>
+    </w:p>
+    <w:p>
+      <w:pPr>
+        <w:spacing w:line="240" w:lineRule="auto"/>
+        <w:rPr>
+          <w:rFonts w:ascii="Tenorite" w:hAnsi="Tenorite"/>
+          <w:i/>
+          <w:iCs/>
+        </w:rPr>
+      </w:pPr>
+      <w:r>
+        <w:rPr>
+          <w:rFonts w:ascii="Tenorite" w:hAnsi="Tenorite"/>
+          <w:i/>
+          <w:iCs/>
+        </w:rPr>
+        <w:t>“</w:t>
+      </w:r>
+      <w:r>
+        <w:rPr>
+          <w:rFonts w:ascii="Tenorite" w:hAnsi="Tenorite"/>
+          <w:i/>
+          <w:iCs/>
+        </w:rPr>
+        <w:t>Going back to our main question here…I guess we are just saying that there is enough of a shuffling of individuals ID with 25% turnover that it should not be surprising that we sometimes change modularity and number of clusters.</w:t>
+      </w:r>
+    </w:p>
+    <w:p>
+      <w:pPr>
+        <w:spacing w:line="240" w:lineRule="auto"/>
+        <w:rPr>
+          <w:rFonts w:ascii="Tenorite" w:hAnsi="Tenorite"/>
+          <w:i/>
+          <w:iCs/>
+        </w:rPr>
+      </w:pPr>
+      <w:r>
+        <w:rPr>
+          <w:rFonts w:ascii="Tenorite" w:hAnsi="Tenorite"/>
+          <w:i/>
+          <w:iCs/>
+        </w:rPr>
+        <w:lastRenderedPageBreak/>
+        <w:t>“</w:t>
+      </w:r>
+      <w:r>
+        <w:rPr>
+          <w:rFonts w:ascii="Tenorite" w:hAnsi="Tenorite"/>
+          <w:i/>
+          <w:iCs/>
+        </w:rPr>
+        <w:t xml:space="preserve">It does still seem a bit strange to me.  I think mainly because it seems like most of the turnover should be in the interior of a </w:t>
+      </w:r>
+      <w:proofErr w:type="spellStart"/>
+      <w:r>
+        <w:rPr>
+          <w:rFonts w:ascii="Tenorite" w:hAnsi="Tenorite"/>
+          <w:i/>
+          <w:iCs/>
+        </w:rPr>
+        <w:t>sniche</w:t>
+      </w:r>
+      <w:proofErr w:type="spellEnd"/>
+      <w:r>
+        <w:rPr>
+          <w:rFonts w:ascii="Tenorite" w:hAnsi="Tenorite"/>
+          <w:i/>
+          <w:iCs/>
+        </w:rPr>
+        <w:t xml:space="preserve">.  But I suppose the example of 3-&gt;4 </w:t>
+      </w:r>
+      <w:proofErr w:type="spellStart"/>
+      <w:r>
+        <w:rPr>
+          <w:rFonts w:ascii="Tenorite" w:hAnsi="Tenorite"/>
+          <w:i/>
+          <w:iCs/>
+        </w:rPr>
+        <w:t>sniches</w:t>
+      </w:r>
+      <w:proofErr w:type="spellEnd"/>
+      <w:r>
+        <w:rPr>
+          <w:rFonts w:ascii="Tenorite" w:hAnsi="Tenorite"/>
+          <w:i/>
+          <w:iCs/>
+        </w:rPr>
+        <w:t xml:space="preserve"> is really a split in the middle of an existing </w:t>
+      </w:r>
+      <w:proofErr w:type="spellStart"/>
+      <w:r>
+        <w:rPr>
+          <w:rFonts w:ascii="Tenorite" w:hAnsi="Tenorite"/>
+          <w:i/>
+          <w:iCs/>
+        </w:rPr>
+        <w:t>sniche</w:t>
+      </w:r>
+      <w:proofErr w:type="spellEnd"/>
+      <w:r>
+        <w:rPr>
+          <w:rFonts w:ascii="Tenorite" w:hAnsi="Tenorite"/>
+          <w:i/>
+          <w:iCs/>
+        </w:rPr>
+        <w:t>, and clearly the reshuffling due to turnover is sufficient to do this.</w:t>
+      </w:r>
+      <w:r>
+        <w:rPr>
+          <w:rFonts w:ascii="Tenorite" w:hAnsi="Tenorite"/>
+          <w:i/>
+          <w:iCs/>
+        </w:rPr>
+        <w:t>”</w:t>
+      </w:r>
+    </w:p>
+    <w:p>
+      <w:pPr>
+        <w:spacing w:line="240" w:lineRule="auto"/>
+        <w:rPr>
+          <w:rFonts w:ascii="Tenorite" w:hAnsi="Tenorite"/>
+        </w:rPr>
+      </w:pPr>
+      <w:r>
+        <w:rPr>
+          <w:rFonts w:ascii="Tenorite" w:hAnsi="Tenorite"/>
+        </w:rPr>
+        <w:t xml:space="preserve">I think the variance in inferred # of </w:t>
+      </w:r>
+      <w:proofErr w:type="spellStart"/>
+      <w:r>
+        <w:rPr>
+          <w:rFonts w:ascii="Tenorite" w:hAnsi="Tenorite"/>
+        </w:rPr>
+        <w:t>sniches</w:t>
+      </w:r>
+      <w:proofErr w:type="spellEnd"/>
+      <w:r>
+        <w:rPr>
+          <w:rFonts w:ascii="Tenorite" w:hAnsi="Tenorite"/>
+        </w:rPr>
+        <w:t xml:space="preserve"> seen in the first figure I posted above indicates that the method may be somewhat insensitive to a slight change in the number of clusters. </w:t>
+      </w:r>
+      <w:proofErr w:type="gramStart"/>
+      <w:r>
+        <w:rPr>
+          <w:rFonts w:ascii="Tenorite" w:hAnsi="Tenorite"/>
+        </w:rPr>
+        <w:t>I.e.</w:t>
+      </w:r>
+      <w:proofErr w:type="gramEnd"/>
+      <w:r>
+        <w:rPr>
+          <w:rFonts w:ascii="Tenorite" w:hAnsi="Tenorite"/>
+        </w:rPr>
+        <w:t xml:space="preserve"> when we apply our method on data whose number of clusters is known, we see a bit of variance in the inferred # of clusters. So perhaps the important thing here is as James says that when we do have a split from 3 to 4, it is one of the clusters that gets split in two, rather than having completely different clusters.</w:t>
+      </w:r>
+    </w:p>
+    <w:p>
+      <w:pPr>
+        <w:spacing w:line="240" w:lineRule="auto"/>
+        <w:rPr>
+          <w:rFonts w:ascii="Tenorite" w:hAnsi="Tenorite"/>
+        </w:rPr>
+      </w:pPr>
+      <w:r>
+        <w:rPr>
+          <w:rFonts w:ascii="Tenorite" w:hAnsi="Tenorite"/>
+        </w:rPr>
+        <w:t xml:space="preserve">This corroborates James's suspicion that the modularity gradient with # of clusters may be somewhat flat. Which would suggest that modularity is not the very best index to identify the true number of </w:t>
+      </w:r>
+      <w:proofErr w:type="spellStart"/>
+      <w:r>
+        <w:rPr>
+          <w:rFonts w:ascii="Tenorite" w:hAnsi="Tenorite"/>
+        </w:rPr>
+        <w:t>sniches</w:t>
+      </w:r>
+      <w:proofErr w:type="spellEnd"/>
+      <w:r>
+        <w:rPr>
+          <w:rFonts w:ascii="Tenorite" w:hAnsi="Tenorite"/>
+        </w:rPr>
+        <w:t>.</w:t>
+      </w:r>
+    </w:p>
+    <w:p>
+      <w:pPr>
+        <w:spacing w:line="240" w:lineRule="auto"/>
+        <w:rPr>
+          <w:rFonts w:ascii="Tenorite" w:hAnsi="Tenorite"/>
+        </w:rPr>
+      </w:pPr>
+      <w:r>
+        <w:rPr>
+          <w:rFonts w:ascii="Tenorite" w:hAnsi="Tenorite"/>
+        </w:rPr>
+        <w:t xml:space="preserve">On the other </w:t>
+      </w:r>
+      <w:proofErr w:type="gramStart"/>
+      <w:r>
+        <w:rPr>
+          <w:rFonts w:ascii="Tenorite" w:hAnsi="Tenorite"/>
+        </w:rPr>
+        <w:t>hand</w:t>
+      </w:r>
+      <w:proofErr w:type="gramEnd"/>
+      <w:r>
+        <w:rPr>
+          <w:rFonts w:ascii="Tenorite" w:hAnsi="Tenorite"/>
+        </w:rPr>
+        <w:t xml:space="preserve"> that insensitivity is not wild. And 3 or 4 is not the same thing as </w:t>
+      </w:r>
+      <w:proofErr w:type="gramStart"/>
+      <w:r>
+        <w:rPr>
+          <w:rFonts w:ascii="Tenorite" w:hAnsi="Tenorite"/>
+        </w:rPr>
+        <w:t>e.g.</w:t>
+      </w:r>
+      <w:proofErr w:type="gramEnd"/>
+      <w:r>
+        <w:rPr>
+          <w:rFonts w:ascii="Tenorite" w:hAnsi="Tenorite"/>
+        </w:rPr>
+        <w:t xml:space="preserve"> 3 or 15.</w:t>
+      </w:r>
+    </w:p>
+    <w:p>
+      <w:pPr>
+        <w:spacing w:line="240" w:lineRule="auto"/>
+        <w:rPr>
+          <w:rFonts w:ascii="Tenorite" w:hAnsi="Tenorite"/>
+        </w:rPr>
+      </w:pPr>
+      <w:proofErr w:type="gramStart"/>
+      <w:r>
+        <w:rPr>
+          <w:rFonts w:ascii="Tenorite" w:hAnsi="Tenorite"/>
+        </w:rPr>
+        <w:t>So</w:t>
+      </w:r>
+      <w:proofErr w:type="gramEnd"/>
+      <w:r>
+        <w:rPr>
+          <w:rFonts w:ascii="Tenorite" w:hAnsi="Tenorite"/>
+        </w:rPr>
+        <w:t xml:space="preserve"> if we double down on our inference of 3 (or 4) clusters, we could fix the species-group assignment from one census and compare abundances across censuses to see if there is higher within-cluster than across-cluster turnover across censuses. But it's still not clear to me how exactly to perform this comparison. </w:t>
+      </w:r>
+    </w:p>
+    <w:p>
+      <w:pPr>
+        <w:spacing w:line="240" w:lineRule="auto"/>
+        <w:rPr>
+          <w:rFonts w:ascii="Tenorite" w:hAnsi="Tenorite"/>
+        </w:rPr>
+      </w:pPr>
+      <w:r>
+        <w:rPr>
+          <w:rFonts w:ascii="Tenorite" w:hAnsi="Tenorite"/>
+        </w:rPr>
+        <w:t xml:space="preserve">The </w:t>
+      </w:r>
+      <w:proofErr w:type="spellStart"/>
+      <w:r>
+        <w:rPr>
+          <w:rFonts w:ascii="Tenorite" w:hAnsi="Tenorite"/>
+        </w:rPr>
+        <w:t>arXiv</w:t>
+      </w:r>
+      <w:proofErr w:type="spellEnd"/>
+      <w:r>
+        <w:rPr>
+          <w:rFonts w:ascii="Tenorite" w:hAnsi="Tenorite"/>
+        </w:rPr>
+        <w:t xml:space="preserve"> paper James posted on 7/16 is interesting. It posits that each sample (each census) is a noisy representation of not one single true network but a noisy representation of one of several "modal networks". Meaning the true </w:t>
+      </w:r>
+      <w:proofErr w:type="spellStart"/>
+      <w:r>
+        <w:rPr>
+          <w:rFonts w:ascii="Tenorite" w:hAnsi="Tenorite"/>
+        </w:rPr>
+        <w:t>sniche</w:t>
+      </w:r>
+      <w:proofErr w:type="spellEnd"/>
+      <w:r>
+        <w:rPr>
+          <w:rFonts w:ascii="Tenorite" w:hAnsi="Tenorite"/>
+        </w:rPr>
+        <w:t xml:space="preserve"> composition may cycle over time, with both edges and the # of </w:t>
+      </w:r>
+      <w:proofErr w:type="spellStart"/>
+      <w:r>
+        <w:rPr>
+          <w:rFonts w:ascii="Tenorite" w:hAnsi="Tenorite"/>
+        </w:rPr>
+        <w:t>sniches</w:t>
+      </w:r>
+      <w:proofErr w:type="spellEnd"/>
+      <w:r>
+        <w:rPr>
+          <w:rFonts w:ascii="Tenorite" w:hAnsi="Tenorite"/>
+        </w:rPr>
+        <w:t xml:space="preserve"> varying across each mode. For example, species A may belong to </w:t>
+      </w:r>
+      <w:proofErr w:type="spellStart"/>
+      <w:r>
+        <w:rPr>
+          <w:rFonts w:ascii="Tenorite" w:hAnsi="Tenorite"/>
+        </w:rPr>
+        <w:t>sniche</w:t>
+      </w:r>
+      <w:proofErr w:type="spellEnd"/>
+      <w:r>
+        <w:rPr>
+          <w:rFonts w:ascii="Tenorite" w:hAnsi="Tenorite"/>
+        </w:rPr>
+        <w:t xml:space="preserve"> 1 in 1980, then </w:t>
+      </w:r>
+      <w:proofErr w:type="spellStart"/>
+      <w:r>
+        <w:rPr>
+          <w:rFonts w:ascii="Tenorite" w:hAnsi="Tenorite"/>
+        </w:rPr>
+        <w:t>sniche</w:t>
+      </w:r>
+      <w:proofErr w:type="spellEnd"/>
+      <w:r>
+        <w:rPr>
+          <w:rFonts w:ascii="Tenorite" w:hAnsi="Tenorite"/>
+        </w:rPr>
+        <w:t xml:space="preserve"> 2 in 1985, then back to </w:t>
+      </w:r>
+      <w:proofErr w:type="spellStart"/>
+      <w:r>
+        <w:rPr>
+          <w:rFonts w:ascii="Tenorite" w:hAnsi="Tenorite"/>
+        </w:rPr>
+        <w:t>sniche</w:t>
+      </w:r>
+      <w:proofErr w:type="spellEnd"/>
+      <w:r>
+        <w:rPr>
+          <w:rFonts w:ascii="Tenorite" w:hAnsi="Tenorite"/>
+        </w:rPr>
+        <w:t xml:space="preserve"> 1 in 1990.  And then on top of that, what we </w:t>
+      </w:r>
+      <w:proofErr w:type="gramStart"/>
+      <w:r>
+        <w:rPr>
+          <w:rFonts w:ascii="Tenorite" w:hAnsi="Tenorite"/>
+        </w:rPr>
+        <w:t>actually observe</w:t>
+      </w:r>
+      <w:proofErr w:type="gramEnd"/>
+      <w:r>
+        <w:rPr>
+          <w:rFonts w:ascii="Tenorite" w:hAnsi="Tenorite"/>
+        </w:rPr>
+        <w:t xml:space="preserve"> in one census is a noisy representation of one of these modes -- some species that seem connected based on the census are actually not. The paper offers a Bayesian framework for calculating these modes and their respective probability in each sample, as well as the rates of true positive and false positive edges in the adjacency matrix. The method was developed for unweighted matrices.</w:t>
+      </w:r>
+      <w:r>
+        <w:rPr>
+          <w:rFonts w:ascii="Tenorite" w:hAnsi="Tenorite"/>
+        </w:rPr>
+        <w:t xml:space="preserve"> </w:t>
+      </w:r>
+    </w:p>
+    <w:p>
+      <w:pPr>
+        <w:spacing w:line="240" w:lineRule="auto"/>
+        <w:rPr>
+          <w:rFonts w:ascii="Tenorite" w:hAnsi="Tenorite"/>
+        </w:rPr>
+      </w:pPr>
+      <w:r>
+        <w:rPr>
+          <w:rFonts w:ascii="Tenorite" w:hAnsi="Tenorite"/>
+        </w:rPr>
+        <w:t>Useful to us? Well, we could maybe interpret the oscillation between 3 and 4 clusters as representative of temporal shifts in the network, possibly due to changes in local soil conditions.</w:t>
+      </w:r>
+    </w:p>
+    <w:p>
+      <w:pPr>
+        <w:spacing w:line="240" w:lineRule="auto"/>
+        <w:rPr>
+          <w:rFonts w:ascii="Tenorite" w:hAnsi="Tenorite"/>
+        </w:rPr>
+      </w:pPr>
+      <w:r>
+        <w:rPr>
+          <w:rFonts w:ascii="Tenorite" w:hAnsi="Tenorite"/>
+        </w:rPr>
+        <w:t xml:space="preserve">An alternative/simpler idea is to attribute the variation to process noise --- </w:t>
+      </w:r>
+      <w:proofErr w:type="gramStart"/>
+      <w:r>
+        <w:rPr>
+          <w:rFonts w:ascii="Tenorite" w:hAnsi="Tenorite"/>
+        </w:rPr>
+        <w:t>i.e.</w:t>
+      </w:r>
+      <w:proofErr w:type="gramEnd"/>
+      <w:r>
+        <w:rPr>
+          <w:rFonts w:ascii="Tenorite" w:hAnsi="Tenorite"/>
+        </w:rPr>
+        <w:t xml:space="preserve"> recruitment is probabilistic rather than deterministic, as in our validation simulations, reflecting the fact that </w:t>
+      </w:r>
+      <w:proofErr w:type="spellStart"/>
+      <w:r>
+        <w:rPr>
+          <w:rFonts w:ascii="Tenorite" w:hAnsi="Tenorite"/>
+        </w:rPr>
+        <w:t>sniche</w:t>
+      </w:r>
+      <w:proofErr w:type="spellEnd"/>
+      <w:r>
+        <w:rPr>
+          <w:rFonts w:ascii="Tenorite" w:hAnsi="Tenorite"/>
+        </w:rPr>
+        <w:t xml:space="preserve"> structure is not the only causal agent of recruitment. And furthermore, the degree to which </w:t>
+      </w:r>
+      <w:proofErr w:type="spellStart"/>
+      <w:r>
+        <w:rPr>
+          <w:rFonts w:ascii="Tenorite" w:hAnsi="Tenorite"/>
+        </w:rPr>
+        <w:t>sniche</w:t>
+      </w:r>
+      <w:proofErr w:type="spellEnd"/>
+      <w:r>
+        <w:rPr>
+          <w:rFonts w:ascii="Tenorite" w:hAnsi="Tenorite"/>
+        </w:rPr>
+        <w:t xml:space="preserve"> structure will be reflected in the actual spatial composition of the forest depends on the degree of </w:t>
+      </w:r>
+      <w:proofErr w:type="spellStart"/>
+      <w:r>
+        <w:rPr>
+          <w:rFonts w:ascii="Tenorite" w:hAnsi="Tenorite"/>
+        </w:rPr>
+        <w:t>sniche</w:t>
+      </w:r>
+      <w:proofErr w:type="spellEnd"/>
+      <w:r>
+        <w:rPr>
+          <w:rFonts w:ascii="Tenorite" w:hAnsi="Tenorite"/>
+        </w:rPr>
+        <w:t xml:space="preserve"> specialization, which could be weak on BCI.</w:t>
+      </w:r>
+    </w:p>
+    <w:p>
+      <w:pPr>
+        <w:spacing w:line="240" w:lineRule="auto"/>
+        <w:rPr>
+          <w:rFonts w:ascii="Tenorite" w:hAnsi="Tenorite"/>
+        </w:rPr>
+      </w:pPr>
+      <w:r>
+        <w:rPr>
+          <w:rFonts w:ascii="Tenorite" w:hAnsi="Tenorite"/>
+        </w:rPr>
+        <w:t xml:space="preserve">This raises the question of how to show that inter-census variation is noise rather than true shifts in </w:t>
+      </w:r>
+      <w:proofErr w:type="spellStart"/>
+      <w:r>
+        <w:rPr>
+          <w:rFonts w:ascii="Tenorite" w:hAnsi="Tenorite"/>
+        </w:rPr>
+        <w:t>sniche</w:t>
+      </w:r>
+      <w:proofErr w:type="spellEnd"/>
+      <w:r>
+        <w:rPr>
+          <w:rFonts w:ascii="Tenorite" w:hAnsi="Tenorite"/>
+        </w:rPr>
+        <w:t xml:space="preserve"> structure / temporal changes in local soil condition? I think our idea of showing higher intra-cluster turnover relative to inter-cluster turnover is the way to go.</w:t>
       </w:r>
     </w:p>
     <w:p>
@@ -10936,6 +11158,29 @@
     <w:uiPriority w:val="99"/>
     <w:rsid w:val="003213D7"/>
   </w:style>
+  <w:style w:type="character" w:styleId="Hyperlink">
+    <w:name w:val="Hyperlink"/>
+    <w:basedOn w:val="DefaultParagraphFont"/>
+    <w:uiPriority w:val="99"/>
+    <w:unhideWhenUsed/>
+    <w:rsid w:val="007E6156"/>
+    <w:rPr>
+      <w:color w:val="0563C1" w:themeColor="hyperlink"/>
+      <w:u w:val="single"/>
+    </w:rPr>
+  </w:style>
+  <w:style w:type="character" w:styleId="UnresolvedMention">
+    <w:name w:val="Unresolved Mention"/>
+    <w:basedOn w:val="DefaultParagraphFont"/>
+    <w:uiPriority w:val="99"/>
+    <w:semiHidden/>
+    <w:unhideWhenUsed/>
+    <w:rsid w:val="007E6156"/>
+    <w:rPr>
+      <w:color w:val="605E5C"/>
+      <w:shd w:val="clear" w:color="auto" w:fill="E1DFDD"/>
+    </w:rPr>
+  </w:style>
 </w:styles>
 </file>
 

</xml_diff>

<commit_message>
Update from July 28
Adds fixed parameter information.
</commit_message>
<xml_diff>
--- a/Manuscript/Spatial niche project.docx
+++ b/Manuscript/Spatial niche project.docx
@@ -258,7 +258,35 @@
         <w:rPr>
           <w:rFonts w:ascii="Tenorite" w:hAnsi="Tenorite"/>
         </w:rPr>
-        <w:t xml:space="preserve">First, we considered every pair of trees within the 50ha forest dynamics plot (FDP) on BCI and determined whether species A and B tended to occur in close proximity (i.e. d_{tree1, tree2} &lt; d_cutoff) more than expected by chance. We used a distance cutoff of 20-30 m, as this is the estimated range of physical interaction between neighboring trees (cite literature). </w:t>
+        <w:t>First, we considered every pair of trees within the 50ha forest dynamics plot (FDP) on BCI and determined whether species A and B tended to occur in close proximity (i.e. d</w:t>
+      </w:r>
+      <w:proofErr w:type="gramStart"/>
+      <w:r>
+        <w:rPr>
+          <w:rFonts w:ascii="Tenorite" w:hAnsi="Tenorite"/>
+        </w:rPr>
+        <w:t>_{</w:t>
+      </w:r>
+      <w:proofErr w:type="gramEnd"/>
+      <w:r>
+        <w:rPr>
+          <w:rFonts w:ascii="Tenorite" w:hAnsi="Tenorite"/>
+        </w:rPr>
+        <w:t xml:space="preserve">tree1, tree2} &lt; </w:t>
+      </w:r>
+      <w:proofErr w:type="spellStart"/>
+      <w:r>
+        <w:rPr>
+          <w:rFonts w:ascii="Tenorite" w:hAnsi="Tenorite"/>
+        </w:rPr>
+        <w:t>d_cutoff</w:t>
+      </w:r>
+      <w:proofErr w:type="spellEnd"/>
+      <w:r>
+        <w:rPr>
+          <w:rFonts w:ascii="Tenorite" w:hAnsi="Tenorite"/>
+        </w:rPr>
+        <w:t xml:space="preserve">) more than expected by chance. We used a distance cutoff of 20-30 m, as this is the estimated range of physical interaction between neighboring trees (cite literature). </w:t>
       </w:r>
       <w:r>
         <w:rPr>
@@ -302,6 +330,7 @@
         </w:rPr>
         <w:t xml:space="preserve">We then use R package </w:t>
       </w:r>
+      <w:proofErr w:type="spellStart"/>
       <w:r>
         <w:rPr>
           <w:rFonts w:ascii="Tenorite" w:hAnsi="Tenorite"/>
@@ -310,11 +339,40 @@
         </w:rPr>
         <w:t>igraph</w:t>
       </w:r>
-      <w:r>
-        <w:rPr>
-          <w:rFonts w:ascii="Tenorite" w:hAnsi="Tenorite"/>
-        </w:rPr>
-        <w:t xml:space="preserve"> to find “communities”, i.e. subsets of nodes that are unusually interconnected and relatively isolated from all other nodes in the network. This “community-finding” algorithm uses random walks to find these subsets (i.e. the notion that if you’re moving around the network randomly, you will tend to spend most of your time within the same community).</w:t>
+      <w:proofErr w:type="spellEnd"/>
+      <w:r>
+        <w:rPr>
+          <w:rFonts w:ascii="Tenorite" w:hAnsi="Tenorite"/>
+        </w:rPr>
+        <w:t xml:space="preserve"> to find “communities”, </w:t>
+      </w:r>
+      <w:proofErr w:type="gramStart"/>
+      <w:r>
+        <w:rPr>
+          <w:rFonts w:ascii="Tenorite" w:hAnsi="Tenorite"/>
+        </w:rPr>
+        <w:t>i.e.</w:t>
+      </w:r>
+      <w:proofErr w:type="gramEnd"/>
+      <w:r>
+        <w:rPr>
+          <w:rFonts w:ascii="Tenorite" w:hAnsi="Tenorite"/>
+        </w:rPr>
+        <w:t xml:space="preserve"> subsets of nodes that are unusually interconnected and relatively isolated from all other nodes in the network. This “community-finding” algorithm uses random walks to find these subsets (</w:t>
+      </w:r>
+      <w:proofErr w:type="gramStart"/>
+      <w:r>
+        <w:rPr>
+          <w:rFonts w:ascii="Tenorite" w:hAnsi="Tenorite"/>
+        </w:rPr>
+        <w:t>i.e.</w:t>
+      </w:r>
+      <w:proofErr w:type="gramEnd"/>
+      <w:r>
+        <w:rPr>
+          <w:rFonts w:ascii="Tenorite" w:hAnsi="Tenorite"/>
+        </w:rPr>
+        <w:t xml:space="preserve"> the notion that if you’re moving around the network randomly, you will tend to spend most of your time within the same community).</w:t>
       </w:r>
     </w:p>
     <w:p>
@@ -356,7 +414,21 @@
         <w:rPr>
           <w:rFonts w:ascii="Tenorite" w:hAnsi="Tenorite"/>
         </w:rPr>
-        <w:t xml:space="preserve">”), i.e. the three distinctive strategies regarding soil resources. Upon finishing this part of the analysis, each species has </w:t>
+        <w:t xml:space="preserve">”), </w:t>
+      </w:r>
+      <w:proofErr w:type="gramStart"/>
+      <w:r>
+        <w:rPr>
+          <w:rFonts w:ascii="Tenorite" w:hAnsi="Tenorite"/>
+        </w:rPr>
+        <w:t>i.e.</w:t>
+      </w:r>
+      <w:proofErr w:type="gramEnd"/>
+      <w:r>
+        <w:rPr>
+          <w:rFonts w:ascii="Tenorite" w:hAnsi="Tenorite"/>
+        </w:rPr>
+        <w:t xml:space="preserve"> the three distinctive strategies regarding soil resources. Upon finishing this part of the analysis, each species has </w:t>
       </w:r>
       <w:r>
         <w:rPr>
@@ -741,7 +813,21 @@
         <w:rPr>
           <w:rFonts w:ascii="Tenorite" w:hAnsi="Tenorite"/>
         </w:rPr>
-        <w:t xml:space="preserve"> We can then compare the raster of soil types with the raster of nutrient concentrations, looking for a correspondence. We expect such correspondence if our inferred soil types relate to biologically meaningful features of the environment. </w:t>
+        <w:t xml:space="preserve"> We can then compare the raster of soil types with the raster of nutrient concentrations, looking for </w:t>
+      </w:r>
+      <w:proofErr w:type="gramStart"/>
+      <w:r>
+        <w:rPr>
+          <w:rFonts w:ascii="Tenorite" w:hAnsi="Tenorite"/>
+        </w:rPr>
+        <w:t>a</w:t>
+      </w:r>
+      <w:proofErr w:type="gramEnd"/>
+      <w:r>
+        <w:rPr>
+          <w:rFonts w:ascii="Tenorite" w:hAnsi="Tenorite"/>
+        </w:rPr>
+        <w:t xml:space="preserve"> correspondence. We expect such correspondence if our inferred soil types relate to biologically meaningful features of the environment. </w:t>
       </w:r>
     </w:p>
     <w:p>
@@ -759,7 +845,21 @@
         <w:rPr>
           <w:rFonts w:ascii="Tenorite" w:hAnsi="Tenorite"/>
         </w:rPr>
-        <w:t>One problem we run into with this question is that both the soiltype raster and the nutrient raster are autocorrelated (in part because autocorrelation is assumed in the productions of both rasters, and then used to extrapolate from discrete datapoints). The problem is that two autocorrelated rasters may match better than chance (here meaning expected matches between the cells of permutated versions of said rasters)</w:t>
+        <w:t xml:space="preserve">One problem we run into with this question is that both the </w:t>
+      </w:r>
+      <w:proofErr w:type="spellStart"/>
+      <w:r>
+        <w:rPr>
+          <w:rFonts w:ascii="Tenorite" w:hAnsi="Tenorite"/>
+        </w:rPr>
+        <w:t>soiltype</w:t>
+      </w:r>
+      <w:proofErr w:type="spellEnd"/>
+      <w:r>
+        <w:rPr>
+          <w:rFonts w:ascii="Tenorite" w:hAnsi="Tenorite"/>
+        </w:rPr>
+        <w:t xml:space="preserve"> raster and the nutrient raster are autocorrelated (in part because autocorrelation is assumed in the productions of both rasters, and then used to extrapolate from discrete datapoints). The problem is that two autocorrelated rasters may match better than chance (here meaning expected matches between the cells of permutated versions of said rasters)</w:t>
       </w:r>
       <w:r>
         <w:rPr>
@@ -892,7 +992,21 @@
         <w:rPr>
           <w:rFonts w:ascii="Tenorite" w:hAnsi="Tenorite"/>
         </w:rPr>
-        <w:t xml:space="preserve">) This suggests very strongly that our inferred soil types are meaningfully connected to soil nutrients. Specifically, it is clear that soil type 1 </w:t>
+        <w:t xml:space="preserve">) This suggests very strongly that our inferred soil types are meaningfully connected to soil nutrients. Specifically, </w:t>
+      </w:r>
+      <w:proofErr w:type="gramStart"/>
+      <w:r>
+        <w:rPr>
+          <w:rFonts w:ascii="Tenorite" w:hAnsi="Tenorite"/>
+        </w:rPr>
+        <w:t>it is clear that soil</w:t>
+      </w:r>
+      <w:proofErr w:type="gramEnd"/>
+      <w:r>
+        <w:rPr>
+          <w:rFonts w:ascii="Tenorite" w:hAnsi="Tenorite"/>
+        </w:rPr>
+        <w:t xml:space="preserve"> type 1 </w:t>
       </w:r>
       <w:r>
         <w:rPr>
@@ -992,7 +1106,21 @@
         <w:rPr>
           <w:rFonts w:ascii="Tenorite" w:hAnsi="Tenorite"/>
         </w:rPr>
-        <w:t>, which is a measure of how the observed accuracy exceeds predicted accuracy (i.e. the proportion of correct guesses achieved by guessing at random)</w:t>
+        <w:t>, which is a measure of how the observed accuracy exceeds predicted accuracy (</w:t>
+      </w:r>
+      <w:proofErr w:type="gramStart"/>
+      <w:r>
+        <w:rPr>
+          <w:rFonts w:ascii="Tenorite" w:hAnsi="Tenorite"/>
+        </w:rPr>
+        <w:t>i.e.</w:t>
+      </w:r>
+      <w:proofErr w:type="gramEnd"/>
+      <w:r>
+        <w:rPr>
+          <w:rFonts w:ascii="Tenorite" w:hAnsi="Tenorite"/>
+        </w:rPr>
+        <w:t xml:space="preserve"> the proportion of correct guesses achieved by guessing at random)</w:t>
       </w:r>
       <w:r>
         <w:rPr>
@@ -1016,7 +1144,77 @@
         <w:rPr>
           <w:rFonts w:ascii="Tenorite" w:hAnsi="Tenorite"/>
         </w:rPr>
-        <w:t xml:space="preserve">One could argue that our good agreement between nutrient concentrations and inferred soiltypes comes just from the fact that both the nutrient and soiltype rasters are spatially autocorrelated (i.e. blobby). The idea is that, since both rasters are blobby, substantial regions of similar nutrient concentrations will coincidentally overlap with a single soiltype, thus allowing a classifier to successfully but artifactually predict the latter from the former. To deal with this possibility, I performed two tests: A) Partially randomize the nutrient data in a way that maintains the autocorrelation at a certain scale but randomized the data within those scales. B) Train the classifier to predict randomly generated but similarly autocorrelated soiltypes. </w:t>
+        <w:t xml:space="preserve">One could argue that our good agreement between nutrient concentrations and inferred </w:t>
+      </w:r>
+      <w:proofErr w:type="spellStart"/>
+      <w:r>
+        <w:rPr>
+          <w:rFonts w:ascii="Tenorite" w:hAnsi="Tenorite"/>
+        </w:rPr>
+        <w:t>soiltypes</w:t>
+      </w:r>
+      <w:proofErr w:type="spellEnd"/>
+      <w:r>
+        <w:rPr>
+          <w:rFonts w:ascii="Tenorite" w:hAnsi="Tenorite"/>
+        </w:rPr>
+        <w:t xml:space="preserve"> comes just from the fact that both the nutrient and </w:t>
+      </w:r>
+      <w:proofErr w:type="spellStart"/>
+      <w:r>
+        <w:rPr>
+          <w:rFonts w:ascii="Tenorite" w:hAnsi="Tenorite"/>
+        </w:rPr>
+        <w:t>soiltype</w:t>
+      </w:r>
+      <w:proofErr w:type="spellEnd"/>
+      <w:r>
+        <w:rPr>
+          <w:rFonts w:ascii="Tenorite" w:hAnsi="Tenorite"/>
+        </w:rPr>
+        <w:t xml:space="preserve"> rasters are spatially autocorrelated (</w:t>
+      </w:r>
+      <w:proofErr w:type="gramStart"/>
+      <w:r>
+        <w:rPr>
+          <w:rFonts w:ascii="Tenorite" w:hAnsi="Tenorite"/>
+        </w:rPr>
+        <w:t>i.e.</w:t>
+      </w:r>
+      <w:proofErr w:type="gramEnd"/>
+      <w:r>
+        <w:rPr>
+          <w:rFonts w:ascii="Tenorite" w:hAnsi="Tenorite"/>
+        </w:rPr>
+        <w:t xml:space="preserve"> blobby). The idea is that, since both rasters are blobby, substantial regions of similar nutrient concentrations will coincidentally overlap with a single </w:t>
+      </w:r>
+      <w:proofErr w:type="spellStart"/>
+      <w:r>
+        <w:rPr>
+          <w:rFonts w:ascii="Tenorite" w:hAnsi="Tenorite"/>
+        </w:rPr>
+        <w:t>soiltype</w:t>
+      </w:r>
+      <w:proofErr w:type="spellEnd"/>
+      <w:r>
+        <w:rPr>
+          <w:rFonts w:ascii="Tenorite" w:hAnsi="Tenorite"/>
+        </w:rPr>
+        <w:t xml:space="preserve">, thus allowing a classifier to successfully but artifactually predict the latter from the former. To deal with this possibility, I performed two tests: A) Partially randomize the nutrient data in a way that maintains the autocorrelation at a certain scale but randomized the data within those scales. B) Train the classifier to predict randomly generated but similarly autocorrelated </w:t>
+      </w:r>
+      <w:proofErr w:type="spellStart"/>
+      <w:r>
+        <w:rPr>
+          <w:rFonts w:ascii="Tenorite" w:hAnsi="Tenorite"/>
+        </w:rPr>
+        <w:t>soiltypes</w:t>
+      </w:r>
+      <w:proofErr w:type="spellEnd"/>
+      <w:r>
+        <w:rPr>
+          <w:rFonts w:ascii="Tenorite" w:hAnsi="Tenorite"/>
+        </w:rPr>
+        <w:t xml:space="preserve">. </w:t>
       </w:r>
     </w:p>
     <w:p>
@@ -1034,7 +1232,21 @@
         <w:rPr>
           <w:rFonts w:ascii="Tenorite" w:hAnsi="Tenorite"/>
         </w:rPr>
-        <w:t>When we train the classifier using partially randomized nutrient data at different scales, we see increasingly poor predictions (Fig. 7) I think the fact that the better-than-chance agreement doesn’t just collapse to zero indicates that spatial autocorrelation in both the nutrient and soiltype data plays a role. However, the fact that we see a large drop in predictive power when randomizing at scales smaller than the blob sizes indicates that our results are not solely due to this autocorrelation.</w:t>
+        <w:t xml:space="preserve">When we train the classifier using partially randomized nutrient data at different scales, we see increasingly poor predictions (Fig. 7) I think the fact that the better-than-chance agreement doesn’t just collapse to zero indicates that spatial autocorrelation in both the nutrient and </w:t>
+      </w:r>
+      <w:proofErr w:type="spellStart"/>
+      <w:r>
+        <w:rPr>
+          <w:rFonts w:ascii="Tenorite" w:hAnsi="Tenorite"/>
+        </w:rPr>
+        <w:t>soiltype</w:t>
+      </w:r>
+      <w:proofErr w:type="spellEnd"/>
+      <w:r>
+        <w:rPr>
+          <w:rFonts w:ascii="Tenorite" w:hAnsi="Tenorite"/>
+        </w:rPr>
+        <w:t xml:space="preserve"> data plays a role. However, the fact that we see a large drop in predictive power when randomizing at scales smaller than the blob sizes indicates that our results are not solely due to this autocorrelation.</w:t>
       </w:r>
     </w:p>
     <w:p>
@@ -1052,14 +1264,84 @@
         <w:rPr>
           <w:rFonts w:ascii="Tenorite" w:hAnsi="Tenorite"/>
         </w:rPr>
-        <w:t xml:space="preserve">In addition, when I ran the C5.0 algorithm on null data where the soiltype is a discretized Gaussian random field with autocorrelation scale and other variogram parameters similar to the actual inferred soiltype raster (Fig. 8), results clearly show that a) The autocorrelated random data results in a positive Kappa (blue box), confirming that autocorrelated data will indeed result in artifactual correspondence/predictability between nutrients and soiltypes. b) However, the Kappa is substantially lower than what </w:t>
+        <w:t xml:space="preserve">In addition, when I ran the C5.0 algorithm on null data where the </w:t>
+      </w:r>
+      <w:proofErr w:type="spellStart"/>
+      <w:r>
+        <w:rPr>
+          <w:rFonts w:ascii="Tenorite" w:hAnsi="Tenorite"/>
+        </w:rPr>
+        <w:t>soiltype</w:t>
+      </w:r>
+      <w:proofErr w:type="spellEnd"/>
+      <w:r>
+        <w:rPr>
+          <w:rFonts w:ascii="Tenorite" w:hAnsi="Tenorite"/>
+        </w:rPr>
+        <w:t xml:space="preserve"> is a discretized Gaussian random field with autocorrelation scale and other variogram parameters </w:t>
+      </w:r>
+      <w:proofErr w:type="gramStart"/>
+      <w:r>
+        <w:rPr>
+          <w:rFonts w:ascii="Tenorite" w:hAnsi="Tenorite"/>
+        </w:rPr>
+        <w:t>similar to</w:t>
+      </w:r>
+      <w:proofErr w:type="gramEnd"/>
+      <w:r>
+        <w:rPr>
+          <w:rFonts w:ascii="Tenorite" w:hAnsi="Tenorite"/>
+        </w:rPr>
+        <w:t xml:space="preserve"> the actual inferred </w:t>
+      </w:r>
+      <w:proofErr w:type="spellStart"/>
+      <w:r>
+        <w:rPr>
+          <w:rFonts w:ascii="Tenorite" w:hAnsi="Tenorite"/>
+        </w:rPr>
+        <w:t>soiltype</w:t>
+      </w:r>
+      <w:proofErr w:type="spellEnd"/>
+      <w:r>
+        <w:rPr>
+          <w:rFonts w:ascii="Tenorite" w:hAnsi="Tenorite"/>
+        </w:rPr>
+        <w:t xml:space="preserve"> raster (Fig. 8), results clearly show that a) The autocorrelated random data results in a positive Kappa (blue box), confirming that autocorrelated data will indeed result in artifactual correspondence/predictability between nutrients and </w:t>
+      </w:r>
+      <w:proofErr w:type="spellStart"/>
+      <w:r>
+        <w:rPr>
+          <w:rFonts w:ascii="Tenorite" w:hAnsi="Tenorite"/>
+        </w:rPr>
+        <w:t>soiltypes</w:t>
+      </w:r>
+      <w:proofErr w:type="spellEnd"/>
+      <w:r>
+        <w:rPr>
+          <w:rFonts w:ascii="Tenorite" w:hAnsi="Tenorite"/>
+        </w:rPr>
+        <w:t xml:space="preserve">. b) However, the Kappa is substantially lower than what </w:t>
       </w:r>
       <w:r>
         <w:rPr>
           <w:rFonts w:ascii="Tenorite" w:hAnsi="Tenorite"/>
         </w:rPr>
         <w:lastRenderedPageBreak/>
-        <w:t>we get from our actual inferred soiltype raster, showing that our good results transcend this artifactual correspondence due to autocorrelation.</w:t>
+        <w:t xml:space="preserve">we get from our actual inferred </w:t>
+      </w:r>
+      <w:proofErr w:type="spellStart"/>
+      <w:r>
+        <w:rPr>
+          <w:rFonts w:ascii="Tenorite" w:hAnsi="Tenorite"/>
+        </w:rPr>
+        <w:t>soiltype</w:t>
+      </w:r>
+      <w:proofErr w:type="spellEnd"/>
+      <w:r>
+        <w:rPr>
+          <w:rFonts w:ascii="Tenorite" w:hAnsi="Tenorite"/>
+        </w:rPr>
+        <w:t xml:space="preserve"> raster, showing that our good results transcend this artifactual correspondence due to autocorrelation.</w:t>
       </w:r>
     </w:p>
     <w:p>
@@ -1117,7 +1399,21 @@
         <w:rPr>
           <w:rFonts w:ascii="Tenorite" w:hAnsi="Tenorite"/>
         </w:rPr>
-        <w:t xml:space="preserve">The results above are cool but expected. In fact if we didn’t find a correspondence, we should be concerned. </w:t>
+        <w:t xml:space="preserve">The results above are cool but expected. In </w:t>
+      </w:r>
+      <w:proofErr w:type="gramStart"/>
+      <w:r>
+        <w:rPr>
+          <w:rFonts w:ascii="Tenorite" w:hAnsi="Tenorite"/>
+        </w:rPr>
+        <w:t>fact</w:t>
+      </w:r>
+      <w:proofErr w:type="gramEnd"/>
+      <w:r>
+        <w:rPr>
+          <w:rFonts w:ascii="Tenorite" w:hAnsi="Tenorite"/>
+        </w:rPr>
+        <w:t xml:space="preserve"> if we didn’t find a correspondence, we should be concerned. </w:t>
       </w:r>
       <w:r>
         <w:rPr>
@@ -1155,7 +1451,21 @@
         <w:rPr>
           <w:rFonts w:ascii="Tenorite" w:hAnsi="Tenorite"/>
         </w:rPr>
-        <w:t xml:space="preserve"> (dbh growth, mortality), </w:t>
+        <w:t xml:space="preserve"> (</w:t>
+      </w:r>
+      <w:proofErr w:type="spellStart"/>
+      <w:r>
+        <w:rPr>
+          <w:rFonts w:ascii="Tenorite" w:hAnsi="Tenorite"/>
+        </w:rPr>
+        <w:t>dbh</w:t>
+      </w:r>
+      <w:proofErr w:type="spellEnd"/>
+      <w:r>
+        <w:rPr>
+          <w:rFonts w:ascii="Tenorite" w:hAnsi="Tenorite"/>
+        </w:rPr>
+        <w:t xml:space="preserve"> growth, mortality), </w:t>
       </w:r>
       <w:r>
         <w:rPr>
@@ -1169,7 +1479,21 @@
         <w:rPr>
           <w:rFonts w:ascii="Tenorite" w:hAnsi="Tenorite"/>
         </w:rPr>
-        <w:t xml:space="preserve"> (dbh, height), </w:t>
+        <w:t xml:space="preserve"> (</w:t>
+      </w:r>
+      <w:proofErr w:type="spellStart"/>
+      <w:r>
+        <w:rPr>
+          <w:rFonts w:ascii="Tenorite" w:hAnsi="Tenorite"/>
+        </w:rPr>
+        <w:t>dbh</w:t>
+      </w:r>
+      <w:proofErr w:type="spellEnd"/>
+      <w:r>
+        <w:rPr>
+          <w:rFonts w:ascii="Tenorite" w:hAnsi="Tenorite"/>
+        </w:rPr>
+        <w:t xml:space="preserve">, height), </w:t>
       </w:r>
       <w:r>
         <w:rPr>
@@ -1256,7 +1580,21 @@
         <w:rPr>
           <w:rFonts w:ascii="Tenorite" w:hAnsi="Tenorite"/>
         </w:rPr>
-        <w:t xml:space="preserve">. I perform this category-specific PCA analysis for several reasons: </w:t>
+        <w:t xml:space="preserve">. I perform this </w:t>
+      </w:r>
+      <w:proofErr w:type="gramStart"/>
+      <w:r>
+        <w:rPr>
+          <w:rFonts w:ascii="Tenorite" w:hAnsi="Tenorite"/>
+        </w:rPr>
+        <w:t>category-specific</w:t>
+      </w:r>
+      <w:proofErr w:type="gramEnd"/>
+      <w:r>
+        <w:rPr>
+          <w:rFonts w:ascii="Tenorite" w:hAnsi="Tenorite"/>
+        </w:rPr>
+        <w:t xml:space="preserve"> PCA analysis for several reasons: </w:t>
       </w:r>
     </w:p>
     <w:p>
@@ -1376,7 +1714,21 @@
         <w:rPr>
           <w:rFonts w:ascii="Tenorite" w:hAnsi="Tenorite"/>
         </w:rPr>
-        <w:t xml:space="preserve">The first principal components of some trait types are also correlated (Fig. 10), albeit much more weakly. </w:t>
+        <w:t xml:space="preserve">The first principal components of some trait types are also correlated (Fig. 10), albeit much </w:t>
+      </w:r>
+      <w:proofErr w:type="gramStart"/>
+      <w:r>
+        <w:rPr>
+          <w:rFonts w:ascii="Tenorite" w:hAnsi="Tenorite"/>
+        </w:rPr>
+        <w:t>more weakly</w:t>
+      </w:r>
+      <w:proofErr w:type="gramEnd"/>
+      <w:r>
+        <w:rPr>
+          <w:rFonts w:ascii="Tenorite" w:hAnsi="Tenorite"/>
+        </w:rPr>
+        <w:t xml:space="preserve">. </w:t>
       </w:r>
     </w:p>
     <w:p>
@@ -1576,7 +1928,14 @@
         <w:rPr>
           <w:rFonts w:ascii="Tenorite" w:hAnsi="Tenorite"/>
         </w:rPr>
-        <w:t xml:space="preserve"> 1 and 2 differ mostly by vital rates, in that </w:t>
+        <w:t xml:space="preserve"> 1 and 2 differ mostly by vital rates, in </w:t>
+      </w:r>
+      <w:proofErr w:type="gramStart"/>
+      <w:r>
+        <w:rPr>
+          <w:rFonts w:ascii="Tenorite" w:hAnsi="Tenorite"/>
+        </w:rPr>
+        <w:t xml:space="preserve">that </w:t>
       </w:r>
       <w:r>
         <w:rPr>
@@ -1584,6 +1943,7 @@
         </w:rPr>
         <w:t>niches</w:t>
       </w:r>
+      <w:proofErr w:type="gramEnd"/>
       <w:r>
         <w:rPr>
           <w:rFonts w:ascii="Tenorite" w:hAnsi="Tenorite"/>
@@ -1667,7 +2027,35 @@
         <w:rPr>
           <w:rFonts w:ascii="Tenorite" w:hAnsi="Tenorite"/>
         </w:rPr>
-        <w:t xml:space="preserve"> achievement of this analysis would be to connect it to the nutrient analysis in a way that makes sense. So it would be great if we found that the slow-and-steady plants tend to occur in low-nutrient soils and vice-versa. However, we are finding the opposite! It looks like the slow-and-steady group occurs in the high-N high-P area, while the live-fast group occurs in low-nutrient areas, and group 3 occurs in the high-nutrient area. I can’t say I understand this. Would be interesting to hear Jim Dalling’s or Joe Wright’s opinion. </w:t>
+        <w:t xml:space="preserve"> achievement of this analysis would be to connect it to the nutrient analysis in a way that makes sense. </w:t>
+      </w:r>
+      <w:proofErr w:type="gramStart"/>
+      <w:r>
+        <w:rPr>
+          <w:rFonts w:ascii="Tenorite" w:hAnsi="Tenorite"/>
+        </w:rPr>
+        <w:t>So</w:t>
+      </w:r>
+      <w:proofErr w:type="gramEnd"/>
+      <w:r>
+        <w:rPr>
+          <w:rFonts w:ascii="Tenorite" w:hAnsi="Tenorite"/>
+        </w:rPr>
+        <w:t xml:space="preserve"> it would be great if we found that the slow-and-steady plants tend to occur in low-nutrient soils and vice-versa. However, we are finding the opposite! It looks like the slow-and-steady group occurs in the high-N high-P area, while the live-fast group occurs in low-nutrient areas, and group 3 occurs in the high-nutrient area. I can’t say I understand this. Would be interesting to hear Jim </w:t>
+      </w:r>
+      <w:proofErr w:type="spellStart"/>
+      <w:r>
+        <w:rPr>
+          <w:rFonts w:ascii="Tenorite" w:hAnsi="Tenorite"/>
+        </w:rPr>
+        <w:t>Dalling’s</w:t>
+      </w:r>
+      <w:proofErr w:type="spellEnd"/>
+      <w:r>
+        <w:rPr>
+          <w:rFonts w:ascii="Tenorite" w:hAnsi="Tenorite"/>
+        </w:rPr>
+        <w:t xml:space="preserve"> or Joe Wright’s opinion. </w:t>
       </w:r>
     </w:p>
     <w:p>
@@ -1686,7 +2074,55 @@
           <w:rFonts w:ascii="Tenorite" w:hAnsi="Tenorite"/>
           <w:lang w:eastAsia="zh-CN"/>
         </w:rPr>
-        <w:t xml:space="preserve">We also performed other ML methods. Random forest takes the average of an ensemble of decision trees. We trained Random Forest and got Kappa = 0.475 with max_depth = 1, max_features = 2 and min_samples_leaf = 5. </w:t>
+        <w:t xml:space="preserve">We also performed other ML methods. Random forest takes the average of an ensemble of decision trees. We trained Random Forest and got Kappa = 0.475 with </w:t>
+      </w:r>
+      <w:proofErr w:type="spellStart"/>
+      <w:r>
+        <w:rPr>
+          <w:rFonts w:ascii="Tenorite" w:hAnsi="Tenorite"/>
+          <w:lang w:eastAsia="zh-CN"/>
+        </w:rPr>
+        <w:t>max_depth</w:t>
+      </w:r>
+      <w:proofErr w:type="spellEnd"/>
+      <w:r>
+        <w:rPr>
+          <w:rFonts w:ascii="Tenorite" w:hAnsi="Tenorite"/>
+          <w:lang w:eastAsia="zh-CN"/>
+        </w:rPr>
+        <w:t xml:space="preserve"> = 1, </w:t>
+      </w:r>
+      <w:proofErr w:type="spellStart"/>
+      <w:r>
+        <w:rPr>
+          <w:rFonts w:ascii="Tenorite" w:hAnsi="Tenorite"/>
+          <w:lang w:eastAsia="zh-CN"/>
+        </w:rPr>
+        <w:t>max_features</w:t>
+      </w:r>
+      <w:proofErr w:type="spellEnd"/>
+      <w:r>
+        <w:rPr>
+          <w:rFonts w:ascii="Tenorite" w:hAnsi="Tenorite"/>
+          <w:lang w:eastAsia="zh-CN"/>
+        </w:rPr>
+        <w:t xml:space="preserve"> = 2 and </w:t>
+      </w:r>
+      <w:proofErr w:type="spellStart"/>
+      <w:r>
+        <w:rPr>
+          <w:rFonts w:ascii="Tenorite" w:hAnsi="Tenorite"/>
+          <w:lang w:eastAsia="zh-CN"/>
+        </w:rPr>
+        <w:t>min_samples_leaf</w:t>
+      </w:r>
+      <w:proofErr w:type="spellEnd"/>
+      <w:r>
+        <w:rPr>
+          <w:rFonts w:ascii="Tenorite" w:hAnsi="Tenorite"/>
+          <w:lang w:eastAsia="zh-CN"/>
+        </w:rPr>
+        <w:t xml:space="preserve"> = 5. </w:t>
       </w:r>
       <w:bookmarkStart w:id="0" w:name="OLE_LINK1"/>
       <w:bookmarkStart w:id="1" w:name="OLE_LINK2"/>
@@ -1751,7 +2187,21 @@
         <w:rPr>
           <w:rFonts w:ascii="Tenorite" w:hAnsi="Tenorite"/>
         </w:rPr>
-        <w:t xml:space="preserve">Assuming the above results indicate that we are finding meaningful niches on BCI, and treating each putative soil type as a resource, we can then put together a 77 x 3 affinity matrix Cij quantifying the degree of preference of each species for each soil type. </w:t>
+        <w:t xml:space="preserve">Assuming the above results indicate that we are finding meaningful niches on BCI, and treating each putative soil type as a resource, we can then put together a 77 x 3 affinity matrix </w:t>
+      </w:r>
+      <w:proofErr w:type="spellStart"/>
+      <w:r>
+        <w:rPr>
+          <w:rFonts w:ascii="Tenorite" w:hAnsi="Tenorite"/>
+        </w:rPr>
+        <w:t>Cij</w:t>
+      </w:r>
+      <w:proofErr w:type="spellEnd"/>
+      <w:r>
+        <w:rPr>
+          <w:rFonts w:ascii="Tenorite" w:hAnsi="Tenorite"/>
+        </w:rPr>
+        <w:t xml:space="preserve"> quantifying the degree of preference of each species for each soil type. </w:t>
       </w:r>
     </w:p>
     <w:p>
@@ -1769,7 +2219,35 @@
         <w:rPr>
           <w:rFonts w:ascii="Tenorite" w:hAnsi="Tenorite"/>
         </w:rPr>
-        <w:t xml:space="preserve">I estimate Cij as the proportion of trees of species i found in </w:t>
+        <w:t xml:space="preserve">I estimate </w:t>
+      </w:r>
+      <w:proofErr w:type="spellStart"/>
+      <w:r>
+        <w:rPr>
+          <w:rFonts w:ascii="Tenorite" w:hAnsi="Tenorite"/>
+        </w:rPr>
+        <w:t>Cij</w:t>
+      </w:r>
+      <w:proofErr w:type="spellEnd"/>
+      <w:r>
+        <w:rPr>
+          <w:rFonts w:ascii="Tenorite" w:hAnsi="Tenorite"/>
+        </w:rPr>
+        <w:t xml:space="preserve"> as the proportion of trees of species </w:t>
+      </w:r>
+      <w:proofErr w:type="spellStart"/>
+      <w:r>
+        <w:rPr>
+          <w:rFonts w:ascii="Tenorite" w:hAnsi="Tenorite"/>
+        </w:rPr>
+        <w:t>i</w:t>
+      </w:r>
+      <w:proofErr w:type="spellEnd"/>
+      <w:r>
+        <w:rPr>
+          <w:rFonts w:ascii="Tenorite" w:hAnsi="Tenorite"/>
+        </w:rPr>
+        <w:t xml:space="preserve"> found in </w:t>
       </w:r>
       <w:r>
         <w:rPr>
@@ -1787,7 +2265,21 @@
         <w:rPr>
           <w:rFonts w:ascii="Tenorite" w:hAnsi="Tenorite"/>
         </w:rPr>
-        <w:t xml:space="preserve">type j, relative to the total abundance of species i. This gives the matrix plotted in </w:t>
+        <w:t xml:space="preserve">type j, relative to the total abundance of species </w:t>
+      </w:r>
+      <w:proofErr w:type="spellStart"/>
+      <w:r>
+        <w:rPr>
+          <w:rFonts w:ascii="Tenorite" w:hAnsi="Tenorite"/>
+        </w:rPr>
+        <w:t>i</w:t>
+      </w:r>
+      <w:proofErr w:type="spellEnd"/>
+      <w:r>
+        <w:rPr>
+          <w:rFonts w:ascii="Tenorite" w:hAnsi="Tenorite"/>
+        </w:rPr>
+        <w:t xml:space="preserve">. This gives the matrix plotted in </w:t>
       </w:r>
       <w:r>
         <w:rPr>
@@ -1857,7 +2349,21 @@
         <w:rPr>
           <w:rFonts w:ascii="Tenorite" w:hAnsi="Tenorite"/>
         </w:rPr>
-        <w:t>, where the Cij is a uniform random matrix. In the first case, the degree of niche differentiation was measured as Cd / Co, and in the second, as the CV of the matrix.</w:t>
+        <w:t xml:space="preserve">, where the </w:t>
+      </w:r>
+      <w:proofErr w:type="spellStart"/>
+      <w:r>
+        <w:rPr>
+          <w:rFonts w:ascii="Tenorite" w:hAnsi="Tenorite"/>
+        </w:rPr>
+        <w:t>Cij</w:t>
+      </w:r>
+      <w:proofErr w:type="spellEnd"/>
+      <w:r>
+        <w:rPr>
+          <w:rFonts w:ascii="Tenorite" w:hAnsi="Tenorite"/>
+        </w:rPr>
+        <w:t xml:space="preserve"> is a uniform random matrix. In the first case, the degree of niche differentiation was measured as Cd / Co, and in the second, as the CV of the matrix.</w:t>
       </w:r>
     </w:p>
     <w:p>
@@ -1875,7 +2381,35 @@
         <w:rPr>
           <w:rFonts w:ascii="Tenorite" w:hAnsi="Tenorite"/>
         </w:rPr>
-        <w:t xml:space="preserve">Assuming the specialist case is more relevant here, I estimated Cd and Co by averaging over either same-niche or across-niche entries of the Cij (i.e. entries where the species is found in its preferred soil types vs non-preferred soil types). I get Cd = 0.5 and Co = 0.25, giving a ratio of 2 which is much smaller than the minimum required for non-neutral behavior to emerge at the community level. (Fig. 2E in that paper). I will note that we looked at 50 species and mean abundance = 100 trees/species in the paper, whereas here we have 77 species and mean abundance 230, which I think are comparable situations. If we believe both this estimation and the results in our PCB paper, we’d conclude that the PCB paper would predict neutral-like behavior on BCI based on our estimated Cd and Co, which is indeed the case.    </w:t>
+        <w:t xml:space="preserve">Assuming the specialist case is more relevant here, I estimated Cd and Co by averaging over either same-niche or across-niche entries of the </w:t>
+      </w:r>
+      <w:proofErr w:type="spellStart"/>
+      <w:r>
+        <w:rPr>
+          <w:rFonts w:ascii="Tenorite" w:hAnsi="Tenorite"/>
+        </w:rPr>
+        <w:t>Cij</w:t>
+      </w:r>
+      <w:proofErr w:type="spellEnd"/>
+      <w:r>
+        <w:rPr>
+          <w:rFonts w:ascii="Tenorite" w:hAnsi="Tenorite"/>
+        </w:rPr>
+        <w:t xml:space="preserve"> (</w:t>
+      </w:r>
+      <w:proofErr w:type="gramStart"/>
+      <w:r>
+        <w:rPr>
+          <w:rFonts w:ascii="Tenorite" w:hAnsi="Tenorite"/>
+        </w:rPr>
+        <w:t>i.e.</w:t>
+      </w:r>
+      <w:proofErr w:type="gramEnd"/>
+      <w:r>
+        <w:rPr>
+          <w:rFonts w:ascii="Tenorite" w:hAnsi="Tenorite"/>
+        </w:rPr>
+        <w:t xml:space="preserve"> entries where the species is found in its preferred soil types vs non-preferred soil types). I get Cd = 0.5 and Co = 0.25, giving a ratio of 2 which is much smaller than the minimum required for non-neutral behavior to emerge at the community level. (Fig. 2E in that paper). I will note that we looked at 50 species and mean abundance = 100 trees/species in the paper, whereas here we have 77 species and mean abundance 230, which I think are comparable situations. If we believe both this estimation and the results in our PCB paper, we’d conclude that the PCB paper would predict neutral-like behavior on BCI based on our estimated Cd and Co, which is indeed the case.    </w:t>
       </w:r>
     </w:p>
     <w:p>
@@ -2031,12 +2565,33 @@
         <w:rPr>
           <w:rFonts w:ascii="Tenorite" w:eastAsiaTheme="majorEastAsia" w:hAnsi="Tenorite" w:cstheme="majorBidi"/>
         </w:rPr>
-        <w:t>1. I know you have gone way beyond them, but I want to compare still our results to that Volkov 2009 paper. Did they see something that would at least be consistent with three clusters at bci?  It’s a bit hard to make a connection clearly, b</w:t>
-      </w:r>
+        <w:t xml:space="preserve">1. I know you have gone way beyond them, but I want to compare still our results to that Volkov 2009 paper. Did they see something that would at least be consistent with three clusters at </w:t>
+      </w:r>
+      <w:proofErr w:type="spellStart"/>
       <w:r>
         <w:rPr>
           <w:rFonts w:ascii="Tenorite" w:eastAsiaTheme="majorEastAsia" w:hAnsi="Tenorite" w:cstheme="majorBidi"/>
         </w:rPr>
+        <w:t>bci</w:t>
+      </w:r>
+      <w:proofErr w:type="spellEnd"/>
+      <w:r>
+        <w:rPr>
+          <w:rFonts w:ascii="Tenorite" w:eastAsiaTheme="majorEastAsia" w:hAnsi="Tenorite" w:cstheme="majorBidi"/>
+        </w:rPr>
+        <w:t xml:space="preserve">?  It’s a bit hard to make a connection </w:t>
+      </w:r>
+      <w:proofErr w:type="gramStart"/>
+      <w:r>
+        <w:rPr>
+          <w:rFonts w:ascii="Tenorite" w:eastAsiaTheme="majorEastAsia" w:hAnsi="Tenorite" w:cstheme="majorBidi"/>
+        </w:rPr>
+        <w:t>clearly, b</w:t>
+      </w:r>
+      <w:r>
+        <w:rPr>
+          <w:rFonts w:ascii="Tenorite" w:eastAsiaTheme="majorEastAsia" w:hAnsi="Tenorite" w:cstheme="majorBidi"/>
+        </w:rPr>
         <w:t>e</w:t>
       </w:r>
       <w:r>
@@ -2051,24 +2606,67 @@
         </w:rPr>
         <w:t>ause</w:t>
       </w:r>
+      <w:proofErr w:type="gramEnd"/>
       <w:r>
         <w:rPr>
           <w:rFonts w:ascii="Tenorite" w:eastAsiaTheme="majorEastAsia" w:hAnsi="Tenorite" w:cstheme="majorBidi"/>
         </w:rPr>
-        <w:t xml:space="preserve"> they focus on the 20 most abundant species.  And I remember we thought that their inferred interaction matric would be quite similar to CC^T for us, but they never thought about it in terms of a matrix C of preferences, so we don’t see any dimensionality of that matrix.</w:t>
-      </w:r>
-    </w:p>
-    <w:p>
-      <w:pPr>
+        <w:t xml:space="preserve"> they focus on the 20 most abundant species.  And I remember we thought that their inferred interaction matric would be quite </w:t>
+      </w:r>
+      <w:proofErr w:type="gramStart"/>
+      <w:r>
         <w:rPr>
           <w:rFonts w:ascii="Tenorite" w:eastAsiaTheme="majorEastAsia" w:hAnsi="Tenorite" w:cstheme="majorBidi"/>
         </w:rPr>
-      </w:pPr>
+        <w:t>similar to</w:t>
+      </w:r>
+      <w:proofErr w:type="gramEnd"/>
       <w:r>
         <w:rPr>
           <w:rFonts w:ascii="Tenorite" w:eastAsiaTheme="majorEastAsia" w:hAnsi="Tenorite" w:cstheme="majorBidi"/>
         </w:rPr>
-        <w:t xml:space="preserve">I guess you could say they were aiming for something similar to what we are, but they didn’t make these next steps that we are looking at here:  connecting species clusters to soil; sniche to traits; and then assuming that C underlies dynamics rather than Lotka-Volterra. </w:t>
+        <w:t xml:space="preserve"> CC^T for us, but they never thought about it in terms of a matrix C of preferences, so we don’t see any dimensionality of that matrix.</w:t>
+      </w:r>
+    </w:p>
+    <w:p>
+      <w:pPr>
+        <w:rPr>
+          <w:rFonts w:ascii="Tenorite" w:eastAsiaTheme="majorEastAsia" w:hAnsi="Tenorite" w:cstheme="majorBidi"/>
+        </w:rPr>
+      </w:pPr>
+      <w:r>
+        <w:rPr>
+          <w:rFonts w:ascii="Tenorite" w:eastAsiaTheme="majorEastAsia" w:hAnsi="Tenorite" w:cstheme="majorBidi"/>
+        </w:rPr>
+        <w:t xml:space="preserve">I guess you could say they were aiming for something </w:t>
+      </w:r>
+      <w:proofErr w:type="gramStart"/>
+      <w:r>
+        <w:rPr>
+          <w:rFonts w:ascii="Tenorite" w:eastAsiaTheme="majorEastAsia" w:hAnsi="Tenorite" w:cstheme="majorBidi"/>
+        </w:rPr>
+        <w:t>similar to</w:t>
+      </w:r>
+      <w:proofErr w:type="gramEnd"/>
+      <w:r>
+        <w:rPr>
+          <w:rFonts w:ascii="Tenorite" w:eastAsiaTheme="majorEastAsia" w:hAnsi="Tenorite" w:cstheme="majorBidi"/>
+        </w:rPr>
+        <w:t xml:space="preserve"> what we are, but they didn’t make these next steps that we are looking at here:  connecting species clusters to soil; </w:t>
+      </w:r>
+      <w:proofErr w:type="spellStart"/>
+      <w:r>
+        <w:rPr>
+          <w:rFonts w:ascii="Tenorite" w:eastAsiaTheme="majorEastAsia" w:hAnsi="Tenorite" w:cstheme="majorBidi"/>
+        </w:rPr>
+        <w:t>sniche</w:t>
+      </w:r>
+      <w:proofErr w:type="spellEnd"/>
+      <w:r>
+        <w:rPr>
+          <w:rFonts w:ascii="Tenorite" w:eastAsiaTheme="majorEastAsia" w:hAnsi="Tenorite" w:cstheme="majorBidi"/>
+        </w:rPr>
+        <w:t xml:space="preserve"> to traits; and then assuming that C underlies dynamics rather than Lotka-Volterra. </w:t>
       </w:r>
     </w:p>
     <w:p>
@@ -2105,129 +2703,145 @@
           <w:rFonts w:ascii="Tenorite" w:eastAsiaTheme="majorEastAsia" w:hAnsi="Tenorite" w:cstheme="majorBidi"/>
           <w:color w:val="FF0000"/>
         </w:rPr>
-        <w:t>Re can we say their results are consistent with 3 clusters at bci? I think we could try to download their CC^T matrix and use the same algorithm we used to find “communities”, i.e. subsets of species that are highly connected in space. According to our methodology, both their interaction matrix and their covariance matrix should show this 3-group structure.</w:t>
-      </w:r>
-    </w:p>
-    <w:p>
-      <w:pPr>
+        <w:t xml:space="preserve">Re can we say their results are consistent with 3 clusters at </w:t>
+      </w:r>
+      <w:proofErr w:type="spellStart"/>
+      <w:r>
         <w:rPr>
           <w:rFonts w:ascii="Tenorite" w:eastAsiaTheme="majorEastAsia" w:hAnsi="Tenorite" w:cstheme="majorBidi"/>
           <w:color w:val="FF0000"/>
         </w:rPr>
-      </w:pPr>
+        <w:t>bci</w:t>
+      </w:r>
+      <w:proofErr w:type="spellEnd"/>
       <w:r>
         <w:rPr>
           <w:rFonts w:ascii="Tenorite" w:eastAsiaTheme="majorEastAsia" w:hAnsi="Tenorite" w:cstheme="majorBidi"/>
           <w:color w:val="FF0000"/>
         </w:rPr>
-        <w:t xml:space="preserve">Re 20 species, I forget now but I think either John or I tested our results for robustness against different abundance cutoffs. John, do you remember anything about this? </w:t>
-      </w:r>
-    </w:p>
-    <w:p>
-      <w:pPr>
-        <w:rPr>
-          <w:rFonts w:ascii="Tenorite" w:eastAsiaTheme="majorEastAsia" w:hAnsi="Tenorite" w:cstheme="majorBidi"/>
-        </w:rPr>
-      </w:pPr>
-    </w:p>
-    <w:p>
-      <w:pPr>
-        <w:rPr>
-          <w:rFonts w:ascii="Tenorite" w:eastAsiaTheme="majorEastAsia" w:hAnsi="Tenorite" w:cstheme="majorBidi"/>
-        </w:rPr>
-      </w:pPr>
-      <w:r>
-        <w:rPr>
-          <w:rFonts w:ascii="Tenorite" w:eastAsiaTheme="majorEastAsia" w:hAnsi="Tenorite" w:cstheme="majorBidi"/>
-        </w:rPr>
-        <w:t>2. The connection from soil nutrients to clusters to traits is very cool and quite fascinating</w:t>
-      </w:r>
-      <w:r>
-        <w:rPr>
-          <w:rFonts w:ascii="Tenorite" w:eastAsiaTheme="majorEastAsia" w:hAnsi="Tenorite" w:cstheme="majorBidi"/>
-        </w:rPr>
-        <w:t>.</w:t>
-      </w:r>
-    </w:p>
-    <w:p>
-      <w:pPr>
-        <w:rPr>
-          <w:rFonts w:ascii="Tenorite" w:eastAsiaTheme="majorEastAsia" w:hAnsi="Tenorite" w:cstheme="majorBidi"/>
-        </w:rPr>
-      </w:pPr>
-      <w:r>
-        <w:rPr>
-          <w:rFonts w:ascii="Tenorite" w:eastAsiaTheme="majorEastAsia" w:hAnsi="Tenorite" w:cstheme="majorBidi"/>
-        </w:rPr>
-        <w:t>That seems like something that we must be able to make sense of and could be a compelling part of the paper.</w:t>
-      </w:r>
-      <w:r>
-        <w:rPr>
-          <w:rFonts w:ascii="Tenorite" w:eastAsiaTheme="majorEastAsia" w:hAnsi="Tenorite" w:cstheme="majorBidi"/>
-        </w:rPr>
-        <w:t xml:space="preserve"> </w:t>
-      </w:r>
-      <w:r>
-        <w:rPr>
-          <w:rFonts w:ascii="Tenorite" w:eastAsiaTheme="majorEastAsia" w:hAnsi="Tenorite" w:cstheme="majorBidi"/>
-        </w:rPr>
-        <w:t>I agree that when we are ready feedback from e.g. Jim would be very useful in interpreting this.</w:t>
-      </w:r>
-    </w:p>
-    <w:p>
-      <w:pPr>
-        <w:rPr>
-          <w:rFonts w:ascii="Tenorite" w:eastAsiaTheme="majorEastAsia" w:hAnsi="Tenorite" w:cstheme="majorBidi"/>
-        </w:rPr>
-      </w:pPr>
-      <w:r>
-        <w:rPr>
-          <w:rFonts w:ascii="Tenorite" w:eastAsiaTheme="majorEastAsia" w:hAnsi="Tenorite" w:cstheme="majorBidi"/>
-        </w:rPr>
-        <w:t>Maybe we need to think some more on the causality here.  Could it be that the slow life history species would tend to generate higher N, P in the soil over long periods of time?</w:t>
-      </w:r>
-    </w:p>
-    <w:p>
-      <w:pPr>
-        <w:rPr>
-          <w:rFonts w:ascii="Tenorite" w:eastAsiaTheme="majorEastAsia" w:hAnsi="Tenorite" w:cstheme="majorBidi"/>
-        </w:rPr>
-      </w:pPr>
-      <w:r>
-        <w:rPr>
-          <w:rFonts w:ascii="Tenorite" w:eastAsiaTheme="majorEastAsia" w:hAnsi="Tenorite" w:cstheme="majorBidi"/>
-        </w:rPr>
-        <w:t xml:space="preserve">This also got me wondering about fluctuations over time in species composition.   My work with Ryan and others shows that there are large fluctuations in species abundances over the censuses…but I wonder whether they take place largely within the preferred soil types.  I guess the soil types themselves would change relatively slowly. </w:t>
-      </w:r>
-    </w:p>
-    <w:p>
-      <w:pPr>
+        <w:t xml:space="preserve">? I think we could try to download their CC^T matrix and use the same algorithm we used to find “communities”, </w:t>
+      </w:r>
+      <w:proofErr w:type="gramStart"/>
+      <w:r>
         <w:rPr>
           <w:rFonts w:ascii="Tenorite" w:eastAsiaTheme="majorEastAsia" w:hAnsi="Tenorite" w:cstheme="majorBidi"/>
           <w:color w:val="FF0000"/>
         </w:rPr>
-      </w:pPr>
+        <w:t>i.e.</w:t>
+      </w:r>
+      <w:proofErr w:type="gramEnd"/>
       <w:r>
         <w:rPr>
           <w:rFonts w:ascii="Tenorite" w:eastAsiaTheme="majorEastAsia" w:hAnsi="Tenorite" w:cstheme="majorBidi"/>
           <w:color w:val="FF0000"/>
         </w:rPr>
-        <w:t xml:space="preserve">R: You offer an interesting idea, namely that the causal arrow between soil conditions and plant occurrence can go both ways – with plants influencing the local soil nutrient concentrations in addition to responding to them. </w:t>
-      </w:r>
-      <w:r>
+        <w:t xml:space="preserve"> subsets of species that are highly connected in space. According to our methodology, both their interaction matrix and their covariance matrix should show this 3-group structure.</w:t>
+      </w:r>
+    </w:p>
+    <w:p>
+      <w:pPr>
         <w:rPr>
           <w:rFonts w:ascii="Tenorite" w:eastAsiaTheme="majorEastAsia" w:hAnsi="Tenorite" w:cstheme="majorBidi"/>
           <w:color w:val="FF0000"/>
         </w:rPr>
-        <w:t xml:space="preserve">Considering this possibility leads to the opposite predictions we’ve been making: species that are not limited by soil resources (and therefore would have traits associated with slow growth) may actually release these resources as exudates, so one would expect the soil under them to be enriched. By contrast, species that are hungry for </w:t>
-      </w:r>
+      </w:pPr>
       <w:r>
         <w:rPr>
           <w:rFonts w:ascii="Tenorite" w:eastAsiaTheme="majorEastAsia" w:hAnsi="Tenorite" w:cstheme="majorBidi"/>
           <w:color w:val="FF0000"/>
         </w:rPr>
-        <w:lastRenderedPageBreak/>
-        <w:t>resources (i.e. fast-growth plants) will lap them up from the soil until resulting concentrations limit further growth, and therefore can be expected to be found in nutrient-poor soils.</w:t>
+        <w:t xml:space="preserve">Re 20 species, I forget now but I think either John or I tested our results for robustness against different abundance cutoffs. John, do you remember anything about this? </w:t>
+      </w:r>
+    </w:p>
+    <w:p>
+      <w:pPr>
+        <w:rPr>
+          <w:rFonts w:ascii="Tenorite" w:eastAsiaTheme="majorEastAsia" w:hAnsi="Tenorite" w:cstheme="majorBidi"/>
+        </w:rPr>
+      </w:pPr>
+    </w:p>
+    <w:p>
+      <w:pPr>
+        <w:rPr>
+          <w:rFonts w:ascii="Tenorite" w:eastAsiaTheme="majorEastAsia" w:hAnsi="Tenorite" w:cstheme="majorBidi"/>
+        </w:rPr>
+      </w:pPr>
+      <w:r>
+        <w:rPr>
+          <w:rFonts w:ascii="Tenorite" w:eastAsiaTheme="majorEastAsia" w:hAnsi="Tenorite" w:cstheme="majorBidi"/>
+        </w:rPr>
+        <w:t>2. The connection from soil nutrients to clusters to traits is very cool and quite fascinating</w:t>
+      </w:r>
+      <w:r>
+        <w:rPr>
+          <w:rFonts w:ascii="Tenorite" w:eastAsiaTheme="majorEastAsia" w:hAnsi="Tenorite" w:cstheme="majorBidi"/>
+        </w:rPr>
+        <w:t>.</w:t>
+      </w:r>
+    </w:p>
+    <w:p>
+      <w:pPr>
+        <w:rPr>
+          <w:rFonts w:ascii="Tenorite" w:eastAsiaTheme="majorEastAsia" w:hAnsi="Tenorite" w:cstheme="majorBidi"/>
+        </w:rPr>
+      </w:pPr>
+      <w:r>
+        <w:rPr>
+          <w:rFonts w:ascii="Tenorite" w:eastAsiaTheme="majorEastAsia" w:hAnsi="Tenorite" w:cstheme="majorBidi"/>
+        </w:rPr>
+        <w:t>That seems like something that we must be able to make sense of and could be a compelling part of the paper.</w:t>
+      </w:r>
+      <w:r>
+        <w:rPr>
+          <w:rFonts w:ascii="Tenorite" w:eastAsiaTheme="majorEastAsia" w:hAnsi="Tenorite" w:cstheme="majorBidi"/>
+        </w:rPr>
+        <w:t xml:space="preserve"> </w:t>
+      </w:r>
+      <w:r>
+        <w:rPr>
+          <w:rFonts w:ascii="Tenorite" w:eastAsiaTheme="majorEastAsia" w:hAnsi="Tenorite" w:cstheme="majorBidi"/>
+        </w:rPr>
+        <w:t xml:space="preserve">I agree that when we are ready feedback from </w:t>
+      </w:r>
+      <w:proofErr w:type="gramStart"/>
+      <w:r>
+        <w:rPr>
+          <w:rFonts w:ascii="Tenorite" w:eastAsiaTheme="majorEastAsia" w:hAnsi="Tenorite" w:cstheme="majorBidi"/>
+        </w:rPr>
+        <w:t>e.g.</w:t>
+      </w:r>
+      <w:proofErr w:type="gramEnd"/>
+      <w:r>
+        <w:rPr>
+          <w:rFonts w:ascii="Tenorite" w:eastAsiaTheme="majorEastAsia" w:hAnsi="Tenorite" w:cstheme="majorBidi"/>
+        </w:rPr>
+        <w:t xml:space="preserve"> Jim would be very useful in interpreting this.</w:t>
+      </w:r>
+    </w:p>
+    <w:p>
+      <w:pPr>
+        <w:rPr>
+          <w:rFonts w:ascii="Tenorite" w:eastAsiaTheme="majorEastAsia" w:hAnsi="Tenorite" w:cstheme="majorBidi"/>
+        </w:rPr>
+      </w:pPr>
+      <w:r>
+        <w:rPr>
+          <w:rFonts w:ascii="Tenorite" w:eastAsiaTheme="majorEastAsia" w:hAnsi="Tenorite" w:cstheme="majorBidi"/>
+        </w:rPr>
+        <w:t>Maybe we need to think some more on the causality here.  Could it be that the slow life history species would tend to generate higher N, P in the soil over long periods of time?</w:t>
+      </w:r>
+    </w:p>
+    <w:p>
+      <w:pPr>
+        <w:rPr>
+          <w:rFonts w:ascii="Tenorite" w:eastAsiaTheme="majorEastAsia" w:hAnsi="Tenorite" w:cstheme="majorBidi"/>
+        </w:rPr>
+      </w:pPr>
+      <w:r>
+        <w:rPr>
+          <w:rFonts w:ascii="Tenorite" w:eastAsiaTheme="majorEastAsia" w:hAnsi="Tenorite" w:cstheme="majorBidi"/>
+        </w:rPr>
+        <w:t xml:space="preserve">This also got me wondering about fluctuations over time in species composition.   My work with Ryan and others shows that there are large fluctuations in species abundances over the censuses…but I wonder whether they take place largely within the preferred soil types.  I guess the soil types themselves would change relatively slowly. </w:t>
       </w:r>
     </w:p>
     <w:p>
@@ -2242,25 +2856,103 @@
           <w:rFonts w:ascii="Tenorite" w:eastAsiaTheme="majorEastAsia" w:hAnsi="Tenorite" w:cstheme="majorBidi"/>
           <w:color w:val="FF0000"/>
         </w:rPr>
-        <w:t>Re temporal fluctuations in species composition, that is a great idea for a follow-up study. Our study predicts that most of the temporal turnover should occur within species grouped in the same sniche. Do we have enough data to test this?</w:t>
-      </w:r>
-    </w:p>
-    <w:p>
-      <w:pPr>
+        <w:t xml:space="preserve">R: You offer an interesting idea, namely that the causal arrow between soil conditions and plant occurrence can go both ways – with plants influencing the local soil nutrient concentrations in addition to responding to them. </w:t>
+      </w:r>
+      <w:r>
         <w:rPr>
           <w:rFonts w:ascii="Tenorite" w:eastAsiaTheme="majorEastAsia" w:hAnsi="Tenorite" w:cstheme="majorBidi"/>
-        </w:rPr>
-      </w:pPr>
-    </w:p>
-    <w:p>
-      <w:pPr>
+          <w:color w:val="FF0000"/>
+        </w:rPr>
+        <w:t xml:space="preserve">Considering this possibility leads to the opposite predictions we’ve been </w:t>
+      </w:r>
+      <w:proofErr w:type="gramStart"/>
+      <w:r>
         <w:rPr>
           <w:rFonts w:ascii="Tenorite" w:eastAsiaTheme="majorEastAsia" w:hAnsi="Tenorite" w:cstheme="majorBidi"/>
-        </w:rPr>
-      </w:pPr>
+          <w:color w:val="FF0000"/>
+        </w:rPr>
+        <w:t>making:</w:t>
+      </w:r>
+      <w:proofErr w:type="gramEnd"/>
       <w:r>
         <w:rPr>
           <w:rFonts w:ascii="Tenorite" w:eastAsiaTheme="majorEastAsia" w:hAnsi="Tenorite" w:cstheme="majorBidi"/>
+          <w:color w:val="FF0000"/>
+        </w:rPr>
+        <w:t xml:space="preserve"> species that are not limited by soil resources (and therefore would have traits associated with slow growth) may actually release these resources as exudates, so one would expect the soil under them to be enriched. By contrast, species that are hungry for </w:t>
+      </w:r>
+      <w:r>
+        <w:rPr>
+          <w:rFonts w:ascii="Tenorite" w:eastAsiaTheme="majorEastAsia" w:hAnsi="Tenorite" w:cstheme="majorBidi"/>
+          <w:color w:val="FF0000"/>
+        </w:rPr>
+        <w:lastRenderedPageBreak/>
+        <w:t>resources (</w:t>
+      </w:r>
+      <w:proofErr w:type="gramStart"/>
+      <w:r>
+        <w:rPr>
+          <w:rFonts w:ascii="Tenorite" w:eastAsiaTheme="majorEastAsia" w:hAnsi="Tenorite" w:cstheme="majorBidi"/>
+          <w:color w:val="FF0000"/>
+        </w:rPr>
+        <w:t>i.e.</w:t>
+      </w:r>
+      <w:proofErr w:type="gramEnd"/>
+      <w:r>
+        <w:rPr>
+          <w:rFonts w:ascii="Tenorite" w:eastAsiaTheme="majorEastAsia" w:hAnsi="Tenorite" w:cstheme="majorBidi"/>
+          <w:color w:val="FF0000"/>
+        </w:rPr>
+        <w:t xml:space="preserve"> fast-growth plants) will lap them up from the soil until resulting concentrations limit further growth, and therefore can be expected to be found in nutrient-poor soils.</w:t>
+      </w:r>
+    </w:p>
+    <w:p>
+      <w:pPr>
+        <w:rPr>
+          <w:rFonts w:ascii="Tenorite" w:eastAsiaTheme="majorEastAsia" w:hAnsi="Tenorite" w:cstheme="majorBidi"/>
+          <w:color w:val="FF0000"/>
+        </w:rPr>
+      </w:pPr>
+      <w:r>
+        <w:rPr>
+          <w:rFonts w:ascii="Tenorite" w:eastAsiaTheme="majorEastAsia" w:hAnsi="Tenorite" w:cstheme="majorBidi"/>
+          <w:color w:val="FF0000"/>
+        </w:rPr>
+        <w:t xml:space="preserve">Re temporal fluctuations in species composition, that is a great idea for a follow-up study. Our study predicts that most of the temporal turnover should occur within species grouped in the same </w:t>
+      </w:r>
+      <w:proofErr w:type="spellStart"/>
+      <w:r>
+        <w:rPr>
+          <w:rFonts w:ascii="Tenorite" w:eastAsiaTheme="majorEastAsia" w:hAnsi="Tenorite" w:cstheme="majorBidi"/>
+          <w:color w:val="FF0000"/>
+        </w:rPr>
+        <w:t>sniche</w:t>
+      </w:r>
+      <w:proofErr w:type="spellEnd"/>
+      <w:r>
+        <w:rPr>
+          <w:rFonts w:ascii="Tenorite" w:eastAsiaTheme="majorEastAsia" w:hAnsi="Tenorite" w:cstheme="majorBidi"/>
+          <w:color w:val="FF0000"/>
+        </w:rPr>
+        <w:t>. Do we have enough data to test this?</w:t>
+      </w:r>
+    </w:p>
+    <w:p>
+      <w:pPr>
+        <w:rPr>
+          <w:rFonts w:ascii="Tenorite" w:eastAsiaTheme="majorEastAsia" w:hAnsi="Tenorite" w:cstheme="majorBidi"/>
+        </w:rPr>
+      </w:pPr>
+    </w:p>
+    <w:p>
+      <w:pPr>
+        <w:rPr>
+          <w:rFonts w:ascii="Tenorite" w:eastAsiaTheme="majorEastAsia" w:hAnsi="Tenorite" w:cstheme="majorBidi"/>
+        </w:rPr>
+      </w:pPr>
+      <w:r>
+        <w:rPr>
+          <w:rFonts w:ascii="Tenorite" w:eastAsiaTheme="majorEastAsia" w:hAnsi="Tenorite" w:cstheme="majorBidi"/>
         </w:rPr>
         <w:t>3. I don’t think it is critical to this story</w:t>
       </w:r>
@@ -2274,24 +2966,46 @@
         <w:rPr>
           <w:rFonts w:ascii="Tenorite" w:eastAsiaTheme="majorEastAsia" w:hAnsi="Tenorite" w:cstheme="majorBidi"/>
         </w:rPr>
-        <w:t xml:space="preserve"> but I am interested…would the Cij you have inferred tend to be consistent with neutral-like </w:t>
-      </w:r>
+        <w:t xml:space="preserve"> but I am interested…would the </w:t>
+      </w:r>
+      <w:proofErr w:type="spellStart"/>
       <w:r>
         <w:rPr>
           <w:rFonts w:ascii="Tenorite" w:eastAsiaTheme="majorEastAsia" w:hAnsi="Tenorite" w:cstheme="majorBidi"/>
         </w:rPr>
+        <w:t>Cij</w:t>
+      </w:r>
+      <w:proofErr w:type="spellEnd"/>
+      <w:r>
+        <w:rPr>
+          <w:rFonts w:ascii="Tenorite" w:eastAsiaTheme="majorEastAsia" w:hAnsi="Tenorite" w:cstheme="majorBidi"/>
+        </w:rPr>
+        <w:t xml:space="preserve"> you have inferred tend to be consistent with neutral-like </w:t>
+      </w:r>
+      <w:r>
+        <w:rPr>
+          <w:rFonts w:ascii="Tenorite" w:eastAsiaTheme="majorEastAsia" w:hAnsi="Tenorite" w:cstheme="majorBidi"/>
+        </w:rPr>
         <w:t>SAD</w:t>
       </w:r>
       <w:r>
         <w:rPr>
           <w:rFonts w:ascii="Tenorite" w:eastAsiaTheme="majorEastAsia" w:hAnsi="Tenorite" w:cstheme="majorBidi"/>
         </w:rPr>
-        <w:t>s etc</w:t>
-      </w:r>
+        <w:t xml:space="preserve">s </w:t>
+      </w:r>
+      <w:proofErr w:type="spellStart"/>
       <w:r>
         <w:rPr>
           <w:rFonts w:ascii="Tenorite" w:eastAsiaTheme="majorEastAsia" w:hAnsi="Tenorite" w:cstheme="majorBidi"/>
         </w:rPr>
+        <w:t>etc</w:t>
+      </w:r>
+      <w:proofErr w:type="spellEnd"/>
+      <w:r>
+        <w:rPr>
+          <w:rFonts w:ascii="Tenorite" w:eastAsiaTheme="majorEastAsia" w:hAnsi="Tenorite" w:cstheme="majorBidi"/>
+        </w:rPr>
         <w:t>?</w:t>
       </w:r>
       <w:r>
@@ -2311,20 +3025,48 @@
         <w:rPr>
           <w:rFonts w:ascii="Tenorite" w:eastAsiaTheme="majorEastAsia" w:hAnsi="Tenorite" w:cstheme="majorBidi"/>
         </w:rPr>
-        <w:t>I know the temporal census-to-census dynamics won’t really look neutral (see the work with Tak and Ryan on environmental stochasticity).  I mean, it won’t look “niche-like” either.  But it won’t follow the patterns in our PCB paper. The SAD has been proposed to be consistent with neutrality of course, but there are subtleties there, as the local SAD relies on immigration from outside, and as you know from my paper with Stephen C this is a bit murky if you try to fit the neutral mode with large-scale data.</w:t>
-      </w:r>
-    </w:p>
-    <w:p>
-      <w:pPr>
+        <w:t xml:space="preserve">I know the temporal census-to-census dynamics won’t really look neutral (see the work with </w:t>
+      </w:r>
+      <w:proofErr w:type="spellStart"/>
+      <w:r>
         <w:rPr>
           <w:rFonts w:ascii="Tenorite" w:eastAsiaTheme="majorEastAsia" w:hAnsi="Tenorite" w:cstheme="majorBidi"/>
         </w:rPr>
-      </w:pPr>
+        <w:t>Tak</w:t>
+      </w:r>
+      <w:proofErr w:type="spellEnd"/>
       <w:r>
         <w:rPr>
           <w:rFonts w:ascii="Tenorite" w:eastAsiaTheme="majorEastAsia" w:hAnsi="Tenorite" w:cstheme="majorBidi"/>
         </w:rPr>
-        <w:t xml:space="preserve">So…just wondering (and maybe it is not entirely necessary for the main story here) how we close the loop with the connection to our PCB paper.  Our inferred C_ij would we think put us in the “neutral-like” regime, all else being equal…but what do we look at in the data to highlight that outcome? </w:t>
+        <w:t xml:space="preserve"> and Ryan on environmental stochasticity).  I mean, it won’t look “niche-like” either.  But it won’t follow the patterns in our PCB paper. The SAD has been proposed to be consistent with neutrality of course, but there are subtleties there, as the local SAD relies on immigration from outside, and as you know from my paper with Stephen C this is a bit murky if you try to fit the neutral mode with large-scale data.</w:t>
+      </w:r>
+    </w:p>
+    <w:p>
+      <w:pPr>
+        <w:rPr>
+          <w:rFonts w:ascii="Tenorite" w:eastAsiaTheme="majorEastAsia" w:hAnsi="Tenorite" w:cstheme="majorBidi"/>
+        </w:rPr>
+      </w:pPr>
+      <w:r>
+        <w:rPr>
+          <w:rFonts w:ascii="Tenorite" w:eastAsiaTheme="majorEastAsia" w:hAnsi="Tenorite" w:cstheme="majorBidi"/>
+        </w:rPr>
+        <w:t xml:space="preserve">So…just wondering (and maybe it is not entirely necessary for the main story here) how we close the loop with the connection to our PCB paper.  Our inferred </w:t>
+      </w:r>
+      <w:proofErr w:type="spellStart"/>
+      <w:r>
+        <w:rPr>
+          <w:rFonts w:ascii="Tenorite" w:eastAsiaTheme="majorEastAsia" w:hAnsi="Tenorite" w:cstheme="majorBidi"/>
+        </w:rPr>
+        <w:t>C_ij</w:t>
+      </w:r>
+      <w:proofErr w:type="spellEnd"/>
+      <w:r>
+        <w:rPr>
+          <w:rFonts w:ascii="Tenorite" w:eastAsiaTheme="majorEastAsia" w:hAnsi="Tenorite" w:cstheme="majorBidi"/>
+        </w:rPr>
+        <w:t xml:space="preserve"> would we think put us in the “neutral-like” regime, all else being equal…but what do we look at in the data to highlight that outcome? </w:t>
       </w:r>
     </w:p>
     <w:p>
@@ -2355,7 +3097,23 @@
           <w:rFonts w:ascii="Tenorite" w:eastAsiaTheme="majorEastAsia" w:hAnsi="Tenorite" w:cstheme="majorBidi"/>
           <w:color w:val="FF0000"/>
         </w:rPr>
-        <w:t xml:space="preserve"> neutral. I suppose the further we can go is offer the same type of neutrality test using BCI data as the tests we ran in our PCB paper – namely, fitting a logseries. In our PCB paper, we showed that communities assembled based on Cij matrices with niche index as low as the one we get in the present study conform very well to logseries.</w:t>
+        <w:t xml:space="preserve"> neutral. I suppose the further we can go is offer the same type of neutrality test using BCI data as the tests we ran in our PCB paper – namely, fitting a logseries. In our PCB paper, we showed that communities assembled based on </w:t>
+      </w:r>
+      <w:proofErr w:type="spellStart"/>
+      <w:r>
+        <w:rPr>
+          <w:rFonts w:ascii="Tenorite" w:eastAsiaTheme="majorEastAsia" w:hAnsi="Tenorite" w:cstheme="majorBidi"/>
+          <w:color w:val="FF0000"/>
+        </w:rPr>
+        <w:t>Cij</w:t>
+      </w:r>
+      <w:proofErr w:type="spellEnd"/>
+      <w:r>
+        <w:rPr>
+          <w:rFonts w:ascii="Tenorite" w:eastAsiaTheme="majorEastAsia" w:hAnsi="Tenorite" w:cstheme="majorBidi"/>
+          <w:color w:val="FF0000"/>
+        </w:rPr>
+        <w:t xml:space="preserve"> matrices with niche index as low as the one we get in the present study conform very well to logseries.</w:t>
       </w:r>
     </w:p>
     <w:p>
@@ -2598,7 +3356,31 @@
           <w:sz w:val="22"/>
           <w:szCs w:val="22"/>
         </w:rPr>
-        <w:t>. Dark pixels indicate the species pair appears in close proximity more often than chance</w:t>
+        <w:t xml:space="preserve">. Dark pixels indicate the species pair appears in </w:t>
+      </w:r>
+      <w:proofErr w:type="gramStart"/>
+      <w:r>
+        <w:rPr>
+          <w:rFonts w:ascii="Tenorite" w:hAnsi="Tenorite"/>
+          <w:i w:val="0"/>
+          <w:iCs w:val="0"/>
+          <w:color w:val="auto"/>
+          <w:sz w:val="22"/>
+          <w:szCs w:val="22"/>
+        </w:rPr>
+        <w:t>close proximity</w:t>
+      </w:r>
+      <w:proofErr w:type="gramEnd"/>
+      <w:r>
+        <w:rPr>
+          <w:rFonts w:ascii="Tenorite" w:hAnsi="Tenorite"/>
+          <w:i w:val="0"/>
+          <w:iCs w:val="0"/>
+          <w:color w:val="auto"/>
+          <w:sz w:val="22"/>
+          <w:szCs w:val="22"/>
+        </w:rPr>
+        <w:t xml:space="preserve"> more often than chance</w:t>
       </w:r>
       <w:r>
         <w:rPr>
@@ -3165,7 +3947,31 @@
           <w:sz w:val="22"/>
           <w:szCs w:val="22"/>
         </w:rPr>
-        <w:t xml:space="preserve">. Representation of the nutrient concentration by the first two principal components. Each point represents a 20mx20m quadrat, colored by the local nutrient concentration. We see a clear separation between areas of the plot, and also substantial correlation between concentrations of different nutrients.  </w:t>
+        <w:t xml:space="preserve">. Representation of the nutrient concentration by the first two principal components. Each point represents a 20mx20m quadrat, colored by the local nutrient concentration. We see a clear separation between areas of the plot, </w:t>
+      </w:r>
+      <w:proofErr w:type="gramStart"/>
+      <w:r>
+        <w:rPr>
+          <w:rFonts w:ascii="Tenorite" w:hAnsi="Tenorite"/>
+          <w:i w:val="0"/>
+          <w:iCs w:val="0"/>
+          <w:color w:val="auto"/>
+          <w:sz w:val="22"/>
+          <w:szCs w:val="22"/>
+        </w:rPr>
+        <w:t>and also</w:t>
+      </w:r>
+      <w:proofErr w:type="gramEnd"/>
+      <w:r>
+        <w:rPr>
+          <w:rFonts w:ascii="Tenorite" w:hAnsi="Tenorite"/>
+          <w:i w:val="0"/>
+          <w:iCs w:val="0"/>
+          <w:color w:val="auto"/>
+          <w:sz w:val="22"/>
+          <w:szCs w:val="22"/>
+        </w:rPr>
+        <w:t xml:space="preserve"> substantial correlation between concentrations of different nutrients.  </w:t>
       </w:r>
     </w:p>
     <w:p>
@@ -3281,7 +4087,79 @@
           <w:sz w:val="22"/>
           <w:szCs w:val="22"/>
         </w:rPr>
-        <w:t>. Same as Fig. 5, but with colors representing the quadrats’ respective soil type as per Fig. 2 (top). We see a clear link to nutrient concentration. Soiltype 1 is associated with high organic N and P, soiltype 2 with low nutrient areas, and soiltype 3 with high nutrient areas.</w:t>
+        <w:t xml:space="preserve">. Same as Fig. 5, but with colors representing the quadrats’ respective soil type as per Fig. 2 (top). We see a clear link to nutrient concentration. </w:t>
+      </w:r>
+      <w:proofErr w:type="spellStart"/>
+      <w:r>
+        <w:rPr>
+          <w:rFonts w:ascii="Tenorite" w:hAnsi="Tenorite"/>
+          <w:i w:val="0"/>
+          <w:iCs w:val="0"/>
+          <w:color w:val="auto"/>
+          <w:sz w:val="22"/>
+          <w:szCs w:val="22"/>
+        </w:rPr>
+        <w:t>Soiltype</w:t>
+      </w:r>
+      <w:proofErr w:type="spellEnd"/>
+      <w:r>
+        <w:rPr>
+          <w:rFonts w:ascii="Tenorite" w:hAnsi="Tenorite"/>
+          <w:i w:val="0"/>
+          <w:iCs w:val="0"/>
+          <w:color w:val="auto"/>
+          <w:sz w:val="22"/>
+          <w:szCs w:val="22"/>
+        </w:rPr>
+        <w:t xml:space="preserve"> 1 is associated with high organic N and P, </w:t>
+      </w:r>
+      <w:proofErr w:type="spellStart"/>
+      <w:r>
+        <w:rPr>
+          <w:rFonts w:ascii="Tenorite" w:hAnsi="Tenorite"/>
+          <w:i w:val="0"/>
+          <w:iCs w:val="0"/>
+          <w:color w:val="auto"/>
+          <w:sz w:val="22"/>
+          <w:szCs w:val="22"/>
+        </w:rPr>
+        <w:t>soiltype</w:t>
+      </w:r>
+      <w:proofErr w:type="spellEnd"/>
+      <w:r>
+        <w:rPr>
+          <w:rFonts w:ascii="Tenorite" w:hAnsi="Tenorite"/>
+          <w:i w:val="0"/>
+          <w:iCs w:val="0"/>
+          <w:color w:val="auto"/>
+          <w:sz w:val="22"/>
+          <w:szCs w:val="22"/>
+        </w:rPr>
+        <w:t xml:space="preserve"> 2 with low nutrient areas, and </w:t>
+      </w:r>
+      <w:proofErr w:type="spellStart"/>
+      <w:r>
+        <w:rPr>
+          <w:rFonts w:ascii="Tenorite" w:hAnsi="Tenorite"/>
+          <w:i w:val="0"/>
+          <w:iCs w:val="0"/>
+          <w:color w:val="auto"/>
+          <w:sz w:val="22"/>
+          <w:szCs w:val="22"/>
+        </w:rPr>
+        <w:t>soiltype</w:t>
+      </w:r>
+      <w:proofErr w:type="spellEnd"/>
+      <w:r>
+        <w:rPr>
+          <w:rFonts w:ascii="Tenorite" w:hAnsi="Tenorite"/>
+          <w:i w:val="0"/>
+          <w:iCs w:val="0"/>
+          <w:color w:val="auto"/>
+          <w:sz w:val="22"/>
+          <w:szCs w:val="22"/>
+        </w:rPr>
+        <w:t xml:space="preserve"> 3 with high nutrient areas.</w:t>
       </w:r>
     </w:p>
     <w:p>
@@ -3391,7 +4269,31 @@
           <w:sz w:val="22"/>
           <w:szCs w:val="22"/>
         </w:rPr>
-        <w:t xml:space="preserve">. Cohen’s Kappa, which indicates the degree to which the classifier correctly predicts the soiltype </w:t>
+        <w:t xml:space="preserve">. Cohen’s Kappa, which indicates the degree to which the classifier correctly predicts the </w:t>
+      </w:r>
+      <w:proofErr w:type="spellStart"/>
+      <w:r>
+        <w:rPr>
+          <w:rFonts w:ascii="Tenorite" w:hAnsi="Tenorite"/>
+          <w:i w:val="0"/>
+          <w:iCs w:val="0"/>
+          <w:color w:val="auto"/>
+          <w:sz w:val="22"/>
+          <w:szCs w:val="22"/>
+        </w:rPr>
+        <w:t>soiltype</w:t>
+      </w:r>
+      <w:proofErr w:type="spellEnd"/>
+      <w:r>
+        <w:rPr>
+          <w:rFonts w:ascii="Tenorite" w:hAnsi="Tenorite"/>
+          <w:i w:val="0"/>
+          <w:iCs w:val="0"/>
+          <w:color w:val="auto"/>
+          <w:sz w:val="22"/>
+          <w:szCs w:val="22"/>
+        </w:rPr>
+        <w:t xml:space="preserve"> </w:t>
       </w:r>
       <w:r>
         <w:rPr>
@@ -3503,7 +4405,127 @@
           <w:sz w:val="22"/>
           <w:szCs w:val="22"/>
         </w:rPr>
-        <w:t xml:space="preserve">Figure 8. Top two panels show the raster of our inferred soiltypes (top) and an example null soiltype raster (middle). Both are autocorrelated with similar scales of autocorrelation and noise levels (variogram parameters are fit to the Data and then used to generate the Null). Bottom panel shows the distribution of Cohen’s Kappa over 46 (data) and 100 (null) iterations of the C5.0 classifier on both the data (red box) and null data (blue box). In both cases, Kappa &gt; 0, signifying better-than-chance prediction of soiltypes from the nutrient concentrations even when the soiltypes are random data, and therefore confirming that the autocorrelation alone leads to accidental matches between nutrient data and soiltypes. However, there’s a very clear gap in the quality of predictions when using the real data. </w:t>
+        <w:t xml:space="preserve">Figure 8. Top two panels show the raster of our inferred </w:t>
+      </w:r>
+      <w:proofErr w:type="spellStart"/>
+      <w:r>
+        <w:rPr>
+          <w:rFonts w:ascii="Tenorite" w:hAnsi="Tenorite"/>
+          <w:i w:val="0"/>
+          <w:iCs w:val="0"/>
+          <w:color w:val="auto"/>
+          <w:sz w:val="22"/>
+          <w:szCs w:val="22"/>
+        </w:rPr>
+        <w:t>soiltypes</w:t>
+      </w:r>
+      <w:proofErr w:type="spellEnd"/>
+      <w:r>
+        <w:rPr>
+          <w:rFonts w:ascii="Tenorite" w:hAnsi="Tenorite"/>
+          <w:i w:val="0"/>
+          <w:iCs w:val="0"/>
+          <w:color w:val="auto"/>
+          <w:sz w:val="22"/>
+          <w:szCs w:val="22"/>
+        </w:rPr>
+        <w:t xml:space="preserve"> (top) and an example null </w:t>
+      </w:r>
+      <w:proofErr w:type="spellStart"/>
+      <w:r>
+        <w:rPr>
+          <w:rFonts w:ascii="Tenorite" w:hAnsi="Tenorite"/>
+          <w:i w:val="0"/>
+          <w:iCs w:val="0"/>
+          <w:color w:val="auto"/>
+          <w:sz w:val="22"/>
+          <w:szCs w:val="22"/>
+        </w:rPr>
+        <w:t>soiltype</w:t>
+      </w:r>
+      <w:proofErr w:type="spellEnd"/>
+      <w:r>
+        <w:rPr>
+          <w:rFonts w:ascii="Tenorite" w:hAnsi="Tenorite"/>
+          <w:i w:val="0"/>
+          <w:iCs w:val="0"/>
+          <w:color w:val="auto"/>
+          <w:sz w:val="22"/>
+          <w:szCs w:val="22"/>
+        </w:rPr>
+        <w:t xml:space="preserve"> raster (middle). Both are autocorrelated with similar scales of autocorrelation and noise levels (variogram parameters are fit to the Data and then used to generate the Null). Bottom panel shows the distribution of Cohen’s Kappa over 46 (data) and 100 (null) iterations of the C5.0 classifier on both the data (red box) and null data (blue box). In both cases, Kappa &gt; 0, signifying better-than-chance prediction of </w:t>
+      </w:r>
+      <w:proofErr w:type="spellStart"/>
+      <w:r>
+        <w:rPr>
+          <w:rFonts w:ascii="Tenorite" w:hAnsi="Tenorite"/>
+          <w:i w:val="0"/>
+          <w:iCs w:val="0"/>
+          <w:color w:val="auto"/>
+          <w:sz w:val="22"/>
+          <w:szCs w:val="22"/>
+        </w:rPr>
+        <w:t>soiltypes</w:t>
+      </w:r>
+      <w:proofErr w:type="spellEnd"/>
+      <w:r>
+        <w:rPr>
+          <w:rFonts w:ascii="Tenorite" w:hAnsi="Tenorite"/>
+          <w:i w:val="0"/>
+          <w:iCs w:val="0"/>
+          <w:color w:val="auto"/>
+          <w:sz w:val="22"/>
+          <w:szCs w:val="22"/>
+        </w:rPr>
+        <w:t xml:space="preserve"> from the nutrient concentrations even when the </w:t>
+      </w:r>
+      <w:proofErr w:type="spellStart"/>
+      <w:r>
+        <w:rPr>
+          <w:rFonts w:ascii="Tenorite" w:hAnsi="Tenorite"/>
+          <w:i w:val="0"/>
+          <w:iCs w:val="0"/>
+          <w:color w:val="auto"/>
+          <w:sz w:val="22"/>
+          <w:szCs w:val="22"/>
+        </w:rPr>
+        <w:t>soiltypes</w:t>
+      </w:r>
+      <w:proofErr w:type="spellEnd"/>
+      <w:r>
+        <w:rPr>
+          <w:rFonts w:ascii="Tenorite" w:hAnsi="Tenorite"/>
+          <w:i w:val="0"/>
+          <w:iCs w:val="0"/>
+          <w:color w:val="auto"/>
+          <w:sz w:val="22"/>
+          <w:szCs w:val="22"/>
+        </w:rPr>
+        <w:t xml:space="preserve"> are random data, and therefore confirming that the autocorrelation alone leads to accidental matches between nutrient data and </w:t>
+      </w:r>
+      <w:proofErr w:type="spellStart"/>
+      <w:r>
+        <w:rPr>
+          <w:rFonts w:ascii="Tenorite" w:hAnsi="Tenorite"/>
+          <w:i w:val="0"/>
+          <w:iCs w:val="0"/>
+          <w:color w:val="auto"/>
+          <w:sz w:val="22"/>
+          <w:szCs w:val="22"/>
+        </w:rPr>
+        <w:t>soiltypes</w:t>
+      </w:r>
+      <w:proofErr w:type="spellEnd"/>
+      <w:r>
+        <w:rPr>
+          <w:rFonts w:ascii="Tenorite" w:hAnsi="Tenorite"/>
+          <w:i w:val="0"/>
+          <w:iCs w:val="0"/>
+          <w:color w:val="auto"/>
+          <w:sz w:val="22"/>
+          <w:szCs w:val="22"/>
+        </w:rPr>
+        <w:t xml:space="preserve">. However, there’s a very clear gap in the quality of predictions when using the real data. </w:t>
       </w:r>
     </w:p>
     <w:p>
@@ -3817,7 +4839,31 @@
           <w:sz w:val="22"/>
           <w:szCs w:val="22"/>
         </w:rPr>
-        <w:t>. Cohen’s Kappa of the classifier predictions for observed trait data (blue boc) versus randomized trait data (red box). Distributions show 100 iterations of the classifier.</w:t>
+        <w:t xml:space="preserve">. Cohen’s Kappa of the classifier predictions for observed trait data (blue </w:t>
+      </w:r>
+      <w:proofErr w:type="spellStart"/>
+      <w:r>
+        <w:rPr>
+          <w:rFonts w:ascii="Tenorite" w:hAnsi="Tenorite"/>
+          <w:i w:val="0"/>
+          <w:iCs w:val="0"/>
+          <w:color w:val="auto"/>
+          <w:sz w:val="22"/>
+          <w:szCs w:val="22"/>
+        </w:rPr>
+        <w:t>boc</w:t>
+      </w:r>
+      <w:proofErr w:type="spellEnd"/>
+      <w:r>
+        <w:rPr>
+          <w:rFonts w:ascii="Tenorite" w:hAnsi="Tenorite"/>
+          <w:i w:val="0"/>
+          <w:iCs w:val="0"/>
+          <w:color w:val="auto"/>
+          <w:sz w:val="22"/>
+          <w:szCs w:val="22"/>
+        </w:rPr>
+        <w:t>) versus randomized trait data (red box). Distributions show 100 iterations of the classifier.</w:t>
       </w:r>
     </w:p>
     <w:p>
@@ -3935,6 +4981,7 @@
         </w:rPr>
         <w:t xml:space="preserve">. Trait distribution of each </w:t>
       </w:r>
+      <w:proofErr w:type="gramStart"/>
       <w:r>
         <w:rPr>
           <w:rFonts w:ascii="Tenorite" w:hAnsi="Tenorite"/>
@@ -3946,6 +4993,7 @@
         </w:rPr>
         <w:t>niches</w:t>
       </w:r>
+      <w:proofErr w:type="gramEnd"/>
       <w:r>
         <w:rPr>
           <w:rFonts w:ascii="Tenorite" w:hAnsi="Tenorite"/>
@@ -4243,7 +5291,25 @@
           <w:szCs w:val="20"/>
         </w:rPr>
         <w:tab/>
-        <w:t>-&gt;  class 1  [0.917]</w:t>
+        <w:t>-</w:t>
+      </w:r>
+      <w:proofErr w:type="gramStart"/>
+      <w:r>
+        <w:rPr>
+          <w:rFonts w:ascii="Tenorite" w:hAnsi="Tenorite"/>
+          <w:sz w:val="20"/>
+          <w:szCs w:val="20"/>
+        </w:rPr>
+        <w:t>&gt;  class</w:t>
+      </w:r>
+      <w:proofErr w:type="gramEnd"/>
+      <w:r>
+        <w:rPr>
+          <w:rFonts w:ascii="Tenorite" w:hAnsi="Tenorite"/>
+          <w:sz w:val="20"/>
+          <w:szCs w:val="20"/>
+        </w:rPr>
+        <w:t xml:space="preserve"> 1  [0.917]</w:t>
       </w:r>
     </w:p>
     <w:p>
@@ -4328,7 +5394,25 @@
           <w:szCs w:val="20"/>
         </w:rPr>
         <w:tab/>
-        <w:t>-&gt;  class 1  [0.857]</w:t>
+        <w:t>-</w:t>
+      </w:r>
+      <w:proofErr w:type="gramStart"/>
+      <w:r>
+        <w:rPr>
+          <w:rFonts w:ascii="Tenorite" w:hAnsi="Tenorite"/>
+          <w:sz w:val="20"/>
+          <w:szCs w:val="20"/>
+        </w:rPr>
+        <w:t>&gt;  class</w:t>
+      </w:r>
+      <w:proofErr w:type="gramEnd"/>
+      <w:r>
+        <w:rPr>
+          <w:rFonts w:ascii="Tenorite" w:hAnsi="Tenorite"/>
+          <w:sz w:val="20"/>
+          <w:szCs w:val="20"/>
+        </w:rPr>
+        <w:t xml:space="preserve"> 1  [0.857]</w:t>
       </w:r>
     </w:p>
     <w:p>
@@ -4413,7 +5497,25 @@
           <w:szCs w:val="20"/>
         </w:rPr>
         <w:tab/>
-        <w:t>-&gt;  class 1  [0.833]</w:t>
+        <w:t>-</w:t>
+      </w:r>
+      <w:proofErr w:type="gramStart"/>
+      <w:r>
+        <w:rPr>
+          <w:rFonts w:ascii="Tenorite" w:hAnsi="Tenorite"/>
+          <w:sz w:val="20"/>
+          <w:szCs w:val="20"/>
+        </w:rPr>
+        <w:t>&gt;  class</w:t>
+      </w:r>
+      <w:proofErr w:type="gramEnd"/>
+      <w:r>
+        <w:rPr>
+          <w:rFonts w:ascii="Tenorite" w:hAnsi="Tenorite"/>
+          <w:sz w:val="20"/>
+          <w:szCs w:val="20"/>
+        </w:rPr>
+        <w:t xml:space="preserve"> 1  [0.833]</w:t>
       </w:r>
     </w:p>
     <w:p>
@@ -4498,7 +5600,25 @@
           <w:szCs w:val="20"/>
         </w:rPr>
         <w:tab/>
-        <w:t>-&gt;  class 1  [0.714]</w:t>
+        <w:t>-</w:t>
+      </w:r>
+      <w:proofErr w:type="gramStart"/>
+      <w:r>
+        <w:rPr>
+          <w:rFonts w:ascii="Tenorite" w:hAnsi="Tenorite"/>
+          <w:sz w:val="20"/>
+          <w:szCs w:val="20"/>
+        </w:rPr>
+        <w:t>&gt;  class</w:t>
+      </w:r>
+      <w:proofErr w:type="gramEnd"/>
+      <w:r>
+        <w:rPr>
+          <w:rFonts w:ascii="Tenorite" w:hAnsi="Tenorite"/>
+          <w:sz w:val="20"/>
+          <w:szCs w:val="20"/>
+        </w:rPr>
+        <w:t xml:space="preserve"> 1  [0.714]</w:t>
       </w:r>
     </w:p>
     <w:p>
@@ -4602,7 +5722,25 @@
           <w:szCs w:val="20"/>
         </w:rPr>
         <w:tab/>
-        <w:t>-&gt;  class 2  [0.800]</w:t>
+        <w:t>-</w:t>
+      </w:r>
+      <w:proofErr w:type="gramStart"/>
+      <w:r>
+        <w:rPr>
+          <w:rFonts w:ascii="Tenorite" w:hAnsi="Tenorite"/>
+          <w:sz w:val="20"/>
+          <w:szCs w:val="20"/>
+        </w:rPr>
+        <w:t>&gt;  class</w:t>
+      </w:r>
+      <w:proofErr w:type="gramEnd"/>
+      <w:r>
+        <w:rPr>
+          <w:rFonts w:ascii="Tenorite" w:hAnsi="Tenorite"/>
+          <w:sz w:val="20"/>
+          <w:szCs w:val="20"/>
+        </w:rPr>
+        <w:t xml:space="preserve"> 2  [0.800]</w:t>
       </w:r>
     </w:p>
     <w:p>
@@ -4668,7 +5806,25 @@
           <w:szCs w:val="20"/>
         </w:rPr>
         <w:tab/>
-        <w:t>-&gt;  class 2  [0.711]</w:t>
+        <w:t>-</w:t>
+      </w:r>
+      <w:proofErr w:type="gramStart"/>
+      <w:r>
+        <w:rPr>
+          <w:rFonts w:ascii="Tenorite" w:hAnsi="Tenorite"/>
+          <w:sz w:val="20"/>
+          <w:szCs w:val="20"/>
+        </w:rPr>
+        <w:t>&gt;  class</w:t>
+      </w:r>
+      <w:proofErr w:type="gramEnd"/>
+      <w:r>
+        <w:rPr>
+          <w:rFonts w:ascii="Tenorite" w:hAnsi="Tenorite"/>
+          <w:sz w:val="20"/>
+          <w:szCs w:val="20"/>
+        </w:rPr>
+        <w:t xml:space="preserve"> 2  [0.711]</w:t>
       </w:r>
     </w:p>
     <w:p>
@@ -4811,7 +5967,25 @@
           <w:szCs w:val="20"/>
         </w:rPr>
         <w:tab/>
-        <w:t>-&gt;  class 3  [0.875]</w:t>
+        <w:t>-</w:t>
+      </w:r>
+      <w:proofErr w:type="gramStart"/>
+      <w:r>
+        <w:rPr>
+          <w:rFonts w:ascii="Tenorite" w:hAnsi="Tenorite"/>
+          <w:sz w:val="20"/>
+          <w:szCs w:val="20"/>
+        </w:rPr>
+        <w:t>&gt;  class</w:t>
+      </w:r>
+      <w:proofErr w:type="gramEnd"/>
+      <w:r>
+        <w:rPr>
+          <w:rFonts w:ascii="Tenorite" w:hAnsi="Tenorite"/>
+          <w:sz w:val="20"/>
+          <w:szCs w:val="20"/>
+        </w:rPr>
+        <w:t xml:space="preserve"> 3  [0.875]</w:t>
       </w:r>
     </w:p>
     <w:p>
@@ -4906,6 +6080,7 @@
         </w:rPr>
         <w:br/>
       </w:r>
+      <w:proofErr w:type="gramStart"/>
       <w:r>
         <w:rPr>
           <w:rFonts w:ascii="Tenorite" w:hAnsi="Tenorite"/>
@@ -4915,6 +6090,7 @@
         <w:tab/>
         <w:t xml:space="preserve">  ----------------</w:t>
       </w:r>
+      <w:proofErr w:type="gramEnd"/>
       <w:r>
         <w:rPr>
           <w:rFonts w:ascii="Tenorite" w:hAnsi="Tenorite"/>
@@ -4976,7 +6152,25 @@
           <w:szCs w:val="20"/>
         </w:rPr>
         <w:tab/>
-        <w:t xml:space="preserve">   (a)   (b)   (c)    &lt;-classified as</w:t>
+        <w:t xml:space="preserve">   (a)</w:t>
+      </w:r>
+      <w:proofErr w:type="gramStart"/>
+      <w:r>
+        <w:rPr>
+          <w:rFonts w:ascii="Tenorite" w:hAnsi="Tenorite"/>
+          <w:sz w:val="20"/>
+          <w:szCs w:val="20"/>
+        </w:rPr>
+        <w:t xml:space="preserve">   (</w:t>
+      </w:r>
+      <w:proofErr w:type="gramEnd"/>
+      <w:r>
+        <w:rPr>
+          <w:rFonts w:ascii="Tenorite" w:hAnsi="Tenorite"/>
+          <w:sz w:val="20"/>
+          <w:szCs w:val="20"/>
+        </w:rPr>
+        <w:t>b)   (c)    &lt;-classified as</w:t>
       </w:r>
     </w:p>
     <w:p>
@@ -5014,7 +6208,25 @@
           <w:szCs w:val="20"/>
         </w:rPr>
         <w:tab/>
-        <w:t xml:space="preserve">    32     4          (a): class 1</w:t>
+        <w:t xml:space="preserve">    32     4       </w:t>
+      </w:r>
+      <w:proofErr w:type="gramStart"/>
+      <w:r>
+        <w:rPr>
+          <w:rFonts w:ascii="Tenorite" w:hAnsi="Tenorite"/>
+          <w:sz w:val="20"/>
+          <w:szCs w:val="20"/>
+        </w:rPr>
+        <w:t xml:space="preserve">   (</w:t>
+      </w:r>
+      <w:proofErr w:type="gramEnd"/>
+      <w:r>
+        <w:rPr>
+          <w:rFonts w:ascii="Tenorite" w:hAnsi="Tenorite"/>
+          <w:sz w:val="20"/>
+          <w:szCs w:val="20"/>
+        </w:rPr>
+        <w:t>a): class 1</w:t>
       </w:r>
     </w:p>
     <w:p>
@@ -5033,7 +6245,25 @@
           <w:szCs w:val="20"/>
         </w:rPr>
         <w:tab/>
-        <w:t xml:space="preserve">     3    29          (b): class 2</w:t>
+        <w:t xml:space="preserve">     3    29       </w:t>
+      </w:r>
+      <w:proofErr w:type="gramStart"/>
+      <w:r>
+        <w:rPr>
+          <w:rFonts w:ascii="Tenorite" w:hAnsi="Tenorite"/>
+          <w:sz w:val="20"/>
+          <w:szCs w:val="20"/>
+        </w:rPr>
+        <w:t xml:space="preserve">   (</w:t>
+      </w:r>
+      <w:proofErr w:type="gramEnd"/>
+      <w:r>
+        <w:rPr>
+          <w:rFonts w:ascii="Tenorite" w:hAnsi="Tenorite"/>
+          <w:sz w:val="20"/>
+          <w:szCs w:val="20"/>
+        </w:rPr>
+        <w:t>b): class 2</w:t>
       </w:r>
     </w:p>
     <w:p>
@@ -5052,7 +6282,25 @@
           <w:szCs w:val="20"/>
         </w:rPr>
         <w:tab/>
-        <w:t xml:space="preserve">     1     2     6    (c): class 3</w:t>
+        <w:t xml:space="preserve">     1     2     6 </w:t>
+      </w:r>
+      <w:proofErr w:type="gramStart"/>
+      <w:r>
+        <w:rPr>
+          <w:rFonts w:ascii="Tenorite" w:hAnsi="Tenorite"/>
+          <w:sz w:val="20"/>
+          <w:szCs w:val="20"/>
+        </w:rPr>
+        <w:t xml:space="preserve">   (</w:t>
+      </w:r>
+      <w:proofErr w:type="gramEnd"/>
+      <w:r>
+        <w:rPr>
+          <w:rFonts w:ascii="Tenorite" w:hAnsi="Tenorite"/>
+          <w:sz w:val="20"/>
+          <w:szCs w:val="20"/>
+        </w:rPr>
+        <w:t>c): class 3</w:t>
       </w:r>
     </w:p>
     <w:p>
@@ -5274,7 +6522,25 @@
           <w:szCs w:val="22"/>
         </w:rPr>
         <w:lastRenderedPageBreak/>
-        <w:t>July 22, 2021 Update</w:t>
+        <w:t xml:space="preserve">July 22, </w:t>
+      </w:r>
+      <w:proofErr w:type="gramStart"/>
+      <w:r>
+        <w:rPr>
+          <w:rFonts w:ascii="Tenorite" w:hAnsi="Tenorite"/>
+          <w:sz w:val="22"/>
+          <w:szCs w:val="22"/>
+        </w:rPr>
+        <w:t>2021</w:t>
+      </w:r>
+      <w:proofErr w:type="gramEnd"/>
+      <w:r>
+        <w:rPr>
+          <w:rFonts w:ascii="Tenorite" w:hAnsi="Tenorite"/>
+          <w:sz w:val="22"/>
+          <w:szCs w:val="22"/>
+        </w:rPr>
+        <w:t xml:space="preserve"> Update</w:t>
       </w:r>
     </w:p>
     <w:p>
@@ -5400,7 +6666,93 @@
         <w:rPr>
           <w:rFonts w:ascii="Tenorite" w:hAnsi="Tenorite"/>
         </w:rPr>
-        <w:t>shows results of applying our clustering method to communities that were generated via dynamic simulations. The dynamic step corresponds to an inter-census interval, and consists of killing about  10% of the trees (based on observed inter-census turnover rates on BCI) at random, followed by recruitment of a similar (but not necessarily identical) number of trees into the adult class (again, mirroring BCI). The recruitment stage is weighted by species abundance (as in the neutral scenario) AND preference for local soil condition. The latter is what connects the simulation to our ecological assumptions of sniches. Prior to the simulation start, we decide how many soil types (aka sniches) there are, and then each species is assigned a favorite soil type -- ie each species is given a sniche. When recruiting, a species will have odds of theta to 1 of recruiting in their preferred soil type relative to all other soil types (making soil types a categorical rather than an ordinal characteristic). So basically our simulated data has two free parameters:</w:t>
+        <w:t xml:space="preserve">shows results of applying our clustering method to communities that were generated via dynamic simulations. The dynamic step corresponds to an inter-census interval, and consists of killing </w:t>
+      </w:r>
+      <w:proofErr w:type="gramStart"/>
+      <w:r>
+        <w:rPr>
+          <w:rFonts w:ascii="Tenorite" w:hAnsi="Tenorite"/>
+        </w:rPr>
+        <w:t>about  10</w:t>
+      </w:r>
+      <w:proofErr w:type="gramEnd"/>
+      <w:r>
+        <w:rPr>
+          <w:rFonts w:ascii="Tenorite" w:hAnsi="Tenorite"/>
+        </w:rPr>
+        <w:t xml:space="preserve">% of the trees (based on observed inter-census turnover rates on BCI) at random, followed by recruitment of a similar (but not necessarily identical) number of trees into the adult class (again, mirroring BCI). The recruitment stage is weighted by species abundance (as in the neutral scenario) AND preference for local soil condition. The latter is what connects the simulation to our ecological assumptions of </w:t>
+      </w:r>
+      <w:proofErr w:type="spellStart"/>
+      <w:r>
+        <w:rPr>
+          <w:rFonts w:ascii="Tenorite" w:hAnsi="Tenorite"/>
+        </w:rPr>
+        <w:t>sniches</w:t>
+      </w:r>
+      <w:proofErr w:type="spellEnd"/>
+      <w:r>
+        <w:rPr>
+          <w:rFonts w:ascii="Tenorite" w:hAnsi="Tenorite"/>
+        </w:rPr>
+        <w:t xml:space="preserve">. Prior to the simulation start, we decide how many soil types (aka </w:t>
+      </w:r>
+      <w:proofErr w:type="spellStart"/>
+      <w:r>
+        <w:rPr>
+          <w:rFonts w:ascii="Tenorite" w:hAnsi="Tenorite"/>
+        </w:rPr>
+        <w:t>sniches</w:t>
+      </w:r>
+      <w:proofErr w:type="spellEnd"/>
+      <w:r>
+        <w:rPr>
+          <w:rFonts w:ascii="Tenorite" w:hAnsi="Tenorite"/>
+        </w:rPr>
+        <w:t xml:space="preserve">) there are, and then each species is assigned a favorite soil type -- </w:t>
+      </w:r>
+      <w:proofErr w:type="spellStart"/>
+      <w:proofErr w:type="gramStart"/>
+      <w:r>
+        <w:rPr>
+          <w:rFonts w:ascii="Tenorite" w:hAnsi="Tenorite"/>
+        </w:rPr>
+        <w:t>ie</w:t>
+      </w:r>
+      <w:proofErr w:type="spellEnd"/>
+      <w:proofErr w:type="gramEnd"/>
+      <w:r>
+        <w:rPr>
+          <w:rFonts w:ascii="Tenorite" w:hAnsi="Tenorite"/>
+        </w:rPr>
+        <w:t xml:space="preserve"> each species is given a </w:t>
+      </w:r>
+      <w:proofErr w:type="spellStart"/>
+      <w:r>
+        <w:rPr>
+          <w:rFonts w:ascii="Tenorite" w:hAnsi="Tenorite"/>
+        </w:rPr>
+        <w:t>sniche</w:t>
+      </w:r>
+      <w:proofErr w:type="spellEnd"/>
+      <w:r>
+        <w:rPr>
+          <w:rFonts w:ascii="Tenorite" w:hAnsi="Tenorite"/>
+        </w:rPr>
+        <w:t xml:space="preserve">. When recruiting, a species will have odds of theta to 1 of recruiting in their preferred soil type relative to all other soil types (making soil types a categorical rather than an ordinal characteristic). So </w:t>
+      </w:r>
+      <w:proofErr w:type="gramStart"/>
+      <w:r>
+        <w:rPr>
+          <w:rFonts w:ascii="Tenorite" w:hAnsi="Tenorite"/>
+        </w:rPr>
+        <w:t>basically</w:t>
+      </w:r>
+      <w:proofErr w:type="gramEnd"/>
+      <w:r>
+        <w:rPr>
+          <w:rFonts w:ascii="Tenorite" w:hAnsi="Tenorite"/>
+        </w:rPr>
+        <w:t xml:space="preserve"> our simulated data has two free parameters:</w:t>
       </w:r>
     </w:p>
     <w:p>
@@ -5419,8 +6771,16 @@
         <w:rPr>
           <w:rFonts w:ascii="Tenorite" w:hAnsi="Tenorite"/>
         </w:rPr>
-        <w:t>true number of sniches</w:t>
-      </w:r>
+        <w:t xml:space="preserve">true number of </w:t>
+      </w:r>
+      <w:proofErr w:type="spellStart"/>
+      <w:r>
+        <w:rPr>
+          <w:rFonts w:ascii="Tenorite" w:hAnsi="Tenorite"/>
+        </w:rPr>
+        <w:t>sniches</w:t>
+      </w:r>
+      <w:proofErr w:type="spellEnd"/>
     </w:p>
     <w:p>
       <w:pPr>
@@ -5438,20 +6798,62 @@
         <w:rPr>
           <w:rFonts w:ascii="Tenorite" w:hAnsi="Tenorite"/>
         </w:rPr>
-        <w:t>degree of sniche specialization</w:t>
-      </w:r>
-    </w:p>
-    <w:p>
-      <w:pPr>
-        <w:rPr>
-          <w:rFonts w:ascii="Tenorite" w:hAnsi="Tenorite"/>
-        </w:rPr>
-      </w:pPr>
-      <w:r>
-        <w:rPr>
-          <w:rFonts w:ascii="Tenorite" w:hAnsi="Tenorite"/>
-        </w:rPr>
-        <w:t>I seed the community like a normal dynamic step, starting with the recruitment stage and assuming identical initial abundances. Then I simulate each community for 100 census. There are 105 species initially, and the initial community size is 20,678 trees, matching the mean community size across censuses on BCI for trees &gt; 10 cm dbh.</w:t>
+        <w:t xml:space="preserve">degree of </w:t>
+      </w:r>
+      <w:proofErr w:type="spellStart"/>
+      <w:r>
+        <w:rPr>
+          <w:rFonts w:ascii="Tenorite" w:hAnsi="Tenorite"/>
+        </w:rPr>
+        <w:t>sniche</w:t>
+      </w:r>
+      <w:proofErr w:type="spellEnd"/>
+      <w:r>
+        <w:rPr>
+          <w:rFonts w:ascii="Tenorite" w:hAnsi="Tenorite"/>
+        </w:rPr>
+        <w:t xml:space="preserve"> specialization</w:t>
+      </w:r>
+    </w:p>
+    <w:p>
+      <w:pPr>
+        <w:rPr>
+          <w:rFonts w:ascii="Tenorite" w:hAnsi="Tenorite"/>
+        </w:rPr>
+      </w:pPr>
+      <w:r>
+        <w:rPr>
+          <w:rFonts w:ascii="Tenorite" w:hAnsi="Tenorite"/>
+        </w:rPr>
+        <w:t xml:space="preserve">I seed the community like a normal dynamic step, starting with the recruitment stage and assuming identical initial abundances. Then I simulate each community for 100 </w:t>
+      </w:r>
+      <w:proofErr w:type="gramStart"/>
+      <w:r>
+        <w:rPr>
+          <w:rFonts w:ascii="Tenorite" w:hAnsi="Tenorite"/>
+        </w:rPr>
+        <w:t>census</w:t>
+      </w:r>
+      <w:proofErr w:type="gramEnd"/>
+      <w:r>
+        <w:rPr>
+          <w:rFonts w:ascii="Tenorite" w:hAnsi="Tenorite"/>
+        </w:rPr>
+        <w:t xml:space="preserve">. There are 105 species initially, and the initial community size is 20,678 trees, matching the mean community size across censuses on BCI for trees &gt; 10 cm </w:t>
+      </w:r>
+      <w:proofErr w:type="spellStart"/>
+      <w:r>
+        <w:rPr>
+          <w:rFonts w:ascii="Tenorite" w:hAnsi="Tenorite"/>
+        </w:rPr>
+        <w:t>dbh</w:t>
+      </w:r>
+      <w:proofErr w:type="spellEnd"/>
+      <w:r>
+        <w:rPr>
+          <w:rFonts w:ascii="Tenorite" w:hAnsi="Tenorite"/>
+        </w:rPr>
+        <w:t>.</w:t>
       </w:r>
     </w:p>
     <w:p>
@@ -5482,7 +6884,35 @@
         <w:rPr>
           <w:rFonts w:ascii="Tenorite" w:hAnsi="Tenorite"/>
         </w:rPr>
-        <w:t>On the left I am plotting the inferred number of sniches. In the middle I am plotting the observed modularity for that best number of sniches. On the right I am plotting the modularity </w:t>
+        <w:t xml:space="preserve">On the left I am plotting the inferred number of </w:t>
+      </w:r>
+      <w:proofErr w:type="spellStart"/>
+      <w:r>
+        <w:rPr>
+          <w:rFonts w:ascii="Tenorite" w:hAnsi="Tenorite"/>
+        </w:rPr>
+        <w:t>sniches</w:t>
+      </w:r>
+      <w:proofErr w:type="spellEnd"/>
+      <w:r>
+        <w:rPr>
+          <w:rFonts w:ascii="Tenorite" w:hAnsi="Tenorite"/>
+        </w:rPr>
+        <w:t xml:space="preserve">. In the middle I am plotting the observed modularity for that best number of </w:t>
+      </w:r>
+      <w:proofErr w:type="spellStart"/>
+      <w:r>
+        <w:rPr>
+          <w:rFonts w:ascii="Tenorite" w:hAnsi="Tenorite"/>
+        </w:rPr>
+        <w:t>sniches</w:t>
+      </w:r>
+      <w:proofErr w:type="spellEnd"/>
+      <w:r>
+        <w:rPr>
+          <w:rFonts w:ascii="Tenorite" w:hAnsi="Tenorite"/>
+        </w:rPr>
+        <w:t>. On the right I am plotting the modularity </w:t>
       </w:r>
       <w:r>
         <w:rPr>
@@ -5496,7 +6926,85 @@
         <w:rPr>
           <w:rFonts w:ascii="Tenorite" w:hAnsi="Tenorite"/>
         </w:rPr>
-        <w:t>, defined as (mod - mean(null_mod) ) / sd(null_mod)  where null_mod is a set of null values for the modularity. Those null values were obtained from the neutral runs -- i.e. by simulating the community with theta = 1.The plots are paneled by clustering algorithm (columns) and whether the adjacency matrix is weighted or binary (rows). </w:t>
+        <w:t>, defined as (mod - mean(</w:t>
+      </w:r>
+      <w:proofErr w:type="spellStart"/>
+      <w:r>
+        <w:rPr>
+          <w:rFonts w:ascii="Tenorite" w:hAnsi="Tenorite"/>
+        </w:rPr>
+        <w:t>null_mod</w:t>
+      </w:r>
+      <w:proofErr w:type="spellEnd"/>
+      <w:proofErr w:type="gramStart"/>
+      <w:r>
+        <w:rPr>
+          <w:rFonts w:ascii="Tenorite" w:hAnsi="Tenorite"/>
+        </w:rPr>
+        <w:t>) )</w:t>
+      </w:r>
+      <w:proofErr w:type="gramEnd"/>
+      <w:r>
+        <w:rPr>
+          <w:rFonts w:ascii="Tenorite" w:hAnsi="Tenorite"/>
+        </w:rPr>
+        <w:t xml:space="preserve"> / </w:t>
+      </w:r>
+      <w:proofErr w:type="spellStart"/>
+      <w:r>
+        <w:rPr>
+          <w:rFonts w:ascii="Tenorite" w:hAnsi="Tenorite"/>
+        </w:rPr>
+        <w:t>sd</w:t>
+      </w:r>
+      <w:proofErr w:type="spellEnd"/>
+      <w:r>
+        <w:rPr>
+          <w:rFonts w:ascii="Tenorite" w:hAnsi="Tenorite"/>
+        </w:rPr>
+        <w:t>(</w:t>
+      </w:r>
+      <w:proofErr w:type="spellStart"/>
+      <w:r>
+        <w:rPr>
+          <w:rFonts w:ascii="Tenorite" w:hAnsi="Tenorite"/>
+        </w:rPr>
+        <w:t>null_mod</w:t>
+      </w:r>
+      <w:proofErr w:type="spellEnd"/>
+      <w:r>
+        <w:rPr>
+          <w:rFonts w:ascii="Tenorite" w:hAnsi="Tenorite"/>
+        </w:rPr>
+        <w:t>)  where </w:t>
+      </w:r>
+      <w:proofErr w:type="spellStart"/>
+      <w:r>
+        <w:rPr>
+          <w:rFonts w:ascii="Tenorite" w:hAnsi="Tenorite"/>
+        </w:rPr>
+        <w:t>null_mod</w:t>
+      </w:r>
+      <w:proofErr w:type="spellEnd"/>
+      <w:r>
+        <w:rPr>
+          <w:rFonts w:ascii="Tenorite" w:hAnsi="Tenorite"/>
+        </w:rPr>
+        <w:t xml:space="preserve"> is a set of null values for the modularity. Those null values were obtained from the neutral runs -- i.e. by simulating the community with theta = </w:t>
+      </w:r>
+      <w:proofErr w:type="gramStart"/>
+      <w:r>
+        <w:rPr>
+          <w:rFonts w:ascii="Tenorite" w:hAnsi="Tenorite"/>
+        </w:rPr>
+        <w:t>1.The</w:t>
+      </w:r>
+      <w:proofErr w:type="gramEnd"/>
+      <w:r>
+        <w:rPr>
+          <w:rFonts w:ascii="Tenorite" w:hAnsi="Tenorite"/>
+        </w:rPr>
+        <w:t xml:space="preserve"> plots are paneled by clustering algorithm (columns) and whether the adjacency matrix is weighted or binary (rows). </w:t>
       </w:r>
     </w:p>
     <w:p>
@@ -5565,7 +7073,35 @@
         <w:rPr>
           <w:rFonts w:ascii="Tenorite" w:hAnsi="Tenorite"/>
         </w:rPr>
-        <w:t>For some reason, the clustering algorithms like to assign 4 clusters to neutral data when using a binary adjacency matrix, and 2 when using a weighted one. I'm not sure what my prior expectation should have been --- A uniform (or normal) distribution of # of sniches across censuses, or a specific # of sniches? If the latter, why 4 (2)?</w:t>
+        <w:t xml:space="preserve">For some reason, the clustering algorithms like to assign 4 clusters to neutral data when using a binary adjacency matrix, and 2 when using a weighted one. I'm not sure what my prior expectation should have been --- A uniform (or normal) distribution of # of </w:t>
+      </w:r>
+      <w:proofErr w:type="spellStart"/>
+      <w:r>
+        <w:rPr>
+          <w:rFonts w:ascii="Tenorite" w:hAnsi="Tenorite"/>
+        </w:rPr>
+        <w:t>sniches</w:t>
+      </w:r>
+      <w:proofErr w:type="spellEnd"/>
+      <w:r>
+        <w:rPr>
+          <w:rFonts w:ascii="Tenorite" w:hAnsi="Tenorite"/>
+        </w:rPr>
+        <w:t xml:space="preserve"> across censuses, or a specific # of </w:t>
+      </w:r>
+      <w:proofErr w:type="spellStart"/>
+      <w:r>
+        <w:rPr>
+          <w:rFonts w:ascii="Tenorite" w:hAnsi="Tenorite"/>
+        </w:rPr>
+        <w:t>sniches</w:t>
+      </w:r>
+      <w:proofErr w:type="spellEnd"/>
+      <w:r>
+        <w:rPr>
+          <w:rFonts w:ascii="Tenorite" w:hAnsi="Tenorite"/>
+        </w:rPr>
+        <w:t>? If the latter, why 4 (2)?</w:t>
       </w:r>
     </w:p>
     <w:p>
@@ -5582,7 +7118,21 @@
         <w:rPr>
           <w:rFonts w:ascii="Tenorite" w:hAnsi="Tenorite"/>
         </w:rPr>
-        <w:t>Even under perfect specialization, the algorithms fail to find the true # of sniches beyond a certain value.</w:t>
+        <w:t xml:space="preserve">Even under perfect specialization, the algorithms fail to find the true # of </w:t>
+      </w:r>
+      <w:proofErr w:type="spellStart"/>
+      <w:r>
+        <w:rPr>
+          <w:rFonts w:ascii="Tenorite" w:hAnsi="Tenorite"/>
+        </w:rPr>
+        <w:t>sniches</w:t>
+      </w:r>
+      <w:proofErr w:type="spellEnd"/>
+      <w:r>
+        <w:rPr>
+          <w:rFonts w:ascii="Tenorite" w:hAnsi="Tenorite"/>
+        </w:rPr>
+        <w:t xml:space="preserve"> beyond a certain value.</w:t>
       </w:r>
     </w:p>
     <w:p>
@@ -5599,7 +7149,21 @@
         <w:rPr>
           <w:rFonts w:ascii="Tenorite" w:hAnsi="Tenorite"/>
         </w:rPr>
-        <w:t>Using weighted adjacency matrices usually gives more accurate inferences on the # of sniches.</w:t>
+        <w:t xml:space="preserve">Using weighted adjacency matrices usually gives more accurate inferences on the # of </w:t>
+      </w:r>
+      <w:proofErr w:type="spellStart"/>
+      <w:r>
+        <w:rPr>
+          <w:rFonts w:ascii="Tenorite" w:hAnsi="Tenorite"/>
+        </w:rPr>
+        <w:t>sniches</w:t>
+      </w:r>
+      <w:proofErr w:type="spellEnd"/>
+      <w:r>
+        <w:rPr>
+          <w:rFonts w:ascii="Tenorite" w:hAnsi="Tenorite"/>
+        </w:rPr>
+        <w:t>.</w:t>
       </w:r>
     </w:p>
     <w:p>
@@ -5616,7 +7180,119 @@
         <w:rPr>
           <w:rFonts w:ascii="Tenorite" w:hAnsi="Tenorite"/>
         </w:rPr>
-        <w:t>In terms of louvain vs walktrap, louvain is more accurate when theta is low and # of sniches is high (not in terms of getting it right more often, but of underestimating the true # of sniches by less). Meanwhile, walktrap is more accurate when theta is high and # of sniches is high. When true # of sniches is low (&lt;= 5), they have similar accuracy.</w:t>
+        <w:t xml:space="preserve">In terms of </w:t>
+      </w:r>
+      <w:proofErr w:type="spellStart"/>
+      <w:r>
+        <w:rPr>
+          <w:rFonts w:ascii="Tenorite" w:hAnsi="Tenorite"/>
+        </w:rPr>
+        <w:t>louvain</w:t>
+      </w:r>
+      <w:proofErr w:type="spellEnd"/>
+      <w:r>
+        <w:rPr>
+          <w:rFonts w:ascii="Tenorite" w:hAnsi="Tenorite"/>
+        </w:rPr>
+        <w:t xml:space="preserve"> vs </w:t>
+      </w:r>
+      <w:proofErr w:type="spellStart"/>
+      <w:r>
+        <w:rPr>
+          <w:rFonts w:ascii="Tenorite" w:hAnsi="Tenorite"/>
+        </w:rPr>
+        <w:t>walktrap</w:t>
+      </w:r>
+      <w:proofErr w:type="spellEnd"/>
+      <w:r>
+        <w:rPr>
+          <w:rFonts w:ascii="Tenorite" w:hAnsi="Tenorite"/>
+        </w:rPr>
+        <w:t xml:space="preserve">, </w:t>
+      </w:r>
+      <w:proofErr w:type="spellStart"/>
+      <w:r>
+        <w:rPr>
+          <w:rFonts w:ascii="Tenorite" w:hAnsi="Tenorite"/>
+        </w:rPr>
+        <w:t>louvain</w:t>
+      </w:r>
+      <w:proofErr w:type="spellEnd"/>
+      <w:r>
+        <w:rPr>
+          <w:rFonts w:ascii="Tenorite" w:hAnsi="Tenorite"/>
+        </w:rPr>
+        <w:t xml:space="preserve"> is more accurate when theta is low and # of </w:t>
+      </w:r>
+      <w:proofErr w:type="spellStart"/>
+      <w:r>
+        <w:rPr>
+          <w:rFonts w:ascii="Tenorite" w:hAnsi="Tenorite"/>
+        </w:rPr>
+        <w:t>sniches</w:t>
+      </w:r>
+      <w:proofErr w:type="spellEnd"/>
+      <w:r>
+        <w:rPr>
+          <w:rFonts w:ascii="Tenorite" w:hAnsi="Tenorite"/>
+        </w:rPr>
+        <w:t xml:space="preserve"> is high (not in terms of getting it right more often, but of underestimating the true # of </w:t>
+      </w:r>
+      <w:proofErr w:type="spellStart"/>
+      <w:r>
+        <w:rPr>
+          <w:rFonts w:ascii="Tenorite" w:hAnsi="Tenorite"/>
+        </w:rPr>
+        <w:t>sniches</w:t>
+      </w:r>
+      <w:proofErr w:type="spellEnd"/>
+      <w:r>
+        <w:rPr>
+          <w:rFonts w:ascii="Tenorite" w:hAnsi="Tenorite"/>
+        </w:rPr>
+        <w:t xml:space="preserve"> by less). Meanwhile, </w:t>
+      </w:r>
+      <w:proofErr w:type="spellStart"/>
+      <w:r>
+        <w:rPr>
+          <w:rFonts w:ascii="Tenorite" w:hAnsi="Tenorite"/>
+        </w:rPr>
+        <w:t>walktrap</w:t>
+      </w:r>
+      <w:proofErr w:type="spellEnd"/>
+      <w:r>
+        <w:rPr>
+          <w:rFonts w:ascii="Tenorite" w:hAnsi="Tenorite"/>
+        </w:rPr>
+        <w:t xml:space="preserve"> is more accurate when theta is high and # of </w:t>
+      </w:r>
+      <w:proofErr w:type="spellStart"/>
+      <w:r>
+        <w:rPr>
+          <w:rFonts w:ascii="Tenorite" w:hAnsi="Tenorite"/>
+        </w:rPr>
+        <w:t>sniches</w:t>
+      </w:r>
+      <w:proofErr w:type="spellEnd"/>
+      <w:r>
+        <w:rPr>
+          <w:rFonts w:ascii="Tenorite" w:hAnsi="Tenorite"/>
+        </w:rPr>
+        <w:t xml:space="preserve"> is high. When true # of </w:t>
+      </w:r>
+      <w:proofErr w:type="spellStart"/>
+      <w:r>
+        <w:rPr>
+          <w:rFonts w:ascii="Tenorite" w:hAnsi="Tenorite"/>
+        </w:rPr>
+        <w:t>sniches</w:t>
+      </w:r>
+      <w:proofErr w:type="spellEnd"/>
+      <w:r>
+        <w:rPr>
+          <w:rFonts w:ascii="Tenorite" w:hAnsi="Tenorite"/>
+        </w:rPr>
+        <w:t xml:space="preserve"> is low (&lt;= 5), they have similar accuracy.</w:t>
       </w:r>
     </w:p>
     <w:p>
@@ -5665,7 +7341,63 @@
         <w:rPr>
           <w:rFonts w:ascii="Tenorite" w:hAnsi="Tenorite"/>
         </w:rPr>
-        <w:t>Modularity goes up as the true # of sniches increases from 2 upwards, then peaks, then falls back down for ever increasing # of sniches. The position of the peak depends on the degree of sniche specialization, occurring at higher # of sniches when theta is higher.</w:t>
+        <w:t xml:space="preserve">Modularity goes up as the true # of </w:t>
+      </w:r>
+      <w:proofErr w:type="spellStart"/>
+      <w:r>
+        <w:rPr>
+          <w:rFonts w:ascii="Tenorite" w:hAnsi="Tenorite"/>
+        </w:rPr>
+        <w:t>sniches</w:t>
+      </w:r>
+      <w:proofErr w:type="spellEnd"/>
+      <w:r>
+        <w:rPr>
+          <w:rFonts w:ascii="Tenorite" w:hAnsi="Tenorite"/>
+        </w:rPr>
+        <w:t xml:space="preserve"> increases from 2 upwards, then peaks, then falls back down for ever increasing # of </w:t>
+      </w:r>
+      <w:proofErr w:type="spellStart"/>
+      <w:r>
+        <w:rPr>
+          <w:rFonts w:ascii="Tenorite" w:hAnsi="Tenorite"/>
+        </w:rPr>
+        <w:t>sniches</w:t>
+      </w:r>
+      <w:proofErr w:type="spellEnd"/>
+      <w:r>
+        <w:rPr>
+          <w:rFonts w:ascii="Tenorite" w:hAnsi="Tenorite"/>
+        </w:rPr>
+        <w:t xml:space="preserve">. The position of the peak depends on the degree of </w:t>
+      </w:r>
+      <w:proofErr w:type="spellStart"/>
+      <w:r>
+        <w:rPr>
+          <w:rFonts w:ascii="Tenorite" w:hAnsi="Tenorite"/>
+        </w:rPr>
+        <w:t>sniche</w:t>
+      </w:r>
+      <w:proofErr w:type="spellEnd"/>
+      <w:r>
+        <w:rPr>
+          <w:rFonts w:ascii="Tenorite" w:hAnsi="Tenorite"/>
+        </w:rPr>
+        <w:t xml:space="preserve"> specialization, occurring at higher # of </w:t>
+      </w:r>
+      <w:proofErr w:type="spellStart"/>
+      <w:r>
+        <w:rPr>
+          <w:rFonts w:ascii="Tenorite" w:hAnsi="Tenorite"/>
+        </w:rPr>
+        <w:t>sniches</w:t>
+      </w:r>
+      <w:proofErr w:type="spellEnd"/>
+      <w:r>
+        <w:rPr>
+          <w:rFonts w:ascii="Tenorite" w:hAnsi="Tenorite"/>
+        </w:rPr>
+        <w:t xml:space="preserve"> when theta is higher.</w:t>
       </w:r>
     </w:p>
     <w:p>
@@ -5697,7 +7429,35 @@
         <w:rPr>
           <w:rFonts w:ascii="Tenorite" w:hAnsi="Tenorite"/>
         </w:rPr>
-        <w:t>In terms of the modularity effect size -- i.e. contrasting observed modularity against null expectations, the picture is reversed in terms of weighted vs binary matrices: we get much higher distinction from null data when using the weighted matrix. This suggests a bias towards higher modularity in binary vs weighted networks. The fact that the effect size is higher for weighted matrices indicates that the weighted  test is more accurate, and we should stick with it.</w:t>
+        <w:t xml:space="preserve">In terms of the modularity effect size -- </w:t>
+      </w:r>
+      <w:proofErr w:type="gramStart"/>
+      <w:r>
+        <w:rPr>
+          <w:rFonts w:ascii="Tenorite" w:hAnsi="Tenorite"/>
+        </w:rPr>
+        <w:t>i.e.</w:t>
+      </w:r>
+      <w:proofErr w:type="gramEnd"/>
+      <w:r>
+        <w:rPr>
+          <w:rFonts w:ascii="Tenorite" w:hAnsi="Tenorite"/>
+        </w:rPr>
+        <w:t xml:space="preserve"> contrasting observed modularity against null expectations, the picture is reversed in terms of weighted vs binary matrices: we get much higher distinction from null data when using the weighted matrix. This suggests a bias towards higher modularity in binary vs weighted networks. The fact that the effect size is higher for weighted matrices indicates that the </w:t>
+      </w:r>
+      <w:proofErr w:type="gramStart"/>
+      <w:r>
+        <w:rPr>
+          <w:rFonts w:ascii="Tenorite" w:hAnsi="Tenorite"/>
+        </w:rPr>
+        <w:t>weighted  test</w:t>
+      </w:r>
+      <w:proofErr w:type="gramEnd"/>
+      <w:r>
+        <w:rPr>
+          <w:rFonts w:ascii="Tenorite" w:hAnsi="Tenorite"/>
+        </w:rPr>
+        <w:t xml:space="preserve"> is more accurate, and we should stick with it.</w:t>
       </w:r>
     </w:p>
     <w:p>
@@ -5715,7 +7475,35 @@
           <w:rFonts w:ascii="Tenorite" w:hAnsi="Tenorite"/>
         </w:rPr>
         <w:lastRenderedPageBreak/>
-        <w:t>Like absolute modularity, we see a humped shape in effect size relative to the true # of sniches. This shows the ability of our algorithm to detect the underlying clustered structure saturates at an intermediate number of sniches, then drops.</w:t>
+        <w:t xml:space="preserve">Like absolute modularity, we see a humped shape in effect size relative to the true # of </w:t>
+      </w:r>
+      <w:proofErr w:type="spellStart"/>
+      <w:r>
+        <w:rPr>
+          <w:rFonts w:ascii="Tenorite" w:hAnsi="Tenorite"/>
+        </w:rPr>
+        <w:t>sniches</w:t>
+      </w:r>
+      <w:proofErr w:type="spellEnd"/>
+      <w:r>
+        <w:rPr>
+          <w:rFonts w:ascii="Tenorite" w:hAnsi="Tenorite"/>
+        </w:rPr>
+        <w:t xml:space="preserve">. This shows the ability of our algorithm to detect the underlying clustered structure saturates at an intermediate number of </w:t>
+      </w:r>
+      <w:proofErr w:type="spellStart"/>
+      <w:r>
+        <w:rPr>
+          <w:rFonts w:ascii="Tenorite" w:hAnsi="Tenorite"/>
+        </w:rPr>
+        <w:t>sniches</w:t>
+      </w:r>
+      <w:proofErr w:type="spellEnd"/>
+      <w:r>
+        <w:rPr>
+          <w:rFonts w:ascii="Tenorite" w:hAnsi="Tenorite"/>
+        </w:rPr>
+        <w:t>, then drops.</w:t>
       </w:r>
     </w:p>
     <w:p>
@@ -5728,11 +7516,33 @@
           <w:rFonts w:ascii="Tenorite" w:hAnsi="Tenorite"/>
         </w:rPr>
       </w:pPr>
-      <w:r>
-        <w:rPr>
-          <w:rFonts w:ascii="Tenorite" w:hAnsi="Tenorite"/>
-        </w:rPr>
-        <w:t>Walktrap does a better job at distinguishing the simulations from null data than louvain.</w:t>
+      <w:proofErr w:type="spellStart"/>
+      <w:r>
+        <w:rPr>
+          <w:rFonts w:ascii="Tenorite" w:hAnsi="Tenorite"/>
+        </w:rPr>
+        <w:t>Walktrap</w:t>
+      </w:r>
+      <w:proofErr w:type="spellEnd"/>
+      <w:r>
+        <w:rPr>
+          <w:rFonts w:ascii="Tenorite" w:hAnsi="Tenorite"/>
+        </w:rPr>
+        <w:t xml:space="preserve"> does a better job at distinguishing the simulations from null data than </w:t>
+      </w:r>
+      <w:proofErr w:type="spellStart"/>
+      <w:r>
+        <w:rPr>
+          <w:rFonts w:ascii="Tenorite" w:hAnsi="Tenorite"/>
+        </w:rPr>
+        <w:t>louvain</w:t>
+      </w:r>
+      <w:proofErr w:type="spellEnd"/>
+      <w:r>
+        <w:rPr>
+          <w:rFonts w:ascii="Tenorite" w:hAnsi="Tenorite"/>
+        </w:rPr>
+        <w:t>.</w:t>
       </w:r>
     </w:p>
     <w:p>
@@ -5841,7 +7651,21 @@
           <w:rFonts w:ascii="Tenorite" w:hAnsi="Tenorite"/>
         </w:rPr>
         <w:br/>
-        <w:t>The bars show the mean (across censuses) inferred # of sniches by distance cutoff used in the analysis. Error bars are 2 * standard error of the mean. Bars are colored by the mean modularity (across censuses).</w:t>
+        <w:t xml:space="preserve">The bars show the mean (across censuses) inferred # of </w:t>
+      </w:r>
+      <w:proofErr w:type="spellStart"/>
+      <w:r>
+        <w:rPr>
+          <w:rFonts w:ascii="Tenorite" w:hAnsi="Tenorite"/>
+        </w:rPr>
+        <w:t>sniches</w:t>
+      </w:r>
+      <w:proofErr w:type="spellEnd"/>
+      <w:r>
+        <w:rPr>
+          <w:rFonts w:ascii="Tenorite" w:hAnsi="Tenorite"/>
+        </w:rPr>
+        <w:t xml:space="preserve"> by distance cutoff used in the analysis. Error bars are 2 * standard error of the mean. Bars are colored by the mean modularity (across censuses).</w:t>
       </w:r>
     </w:p>
     <w:p>
@@ -5859,7 +7683,35 @@
         <w:rPr>
           <w:rFonts w:ascii="Tenorite" w:hAnsi="Tenorite"/>
         </w:rPr>
-        <w:t>We see that the inferrence is relatively stable for a range of d_cutoff. </w:t>
+        <w:t xml:space="preserve">We see that the </w:t>
+      </w:r>
+      <w:proofErr w:type="spellStart"/>
+      <w:r>
+        <w:rPr>
+          <w:rFonts w:ascii="Tenorite" w:hAnsi="Tenorite"/>
+        </w:rPr>
+        <w:t>inferrence</w:t>
+      </w:r>
+      <w:proofErr w:type="spellEnd"/>
+      <w:r>
+        <w:rPr>
+          <w:rFonts w:ascii="Tenorite" w:hAnsi="Tenorite"/>
+        </w:rPr>
+        <w:t xml:space="preserve"> is relatively stable for a range of </w:t>
+      </w:r>
+      <w:proofErr w:type="spellStart"/>
+      <w:r>
+        <w:rPr>
+          <w:rFonts w:ascii="Tenorite" w:hAnsi="Tenorite"/>
+        </w:rPr>
+        <w:t>d_cutoff</w:t>
+      </w:r>
+      <w:proofErr w:type="spellEnd"/>
+      <w:r>
+        <w:rPr>
+          <w:rFonts w:ascii="Tenorite" w:hAnsi="Tenorite"/>
+        </w:rPr>
+        <w:t>. </w:t>
       </w:r>
     </w:p>
     <w:p>
@@ -5877,7 +7729,63 @@
         <w:rPr>
           <w:rFonts w:ascii="Tenorite" w:hAnsi="Tenorite"/>
         </w:rPr>
-        <w:t>We also see that louvain and walktrap disagree as to the # of sniches. Louvain likes 4, walktrap likes 3.</w:t>
+        <w:t xml:space="preserve">We also see that </w:t>
+      </w:r>
+      <w:proofErr w:type="spellStart"/>
+      <w:r>
+        <w:rPr>
+          <w:rFonts w:ascii="Tenorite" w:hAnsi="Tenorite"/>
+        </w:rPr>
+        <w:t>louvain</w:t>
+      </w:r>
+      <w:proofErr w:type="spellEnd"/>
+      <w:r>
+        <w:rPr>
+          <w:rFonts w:ascii="Tenorite" w:hAnsi="Tenorite"/>
+        </w:rPr>
+        <w:t xml:space="preserve"> and </w:t>
+      </w:r>
+      <w:proofErr w:type="spellStart"/>
+      <w:r>
+        <w:rPr>
+          <w:rFonts w:ascii="Tenorite" w:hAnsi="Tenorite"/>
+        </w:rPr>
+        <w:t>walktrap</w:t>
+      </w:r>
+      <w:proofErr w:type="spellEnd"/>
+      <w:r>
+        <w:rPr>
+          <w:rFonts w:ascii="Tenorite" w:hAnsi="Tenorite"/>
+        </w:rPr>
+        <w:t xml:space="preserve"> disagree as to the # of </w:t>
+      </w:r>
+      <w:proofErr w:type="spellStart"/>
+      <w:r>
+        <w:rPr>
+          <w:rFonts w:ascii="Tenorite" w:hAnsi="Tenorite"/>
+        </w:rPr>
+        <w:t>sniches</w:t>
+      </w:r>
+      <w:proofErr w:type="spellEnd"/>
+      <w:r>
+        <w:rPr>
+          <w:rFonts w:ascii="Tenorite" w:hAnsi="Tenorite"/>
+        </w:rPr>
+        <w:t xml:space="preserve">. Louvain likes 4, </w:t>
+      </w:r>
+      <w:proofErr w:type="spellStart"/>
+      <w:r>
+        <w:rPr>
+          <w:rFonts w:ascii="Tenorite" w:hAnsi="Tenorite"/>
+        </w:rPr>
+        <w:t>walktrap</w:t>
+      </w:r>
+      <w:proofErr w:type="spellEnd"/>
+      <w:r>
+        <w:rPr>
+          <w:rFonts w:ascii="Tenorite" w:hAnsi="Tenorite"/>
+        </w:rPr>
+        <w:t xml:space="preserve"> likes 3.</w:t>
       </w:r>
     </w:p>
     <w:p>
@@ -5895,7 +7803,21 @@
         <w:rPr>
           <w:rFonts w:ascii="Tenorite" w:hAnsi="Tenorite"/>
         </w:rPr>
-        <w:t>When we use weighted adjacency matrices we get lower modularity.</w:t>
+        <w:t xml:space="preserve">When we use weighted adjacency </w:t>
+      </w:r>
+      <w:proofErr w:type="gramStart"/>
+      <w:r>
+        <w:rPr>
+          <w:rFonts w:ascii="Tenorite" w:hAnsi="Tenorite"/>
+        </w:rPr>
+        <w:t>matrices</w:t>
+      </w:r>
+      <w:proofErr w:type="gramEnd"/>
+      <w:r>
+        <w:rPr>
+          <w:rFonts w:ascii="Tenorite" w:hAnsi="Tenorite"/>
+        </w:rPr>
+        <w:t xml:space="preserve"> we get lower modularity.</w:t>
       </w:r>
     </w:p>
     <w:p>
@@ -5928,7 +7850,49 @@
           <w:rFonts w:ascii="Tenorite" w:hAnsi="Tenorite"/>
         </w:rPr>
         <w:br/>
-        <w:t>You've seen this plot before. The grid is census vs d_cutoff, and the colors show inferred # of sniches. So this shows the same data as the left plot in more granular fashion (and without the modularity).</w:t>
+        <w:t xml:space="preserve">You've seen this plot before. The grid is census vs </w:t>
+      </w:r>
+      <w:proofErr w:type="spellStart"/>
+      <w:r>
+        <w:rPr>
+          <w:rFonts w:ascii="Tenorite" w:hAnsi="Tenorite"/>
+        </w:rPr>
+        <w:t>d_cutoff</w:t>
+      </w:r>
+      <w:proofErr w:type="spellEnd"/>
+      <w:r>
+        <w:rPr>
+          <w:rFonts w:ascii="Tenorite" w:hAnsi="Tenorite"/>
+        </w:rPr>
+        <w:t xml:space="preserve">, and the colors show inferred # of </w:t>
+      </w:r>
+      <w:proofErr w:type="spellStart"/>
+      <w:r>
+        <w:rPr>
+          <w:rFonts w:ascii="Tenorite" w:hAnsi="Tenorite"/>
+        </w:rPr>
+        <w:t>sniches</w:t>
+      </w:r>
+      <w:proofErr w:type="spellEnd"/>
+      <w:r>
+        <w:rPr>
+          <w:rFonts w:ascii="Tenorite" w:hAnsi="Tenorite"/>
+        </w:rPr>
+        <w:t xml:space="preserve">. </w:t>
+      </w:r>
+      <w:proofErr w:type="gramStart"/>
+      <w:r>
+        <w:rPr>
+          <w:rFonts w:ascii="Tenorite" w:hAnsi="Tenorite"/>
+        </w:rPr>
+        <w:t>So</w:t>
+      </w:r>
+      <w:proofErr w:type="gramEnd"/>
+      <w:r>
+        <w:rPr>
+          <w:rFonts w:ascii="Tenorite" w:hAnsi="Tenorite"/>
+        </w:rPr>
+        <w:t xml:space="preserve"> this shows the same data as the left plot in more granular fashion (and without the modularity).</w:t>
       </w:r>
     </w:p>
     <w:p>
@@ -5947,7 +7911,35 @@
           <w:rFonts w:ascii="Tenorite" w:hAnsi="Tenorite"/>
         </w:rPr>
         <w:lastRenderedPageBreak/>
-        <w:t>The point here is to see that despite some variation in inferred #sniches, that quantity is pretty consistent across censuses (meaning it doesn't swing from 3 to 10), especially under louvain.</w:t>
+        <w:t xml:space="preserve">The point here is to see that despite some variation in inferred #sniches, that quantity is </w:t>
+      </w:r>
+      <w:proofErr w:type="gramStart"/>
+      <w:r>
+        <w:rPr>
+          <w:rFonts w:ascii="Tenorite" w:hAnsi="Tenorite"/>
+        </w:rPr>
+        <w:t>pretty consistent</w:t>
+      </w:r>
+      <w:proofErr w:type="gramEnd"/>
+      <w:r>
+        <w:rPr>
+          <w:rFonts w:ascii="Tenorite" w:hAnsi="Tenorite"/>
+        </w:rPr>
+        <w:t xml:space="preserve"> across censuses (meaning it doesn't swing from 3 to 10), especially under </w:t>
+      </w:r>
+      <w:proofErr w:type="spellStart"/>
+      <w:r>
+        <w:rPr>
+          <w:rFonts w:ascii="Tenorite" w:hAnsi="Tenorite"/>
+        </w:rPr>
+        <w:t>louvain</w:t>
+      </w:r>
+      <w:proofErr w:type="spellEnd"/>
+      <w:r>
+        <w:rPr>
+          <w:rFonts w:ascii="Tenorite" w:hAnsi="Tenorite"/>
+        </w:rPr>
+        <w:t>.</w:t>
       </w:r>
     </w:p>
     <w:p>
@@ -6099,7 +8091,49 @@
         <w:rPr>
           <w:rFonts w:ascii="Tenorite" w:hAnsi="Tenorite"/>
         </w:rPr>
-        <w:t>We see clearly that we get higher effect  size when adjacency matrix is weighted (vs binary) and when using louvain vs walktrap.</w:t>
+        <w:t xml:space="preserve">We see clearly that we get higher </w:t>
+      </w:r>
+      <w:proofErr w:type="gramStart"/>
+      <w:r>
+        <w:rPr>
+          <w:rFonts w:ascii="Tenorite" w:hAnsi="Tenorite"/>
+        </w:rPr>
+        <w:t>effect  size</w:t>
+      </w:r>
+      <w:proofErr w:type="gramEnd"/>
+      <w:r>
+        <w:rPr>
+          <w:rFonts w:ascii="Tenorite" w:hAnsi="Tenorite"/>
+        </w:rPr>
+        <w:t xml:space="preserve"> when adjacency matrix is weighted (vs binary) and when using </w:t>
+      </w:r>
+      <w:proofErr w:type="spellStart"/>
+      <w:r>
+        <w:rPr>
+          <w:rFonts w:ascii="Tenorite" w:hAnsi="Tenorite"/>
+        </w:rPr>
+        <w:t>louvain</w:t>
+      </w:r>
+      <w:proofErr w:type="spellEnd"/>
+      <w:r>
+        <w:rPr>
+          <w:rFonts w:ascii="Tenorite" w:hAnsi="Tenorite"/>
+        </w:rPr>
+        <w:t xml:space="preserve"> vs </w:t>
+      </w:r>
+      <w:proofErr w:type="spellStart"/>
+      <w:r>
+        <w:rPr>
+          <w:rFonts w:ascii="Tenorite" w:hAnsi="Tenorite"/>
+        </w:rPr>
+        <w:t>walktrap</w:t>
+      </w:r>
+      <w:proofErr w:type="spellEnd"/>
+      <w:r>
+        <w:rPr>
+          <w:rFonts w:ascii="Tenorite" w:hAnsi="Tenorite"/>
+        </w:rPr>
+        <w:t>.</w:t>
       </w:r>
     </w:p>
     <w:p>
@@ -6133,7 +8167,49 @@
         <w:rPr>
           <w:rFonts w:ascii="Tenorite" w:hAnsi="Tenorite"/>
         </w:rPr>
-        <w:t>The average effect size (across censuses) increases with d_cutoff. I was hoping to use the effect size as the index to tell us what cutoff to use -- as I expected it would peak at d_cutoff ~= 10 to 20 --- but alas that is not what we see. Rather, for some reason it seems to increase monotonically with d_cutoff.</w:t>
+        <w:t xml:space="preserve">The average effect size (across censuses) increases with </w:t>
+      </w:r>
+      <w:proofErr w:type="spellStart"/>
+      <w:r>
+        <w:rPr>
+          <w:rFonts w:ascii="Tenorite" w:hAnsi="Tenorite"/>
+        </w:rPr>
+        <w:t>d_cutoff</w:t>
+      </w:r>
+      <w:proofErr w:type="spellEnd"/>
+      <w:r>
+        <w:rPr>
+          <w:rFonts w:ascii="Tenorite" w:hAnsi="Tenorite"/>
+        </w:rPr>
+        <w:t xml:space="preserve">. I was hoping to use the effect size as the index to tell us what cutoff to use -- as I expected it would peak at </w:t>
+      </w:r>
+      <w:proofErr w:type="spellStart"/>
+      <w:r>
+        <w:rPr>
+          <w:rFonts w:ascii="Tenorite" w:hAnsi="Tenorite"/>
+        </w:rPr>
+        <w:t>d_cutoff</w:t>
+      </w:r>
+      <w:proofErr w:type="spellEnd"/>
+      <w:r>
+        <w:rPr>
+          <w:rFonts w:ascii="Tenorite" w:hAnsi="Tenorite"/>
+        </w:rPr>
+        <w:t xml:space="preserve"> ~= 10 to 20 --- but alas that is not what we see. Rather, for some reason it seems to increase monotonically with </w:t>
+      </w:r>
+      <w:proofErr w:type="spellStart"/>
+      <w:r>
+        <w:rPr>
+          <w:rFonts w:ascii="Tenorite" w:hAnsi="Tenorite"/>
+        </w:rPr>
+        <w:t>d_cutoff</w:t>
+      </w:r>
+      <w:proofErr w:type="spellEnd"/>
+      <w:r>
+        <w:rPr>
+          <w:rFonts w:ascii="Tenorite" w:hAnsi="Tenorite"/>
+        </w:rPr>
+        <w:t>.</w:t>
       </w:r>
     </w:p>
     <w:p>
@@ -6208,14 +8284,68 @@
           <w:i/>
           <w:iCs/>
         </w:rPr>
-        <w:t>It does still seem a bit strange to me.  I think mainly because it seems like most of the turnover should be in the interior of a sniche.  But I suppose the example of 3-&gt;4 sniches is really a split in the middle of an existing sniche, and clearly the reshuffling due to turnover is sufficient to do this.</w:t>
-      </w:r>
+        <w:t xml:space="preserve">It does still seem a bit strange to me.  I think mainly because it seems like most of the turnover should be in the interior of a </w:t>
+      </w:r>
+      <w:proofErr w:type="spellStart"/>
       <w:r>
         <w:rPr>
           <w:rFonts w:ascii="Tenorite" w:hAnsi="Tenorite"/>
           <w:i/>
           <w:iCs/>
         </w:rPr>
+        <w:t>sniche</w:t>
+      </w:r>
+      <w:proofErr w:type="spellEnd"/>
+      <w:r>
+        <w:rPr>
+          <w:rFonts w:ascii="Tenorite" w:hAnsi="Tenorite"/>
+          <w:i/>
+          <w:iCs/>
+        </w:rPr>
+        <w:t xml:space="preserve">.  But I suppose the example of 3-&gt;4 </w:t>
+      </w:r>
+      <w:proofErr w:type="spellStart"/>
+      <w:r>
+        <w:rPr>
+          <w:rFonts w:ascii="Tenorite" w:hAnsi="Tenorite"/>
+          <w:i/>
+          <w:iCs/>
+        </w:rPr>
+        <w:t>sniches</w:t>
+      </w:r>
+      <w:proofErr w:type="spellEnd"/>
+      <w:r>
+        <w:rPr>
+          <w:rFonts w:ascii="Tenorite" w:hAnsi="Tenorite"/>
+          <w:i/>
+          <w:iCs/>
+        </w:rPr>
+        <w:t xml:space="preserve"> is really a split in the middle of an existing </w:t>
+      </w:r>
+      <w:proofErr w:type="spellStart"/>
+      <w:r>
+        <w:rPr>
+          <w:rFonts w:ascii="Tenorite" w:hAnsi="Tenorite"/>
+          <w:i/>
+          <w:iCs/>
+        </w:rPr>
+        <w:t>sniche</w:t>
+      </w:r>
+      <w:proofErr w:type="spellEnd"/>
+      <w:r>
+        <w:rPr>
+          <w:rFonts w:ascii="Tenorite" w:hAnsi="Tenorite"/>
+          <w:i/>
+          <w:iCs/>
+        </w:rPr>
+        <w:t>, and clearly the reshuffling due to turnover is sufficient to do this.</w:t>
+      </w:r>
+      <w:r>
+        <w:rPr>
+          <w:rFonts w:ascii="Tenorite" w:hAnsi="Tenorite"/>
+          <w:i/>
+          <w:iCs/>
+        </w:rPr>
         <w:t>”</w:t>
       </w:r>
     </w:p>
@@ -6230,7 +8360,35 @@
         <w:rPr>
           <w:rFonts w:ascii="Tenorite" w:hAnsi="Tenorite"/>
         </w:rPr>
-        <w:t>I think the variance in inferred # of sniches seen in the first figure I posted above indicates that the method may be somewhat insensitive to a slight change in the number of clusters. I.e. when we apply our method on data whose number of clusters is known, we see a bit of variance in the inferred # of clusters. So perhaps the important thing here is as James says that when we do have a split from 3 to 4, it is one of the clusters that gets split in two, rather than having completely different clusters.</w:t>
+        <w:t xml:space="preserve">I think the variance in inferred # of </w:t>
+      </w:r>
+      <w:proofErr w:type="spellStart"/>
+      <w:r>
+        <w:rPr>
+          <w:rFonts w:ascii="Tenorite" w:hAnsi="Tenorite"/>
+        </w:rPr>
+        <w:t>sniches</w:t>
+      </w:r>
+      <w:proofErr w:type="spellEnd"/>
+      <w:r>
+        <w:rPr>
+          <w:rFonts w:ascii="Tenorite" w:hAnsi="Tenorite"/>
+        </w:rPr>
+        <w:t xml:space="preserve"> seen in the first figure I posted above indicates that the method may be somewhat insensitive to a slight change in the number of clusters. </w:t>
+      </w:r>
+      <w:proofErr w:type="gramStart"/>
+      <w:r>
+        <w:rPr>
+          <w:rFonts w:ascii="Tenorite" w:hAnsi="Tenorite"/>
+        </w:rPr>
+        <w:t>I.e.</w:t>
+      </w:r>
+      <w:proofErr w:type="gramEnd"/>
+      <w:r>
+        <w:rPr>
+          <w:rFonts w:ascii="Tenorite" w:hAnsi="Tenorite"/>
+        </w:rPr>
+        <w:t xml:space="preserve"> when we apply our method on data whose number of clusters is known, we see a bit of variance in the inferred # of clusters. So perhaps the important thing here is as James says that when we do have a split from 3 to 4, it is one of the clusters that gets split in two, rather than having completely different clusters.</w:t>
       </w:r>
     </w:p>
     <w:p>
@@ -6244,7 +8402,21 @@
         <w:rPr>
           <w:rFonts w:ascii="Tenorite" w:hAnsi="Tenorite"/>
         </w:rPr>
-        <w:t>This corroborates James's suspicion that the modularity gradient with # of clusters may be somewhat flat. Which would suggest that modularity is not the very best index to identify the true number of sniches.</w:t>
+        <w:t xml:space="preserve">This corroborates James's suspicion that the modularity gradient with # of clusters may be somewhat flat. Which would suggest that modularity is not the very best index to identify the true number of </w:t>
+      </w:r>
+      <w:proofErr w:type="spellStart"/>
+      <w:r>
+        <w:rPr>
+          <w:rFonts w:ascii="Tenorite" w:hAnsi="Tenorite"/>
+        </w:rPr>
+        <w:t>sniches</w:t>
+      </w:r>
+      <w:proofErr w:type="spellEnd"/>
+      <w:r>
+        <w:rPr>
+          <w:rFonts w:ascii="Tenorite" w:hAnsi="Tenorite"/>
+        </w:rPr>
+        <w:t>.</w:t>
       </w:r>
     </w:p>
     <w:p>
@@ -6258,7 +8430,35 @@
         <w:rPr>
           <w:rFonts w:ascii="Tenorite" w:hAnsi="Tenorite"/>
         </w:rPr>
-        <w:t>On the other hand that insensitivity is not wild. And 3 or 4 is not the same thing as e.g. 3 or 15.</w:t>
+        <w:t xml:space="preserve">On the other </w:t>
+      </w:r>
+      <w:proofErr w:type="gramStart"/>
+      <w:r>
+        <w:rPr>
+          <w:rFonts w:ascii="Tenorite" w:hAnsi="Tenorite"/>
+        </w:rPr>
+        <w:t>hand</w:t>
+      </w:r>
+      <w:proofErr w:type="gramEnd"/>
+      <w:r>
+        <w:rPr>
+          <w:rFonts w:ascii="Tenorite" w:hAnsi="Tenorite"/>
+        </w:rPr>
+        <w:t xml:space="preserve"> that insensitivity is not wild. And 3 or 4 is not the same thing as </w:t>
+      </w:r>
+      <w:proofErr w:type="gramStart"/>
+      <w:r>
+        <w:rPr>
+          <w:rFonts w:ascii="Tenorite" w:hAnsi="Tenorite"/>
+        </w:rPr>
+        <w:t>e.g.</w:t>
+      </w:r>
+      <w:proofErr w:type="gramEnd"/>
+      <w:r>
+        <w:rPr>
+          <w:rFonts w:ascii="Tenorite" w:hAnsi="Tenorite"/>
+        </w:rPr>
+        <w:t xml:space="preserve"> 3 or 15.</w:t>
       </w:r>
     </w:p>
     <w:p>
@@ -6268,11 +8468,19 @@
           <w:rFonts w:ascii="Tenorite" w:hAnsi="Tenorite"/>
         </w:rPr>
       </w:pPr>
-      <w:r>
-        <w:rPr>
-          <w:rFonts w:ascii="Tenorite" w:hAnsi="Tenorite"/>
-        </w:rPr>
-        <w:t>So if we double down on our inference of 3 (or 4) clusters, we could fix the species-group assignment from one census and compare abundances across censuses to see if there is higher within-cluster than across-cluster turnover across censuses. But it's still not clear to me how exactly to perform this comparison. </w:t>
+      <w:proofErr w:type="gramStart"/>
+      <w:r>
+        <w:rPr>
+          <w:rFonts w:ascii="Tenorite" w:hAnsi="Tenorite"/>
+        </w:rPr>
+        <w:t>So</w:t>
+      </w:r>
+      <w:proofErr w:type="gramEnd"/>
+      <w:r>
+        <w:rPr>
+          <w:rFonts w:ascii="Tenorite" w:hAnsi="Tenorite"/>
+        </w:rPr>
+        <w:t xml:space="preserve"> if we double down on our inference of 3 (or 4) clusters, we could fix the species-group assignment from one census and compare abundances across censuses to see if there is higher within-cluster than across-cluster turnover across censuses. But it's still not clear to me how exactly to perform this comparison. </w:t>
       </w:r>
     </w:p>
     <w:p>
@@ -6286,7 +8494,105 @@
         <w:rPr>
           <w:rFonts w:ascii="Tenorite" w:hAnsi="Tenorite"/>
         </w:rPr>
-        <w:t>The arXiv paper James posted on 7/16 is interesting. It posits that each sample (each census) is a noisy representation of not one single true network but a noisy representation of one of several "modal networks". Meaning the true sniche composition may cycle over time, with both edges and the # of sniches varying across each mode. For example, species A may belong to sniche 1 in 1980, then sniche 2 in 1985, then back to sniche 1 in 1990.  And then on top of that, what we actually observe in one census is a noisy representation of one of these modes -- some species that seem connected based on the census are actually not. The paper offers a Bayesian framework for calculating these modes and their respective probability in each sample, as well as the rates of true positive and false positive edges in the adjacency matrix. The method was developed for unweighted matrices.</w:t>
+        <w:t xml:space="preserve">The </w:t>
+      </w:r>
+      <w:proofErr w:type="spellStart"/>
+      <w:r>
+        <w:rPr>
+          <w:rFonts w:ascii="Tenorite" w:hAnsi="Tenorite"/>
+        </w:rPr>
+        <w:t>arXiv</w:t>
+      </w:r>
+      <w:proofErr w:type="spellEnd"/>
+      <w:r>
+        <w:rPr>
+          <w:rFonts w:ascii="Tenorite" w:hAnsi="Tenorite"/>
+        </w:rPr>
+        <w:t xml:space="preserve"> paper James posted on 7/16 is interesting. It posits that each sample (each census) is a noisy representation of not one single true network but a noisy representation of one of several "modal networks". Meaning the true </w:t>
+      </w:r>
+      <w:proofErr w:type="spellStart"/>
+      <w:r>
+        <w:rPr>
+          <w:rFonts w:ascii="Tenorite" w:hAnsi="Tenorite"/>
+        </w:rPr>
+        <w:t>sniche</w:t>
+      </w:r>
+      <w:proofErr w:type="spellEnd"/>
+      <w:r>
+        <w:rPr>
+          <w:rFonts w:ascii="Tenorite" w:hAnsi="Tenorite"/>
+        </w:rPr>
+        <w:t xml:space="preserve"> composition may cycle over time, with both edges and the # of </w:t>
+      </w:r>
+      <w:proofErr w:type="spellStart"/>
+      <w:r>
+        <w:rPr>
+          <w:rFonts w:ascii="Tenorite" w:hAnsi="Tenorite"/>
+        </w:rPr>
+        <w:t>sniches</w:t>
+      </w:r>
+      <w:proofErr w:type="spellEnd"/>
+      <w:r>
+        <w:rPr>
+          <w:rFonts w:ascii="Tenorite" w:hAnsi="Tenorite"/>
+        </w:rPr>
+        <w:t xml:space="preserve"> varying across each mode. For example, species A may belong to </w:t>
+      </w:r>
+      <w:proofErr w:type="spellStart"/>
+      <w:r>
+        <w:rPr>
+          <w:rFonts w:ascii="Tenorite" w:hAnsi="Tenorite"/>
+        </w:rPr>
+        <w:t>sniche</w:t>
+      </w:r>
+      <w:proofErr w:type="spellEnd"/>
+      <w:r>
+        <w:rPr>
+          <w:rFonts w:ascii="Tenorite" w:hAnsi="Tenorite"/>
+        </w:rPr>
+        <w:t xml:space="preserve"> 1 in 1980, then </w:t>
+      </w:r>
+      <w:proofErr w:type="spellStart"/>
+      <w:r>
+        <w:rPr>
+          <w:rFonts w:ascii="Tenorite" w:hAnsi="Tenorite"/>
+        </w:rPr>
+        <w:t>sniche</w:t>
+      </w:r>
+      <w:proofErr w:type="spellEnd"/>
+      <w:r>
+        <w:rPr>
+          <w:rFonts w:ascii="Tenorite" w:hAnsi="Tenorite"/>
+        </w:rPr>
+        <w:t xml:space="preserve"> 2 in 1985, then back to </w:t>
+      </w:r>
+      <w:proofErr w:type="spellStart"/>
+      <w:r>
+        <w:rPr>
+          <w:rFonts w:ascii="Tenorite" w:hAnsi="Tenorite"/>
+        </w:rPr>
+        <w:t>sniche</w:t>
+      </w:r>
+      <w:proofErr w:type="spellEnd"/>
+      <w:r>
+        <w:rPr>
+          <w:rFonts w:ascii="Tenorite" w:hAnsi="Tenorite"/>
+        </w:rPr>
+        <w:t xml:space="preserve"> 1 in 1990.  And then on top of that, what we </w:t>
+      </w:r>
+      <w:proofErr w:type="gramStart"/>
+      <w:r>
+        <w:rPr>
+          <w:rFonts w:ascii="Tenorite" w:hAnsi="Tenorite"/>
+        </w:rPr>
+        <w:t>actually observe</w:t>
+      </w:r>
+      <w:proofErr w:type="gramEnd"/>
+      <w:r>
+        <w:rPr>
+          <w:rFonts w:ascii="Tenorite" w:hAnsi="Tenorite"/>
+        </w:rPr>
+        <w:t xml:space="preserve"> in one census is a noisy representation of one of these modes -- some species that seem connected based on the census are actually not. The paper offers a Bayesian framework for calculating these modes and their respective probability in each sample, as well as the rates of true positive and false positive edges in the adjacency matrix. The method was developed for unweighted matrices.</w:t>
       </w:r>
       <w:r>
         <w:rPr>
@@ -6320,7 +8626,63 @@
         <w:rPr>
           <w:rFonts w:ascii="Tenorite" w:hAnsi="Tenorite"/>
         </w:rPr>
-        <w:t>An alternative/simpler idea is to attribute the variation to process noise --- i.e. recruitment is probabilistic rather than deterministic, as in our validation simulations, reflecting the fact that sniche structure is not the only causal agent of recruitment. And furthermore, the degree to which sniche structure will be reflected in the actual spatial composition of the forest depends on the degree of sniche specialization, which could be weak on BCI.</w:t>
+        <w:t xml:space="preserve">An alternative/simpler idea is to attribute the variation to process noise --- </w:t>
+      </w:r>
+      <w:proofErr w:type="gramStart"/>
+      <w:r>
+        <w:rPr>
+          <w:rFonts w:ascii="Tenorite" w:hAnsi="Tenorite"/>
+        </w:rPr>
+        <w:t>i.e.</w:t>
+      </w:r>
+      <w:proofErr w:type="gramEnd"/>
+      <w:r>
+        <w:rPr>
+          <w:rFonts w:ascii="Tenorite" w:hAnsi="Tenorite"/>
+        </w:rPr>
+        <w:t xml:space="preserve"> recruitment is probabilistic rather than deterministic, as in our validation simulations, reflecting the fact that </w:t>
+      </w:r>
+      <w:proofErr w:type="spellStart"/>
+      <w:r>
+        <w:rPr>
+          <w:rFonts w:ascii="Tenorite" w:hAnsi="Tenorite"/>
+        </w:rPr>
+        <w:t>sniche</w:t>
+      </w:r>
+      <w:proofErr w:type="spellEnd"/>
+      <w:r>
+        <w:rPr>
+          <w:rFonts w:ascii="Tenorite" w:hAnsi="Tenorite"/>
+        </w:rPr>
+        <w:t xml:space="preserve"> structure is not the only causal agent of recruitment. And furthermore, the degree to which </w:t>
+      </w:r>
+      <w:proofErr w:type="spellStart"/>
+      <w:r>
+        <w:rPr>
+          <w:rFonts w:ascii="Tenorite" w:hAnsi="Tenorite"/>
+        </w:rPr>
+        <w:t>sniche</w:t>
+      </w:r>
+      <w:proofErr w:type="spellEnd"/>
+      <w:r>
+        <w:rPr>
+          <w:rFonts w:ascii="Tenorite" w:hAnsi="Tenorite"/>
+        </w:rPr>
+        <w:t xml:space="preserve"> structure will be reflected in the actual spatial composition of the forest depends on the degree of </w:t>
+      </w:r>
+      <w:proofErr w:type="spellStart"/>
+      <w:r>
+        <w:rPr>
+          <w:rFonts w:ascii="Tenorite" w:hAnsi="Tenorite"/>
+        </w:rPr>
+        <w:t>sniche</w:t>
+      </w:r>
+      <w:proofErr w:type="spellEnd"/>
+      <w:r>
+        <w:rPr>
+          <w:rFonts w:ascii="Tenorite" w:hAnsi="Tenorite"/>
+        </w:rPr>
+        <w:t xml:space="preserve"> specialization, which could be weak on BCI.</w:t>
       </w:r>
     </w:p>
     <w:p>
@@ -6334,7 +8696,21 @@
         <w:rPr>
           <w:rFonts w:ascii="Tenorite" w:hAnsi="Tenorite"/>
         </w:rPr>
-        <w:t>This raises the question of how to show that inter-census variation is noise rather than true shifts in sniche structure / temporal changes in local soil condition? I think our idea of showing higher intra-cluster turnover relative to inter-cluster turnover is the way to go.</w:t>
+        <w:t xml:space="preserve">This raises the question of how to show that inter-census variation is noise rather than true shifts in </w:t>
+      </w:r>
+      <w:proofErr w:type="spellStart"/>
+      <w:r>
+        <w:rPr>
+          <w:rFonts w:ascii="Tenorite" w:hAnsi="Tenorite"/>
+        </w:rPr>
+        <w:t>sniche</w:t>
+      </w:r>
+      <w:proofErr w:type="spellEnd"/>
+      <w:r>
+        <w:rPr>
+          <w:rFonts w:ascii="Tenorite" w:hAnsi="Tenorite"/>
+        </w:rPr>
+        <w:t xml:space="preserve"> structure / temporal changes in local soil condition? I think our idea of showing higher intra-cluster turnover relative to inter-cluster turnover is the way to go.</w:t>
       </w:r>
     </w:p>
     <w:p>
@@ -6352,6 +8728,23 @@
     </w:p>
     <w:p>
       <w:pPr>
+        <w:pStyle w:val="Heading1"/>
+      </w:pPr>
+      <w:r>
+        <w:lastRenderedPageBreak/>
+        <w:t xml:space="preserve">July 28, </w:t>
+      </w:r>
+      <w:proofErr w:type="gramStart"/>
+      <w:r>
+        <w:t>2021</w:t>
+      </w:r>
+      <w:proofErr w:type="gramEnd"/>
+      <w:r>
+        <w:t xml:space="preserve"> Update</w:t>
+      </w:r>
+    </w:p>
+    <w:p>
+      <w:pPr>
         <w:spacing w:line="240" w:lineRule="auto"/>
         <w:rPr>
           <w:rFonts w:ascii="Tenorite" w:hAnsi="Tenorite"/>
@@ -6361,21 +8754,6 @@
         <w:rPr>
           <w:rFonts w:ascii="Tenorite" w:hAnsi="Tenorite"/>
         </w:rPr>
-        <w:lastRenderedPageBreak/>
-        <w:t>July 28, 2021 Update</w:t>
-      </w:r>
-    </w:p>
-    <w:p>
-      <w:pPr>
-        <w:spacing w:line="240" w:lineRule="auto"/>
-        <w:rPr>
-          <w:rFonts w:ascii="Tenorite" w:hAnsi="Tenorite"/>
-        </w:rPr>
-      </w:pPr>
-      <w:r>
-        <w:rPr>
-          <w:rFonts w:ascii="Tenorite" w:hAnsi="Tenorite"/>
-        </w:rPr>
         <w:t>Q: In cases when the method underestimates the true number of clusters</w:t>
       </w:r>
       <w:r>
@@ -6388,7 +8766,21 @@
         <w:rPr>
           <w:rFonts w:ascii="Tenorite" w:hAnsi="Tenorite"/>
         </w:rPr>
-        <w:t>, are the clusters we find a random sampling of the true clusters, or is there some structure to those inferred sniches?</w:t>
+        <w:t xml:space="preserve">, are the clusters we find a random sampling of the true clusters, or is there some structure to those inferred </w:t>
+      </w:r>
+      <w:proofErr w:type="spellStart"/>
+      <w:r>
+        <w:rPr>
+          <w:rFonts w:ascii="Tenorite" w:hAnsi="Tenorite"/>
+        </w:rPr>
+        <w:t>sniches</w:t>
+      </w:r>
+      <w:proofErr w:type="spellEnd"/>
+      <w:r>
+        <w:rPr>
+          <w:rFonts w:ascii="Tenorite" w:hAnsi="Tenorite"/>
+        </w:rPr>
+        <w:t>?</w:t>
       </w:r>
     </w:p>
     <w:p>
@@ -6445,11 +8837,25 @@
         <w:t xml:space="preserve">Figure 17. Number of inferred clusters by the true number of clusters in our validation simulations, faceted by theta </w:t>
       </w:r>
       <w:r>
-        <w:t>(which reflects degree of sniche specialization)</w:t>
+        <w:t xml:space="preserve">(which reflects degree of </w:t>
+      </w:r>
+      <w:proofErr w:type="spellStart"/>
+      <w:r>
+        <w:t>sniche</w:t>
+      </w:r>
+      <w:proofErr w:type="spellEnd"/>
+      <w:r>
+        <w:t xml:space="preserve"> specialization)</w:t>
       </w:r>
       <w:r>
         <w:t>. The method arrives at more accurate number of clusters under higher values of theta.</w:t>
       </w:r>
+      <w:r>
+        <w:t xml:space="preserve"> Fixed parameters: algorithm = Louvain, weighted adjacency matrix = TRUE, distance cutoff = 10</w:t>
+      </w:r>
+      <w:r>
+        <w:t xml:space="preserve"> m.</w:t>
+      </w:r>
     </w:p>
     <w:p>
       <w:pPr>
@@ -6462,7 +8868,35 @@
         <w:rPr>
           <w:rFonts w:ascii="Tenorite" w:hAnsi="Tenorite"/>
         </w:rPr>
-        <w:t>In our validation simulations, we know the true number of sniches, which are numbered sequentially from 1 to #soiltypes, and we also know that sniches with similar sequential indices tend to occur in physical proximity, due to the fact the soil landscape is smoothly varying (Fig</w:t>
+        <w:t xml:space="preserve">In our validation simulations, we know the true number of </w:t>
+      </w:r>
+      <w:proofErr w:type="spellStart"/>
+      <w:r>
+        <w:rPr>
+          <w:rFonts w:ascii="Tenorite" w:hAnsi="Tenorite"/>
+        </w:rPr>
+        <w:t>sniches</w:t>
+      </w:r>
+      <w:proofErr w:type="spellEnd"/>
+      <w:r>
+        <w:rPr>
+          <w:rFonts w:ascii="Tenorite" w:hAnsi="Tenorite"/>
+        </w:rPr>
+        <w:t xml:space="preserve">, which are numbered sequentially from 1 to #soiltypes, and we also know that </w:t>
+      </w:r>
+      <w:proofErr w:type="spellStart"/>
+      <w:r>
+        <w:rPr>
+          <w:rFonts w:ascii="Tenorite" w:hAnsi="Tenorite"/>
+        </w:rPr>
+        <w:t>sniches</w:t>
+      </w:r>
+      <w:proofErr w:type="spellEnd"/>
+      <w:r>
+        <w:rPr>
+          <w:rFonts w:ascii="Tenorite" w:hAnsi="Tenorite"/>
+        </w:rPr>
+        <w:t xml:space="preserve"> with similar sequential indices tend to occur in physical proximity, due to the fact the soil landscape is smoothly varying (Fig</w:t>
       </w:r>
       <w:r>
         <w:rPr>
@@ -6492,7 +8926,35 @@
         <w:rPr>
           <w:rFonts w:ascii="Tenorite" w:hAnsi="Tenorite"/>
         </w:rPr>
-        <w:t xml:space="preserve"> So we can answer the question above by comparing the inferred clusters to the true sniche membership of our species.</w:t>
+        <w:t xml:space="preserve"> </w:t>
+      </w:r>
+      <w:proofErr w:type="gramStart"/>
+      <w:r>
+        <w:rPr>
+          <w:rFonts w:ascii="Tenorite" w:hAnsi="Tenorite"/>
+        </w:rPr>
+        <w:t>So</w:t>
+      </w:r>
+      <w:proofErr w:type="gramEnd"/>
+      <w:r>
+        <w:rPr>
+          <w:rFonts w:ascii="Tenorite" w:hAnsi="Tenorite"/>
+        </w:rPr>
+        <w:t xml:space="preserve"> we can answer the question above by comparing the inferred clusters to the true </w:t>
+      </w:r>
+      <w:proofErr w:type="spellStart"/>
+      <w:r>
+        <w:rPr>
+          <w:rFonts w:ascii="Tenorite" w:hAnsi="Tenorite"/>
+        </w:rPr>
+        <w:t>sniche</w:t>
+      </w:r>
+      <w:proofErr w:type="spellEnd"/>
+      <w:r>
+        <w:rPr>
+          <w:rFonts w:ascii="Tenorite" w:hAnsi="Tenorite"/>
+        </w:rPr>
+        <w:t xml:space="preserve"> membership of our species.</w:t>
       </w:r>
     </w:p>
     <w:p>
@@ -6541,9 +9003,6 @@
     <w:p>
       <w:pPr>
         <w:pStyle w:val="Caption"/>
-        <w:rPr>
-          <w:rFonts w:ascii="Tenorite" w:hAnsi="Tenorite"/>
-        </w:rPr>
       </w:pPr>
       <w:r>
         <w:t>Figure 1</w:t>
@@ -6563,6 +9022,39 @@
       <w:r>
         <w:t xml:space="preserve"> Right: histogram of occurrence of each soil type. Notice that the edge soil types are rarer---and so will be the species specializing on them.</w:t>
       </w:r>
+      <w:r>
+        <w:t xml:space="preserve"> Fixed parameters: Lx = 1000 m, Ly = 500 m, </w:t>
+      </w:r>
+      <w:proofErr w:type="spellStart"/>
+      <w:r>
+        <w:t>rangepar</w:t>
+      </w:r>
+      <w:proofErr w:type="spellEnd"/>
+      <w:r>
+        <w:t xml:space="preserve"> = 20 m, </w:t>
+      </w:r>
+      <w:proofErr w:type="spellStart"/>
+      <w:r>
+        <w:t>sillpar</w:t>
+      </w:r>
+      <w:proofErr w:type="spellEnd"/>
+      <w:r>
+        <w:t xml:space="preserve"> = 1, </w:t>
+      </w:r>
+      <w:proofErr w:type="spellStart"/>
+      <w:r>
+        <w:t>nuggetpar</w:t>
+      </w:r>
+      <w:proofErr w:type="spellEnd"/>
+      <w:r>
+        <w:t xml:space="preserve"> = 0.001, </w:t>
+      </w:r>
+      <w:r>
+        <w:t>quadrat length = 20 m (controls the size of soil type pixels)</w:t>
+      </w:r>
+      <w:r>
+        <w:t>.</w:t>
+      </w:r>
     </w:p>
     <w:p>
       <w:pPr>
@@ -6593,7 +9085,21 @@
         <w:rPr>
           <w:rFonts w:ascii="Tenorite" w:hAnsi="Tenorite"/>
         </w:rPr>
-        <w:t xml:space="preserve">results for theta = 5 (i.e. species matching the local soil type are 5 times as likely to recruit than others). I am showing the true-cluster composition of each of the inferred clusters. The top two rows show results for each census of the 10-soiltypes simulations, while the bottom 2 rows show results for censuses of the 15-soiltypes simulations. </w:t>
+        <w:t>results for theta = 5 (</w:t>
+      </w:r>
+      <w:proofErr w:type="gramStart"/>
+      <w:r>
+        <w:rPr>
+          <w:rFonts w:ascii="Tenorite" w:hAnsi="Tenorite"/>
+        </w:rPr>
+        <w:t>i.e.</w:t>
+      </w:r>
+      <w:proofErr w:type="gramEnd"/>
+      <w:r>
+        <w:rPr>
+          <w:rFonts w:ascii="Tenorite" w:hAnsi="Tenorite"/>
+        </w:rPr>
+        <w:t xml:space="preserve"> species matching the local soil type are 5 times as likely to recruit than others). I am showing the true-cluster composition of each of the inferred clusters. The top two rows show results for each census of the 10-soiltypes simulations, while the bottom 2 rows show results for censuses of the 15-soiltypes simulations. </w:t>
       </w:r>
     </w:p>
     <w:p>
@@ -6607,13 +9113,98 @@
         <w:rPr>
           <w:rFonts w:ascii="Tenorite" w:hAnsi="Tenorite"/>
         </w:rPr>
-        <w:t>Notice how each inferred sniche tends to consist of either a single true sniche, or two or three sequential sniches</w:t>
-      </w:r>
-      <w:r>
-        <w:rPr>
-          <w:rFonts w:ascii="Tenorite" w:hAnsi="Tenorite"/>
-        </w:rPr>
-        <w:t>, indicating that when we underestimate the true number of niches, we envelope several “similar” sniches (i.e. species specialized to soil conditions that tend to occur in proximity) in one single inferred sniche.</w:t>
+        <w:t xml:space="preserve">Notice how each inferred </w:t>
+      </w:r>
+      <w:proofErr w:type="spellStart"/>
+      <w:r>
+        <w:rPr>
+          <w:rFonts w:ascii="Tenorite" w:hAnsi="Tenorite"/>
+        </w:rPr>
+        <w:t>sniche</w:t>
+      </w:r>
+      <w:proofErr w:type="spellEnd"/>
+      <w:r>
+        <w:rPr>
+          <w:rFonts w:ascii="Tenorite" w:hAnsi="Tenorite"/>
+        </w:rPr>
+        <w:t xml:space="preserve"> tends to consist of either a single true </w:t>
+      </w:r>
+      <w:proofErr w:type="spellStart"/>
+      <w:r>
+        <w:rPr>
+          <w:rFonts w:ascii="Tenorite" w:hAnsi="Tenorite"/>
+        </w:rPr>
+        <w:t>sniche</w:t>
+      </w:r>
+      <w:proofErr w:type="spellEnd"/>
+      <w:r>
+        <w:rPr>
+          <w:rFonts w:ascii="Tenorite" w:hAnsi="Tenorite"/>
+        </w:rPr>
+        <w:t xml:space="preserve">, or two or three sequential </w:t>
+      </w:r>
+      <w:proofErr w:type="spellStart"/>
+      <w:r>
+        <w:rPr>
+          <w:rFonts w:ascii="Tenorite" w:hAnsi="Tenorite"/>
+        </w:rPr>
+        <w:t>sniches</w:t>
+      </w:r>
+      <w:proofErr w:type="spellEnd"/>
+      <w:r>
+        <w:rPr>
+          <w:rFonts w:ascii="Tenorite" w:hAnsi="Tenorite"/>
+        </w:rPr>
+        <w:t xml:space="preserve">, indicating that when we underestimate the true number of niches, we </w:t>
+      </w:r>
+      <w:r>
+        <w:rPr>
+          <w:rFonts w:ascii="Tenorite" w:hAnsi="Tenorite"/>
+        </w:rPr>
+        <w:lastRenderedPageBreak/>
+        <w:t xml:space="preserve">envelope several “similar” </w:t>
+      </w:r>
+      <w:proofErr w:type="spellStart"/>
+      <w:r>
+        <w:rPr>
+          <w:rFonts w:ascii="Tenorite" w:hAnsi="Tenorite"/>
+        </w:rPr>
+        <w:t>sniches</w:t>
+      </w:r>
+      <w:proofErr w:type="spellEnd"/>
+      <w:r>
+        <w:rPr>
+          <w:rFonts w:ascii="Tenorite" w:hAnsi="Tenorite"/>
+        </w:rPr>
+        <w:t xml:space="preserve"> (</w:t>
+      </w:r>
+      <w:proofErr w:type="gramStart"/>
+      <w:r>
+        <w:rPr>
+          <w:rFonts w:ascii="Tenorite" w:hAnsi="Tenorite"/>
+        </w:rPr>
+        <w:t>i.e.</w:t>
+      </w:r>
+      <w:proofErr w:type="gramEnd"/>
+      <w:r>
+        <w:rPr>
+          <w:rFonts w:ascii="Tenorite" w:hAnsi="Tenorite"/>
+        </w:rPr>
+        <w:t xml:space="preserve"> species specialized to soil conditions that tend to occur in proximity) in one single inferred </w:t>
+      </w:r>
+      <w:proofErr w:type="spellStart"/>
+      <w:r>
+        <w:rPr>
+          <w:rFonts w:ascii="Tenorite" w:hAnsi="Tenorite"/>
+        </w:rPr>
+        <w:t>sniche</w:t>
+      </w:r>
+      <w:proofErr w:type="spellEnd"/>
+      <w:r>
+        <w:rPr>
+          <w:rFonts w:ascii="Tenorite" w:hAnsi="Tenorite"/>
+        </w:rPr>
+        <w:t>.</w:t>
       </w:r>
     </w:p>
     <w:p>
@@ -6627,8 +9218,21 @@
         <w:rPr>
           <w:rFonts w:ascii="Tenorite" w:hAnsi="Tenorite"/>
         </w:rPr>
-        <w:lastRenderedPageBreak/>
-        <w:t>Another thing to notice is that the true clusters that are most often misidentified are the “edge” clusters (i.e. the first and last true clusters in the sequence). I think this is because those are the least represented clusters in the simulations, since their matching soil types are relatively rare in the landscape (Fig. 1</w:t>
+        <w:t>Another thing to notice is that the true clusters that are most often misidentified are the “edge” clusters (</w:t>
+      </w:r>
+      <w:proofErr w:type="gramStart"/>
+      <w:r>
+        <w:rPr>
+          <w:rFonts w:ascii="Tenorite" w:hAnsi="Tenorite"/>
+        </w:rPr>
+        <w:t>i.e.</w:t>
+      </w:r>
+      <w:proofErr w:type="gramEnd"/>
+      <w:r>
+        <w:rPr>
+          <w:rFonts w:ascii="Tenorite" w:hAnsi="Tenorite"/>
+        </w:rPr>
+        <w:t xml:space="preserve"> the first and last true clusters in the sequence). I think this is because those are the least represented clusters in the simulations, since their matching soil types are relatively rare in the landscape (Fig. 1</w:t>
       </w:r>
       <w:r>
         <w:rPr>
@@ -6654,7 +9258,21 @@
         <w:rPr>
           <w:rFonts w:ascii="Tenorite" w:hAnsi="Tenorite"/>
         </w:rPr>
-        <w:t>Note: scenarios with 2, 3, 4, 5, and 6 soiltypes aren’t shown because the method accurately finds the clusters under this value of theta.</w:t>
+        <w:t xml:space="preserve">Note: scenarios with 2, 3, 4, 5, and 6 </w:t>
+      </w:r>
+      <w:proofErr w:type="spellStart"/>
+      <w:r>
+        <w:rPr>
+          <w:rFonts w:ascii="Tenorite" w:hAnsi="Tenorite"/>
+        </w:rPr>
+        <w:t>soiltypes</w:t>
+      </w:r>
+      <w:proofErr w:type="spellEnd"/>
+      <w:r>
+        <w:rPr>
+          <w:rFonts w:ascii="Tenorite" w:hAnsi="Tenorite"/>
+        </w:rPr>
+        <w:t xml:space="preserve"> aren’t shown because the method accurately finds the clusters under this value of theta.</w:t>
       </w:r>
     </w:p>
     <w:p>
@@ -6751,6 +9369,7 @@
         <w:rPr>
           <w:rFonts w:ascii="Tenorite" w:hAnsi="Tenorite"/>
         </w:rPr>
+        <w:lastRenderedPageBreak/>
         <w:t xml:space="preserve">Fig. </w:t>
       </w:r>
       <w:r>
@@ -6781,7 +9400,21 @@
         <w:rPr>
           <w:rFonts w:ascii="Tenorite" w:hAnsi="Tenorite"/>
         </w:rPr>
-        <w:t>scenarios with 3, 4, 5, 6, 10, and 15 soiltypes. (Scenarios with 2 soil types are captured accurately for this value of theta.)</w:t>
+        <w:t xml:space="preserve">scenarios with 3, 4, 5, 6, 10, and 15 </w:t>
+      </w:r>
+      <w:proofErr w:type="spellStart"/>
+      <w:r>
+        <w:rPr>
+          <w:rFonts w:ascii="Tenorite" w:hAnsi="Tenorite"/>
+        </w:rPr>
+        <w:t>soiltypes</w:t>
+      </w:r>
+      <w:proofErr w:type="spellEnd"/>
+      <w:r>
+        <w:rPr>
+          <w:rFonts w:ascii="Tenorite" w:hAnsi="Tenorite"/>
+        </w:rPr>
+        <w:t>. (Scenarios with 2 soil types are captured accurately for this value of theta.)</w:t>
       </w:r>
     </w:p>
     <w:p>
@@ -6790,7 +9423,6 @@
         <w:spacing w:line="240" w:lineRule="auto"/>
       </w:pPr>
       <w:r>
-        <w:lastRenderedPageBreak/>
         <w:drawing>
           <wp:inline distT="0" distB="0" distL="0" distR="0" wp14:anchorId="41009075" wp14:editId="7972EDEA">
             <wp:extent cx="5943600" cy="3219450"/>
@@ -6838,7 +9470,15 @@
     </w:p>
     <w:p>
       <w:r>
-        <w:t>For n = 3 and 4 soiltypes, we see similar substructure in the inferred clusters as seen for theta = 5---namely, the inferred clusters tend to contain closely related true clusters, with the odd exception of edge clusters. But for n &gt; 5, that substructure is not obvious, if at all present.</w:t>
+        <w:t xml:space="preserve">For n = 3 and 4 </w:t>
+      </w:r>
+      <w:proofErr w:type="spellStart"/>
+      <w:r>
+        <w:t>soiltypes</w:t>
+      </w:r>
+      <w:proofErr w:type="spellEnd"/>
+      <w:r>
+        <w:t>, we see similar substructure in the inferred clusters as seen for theta = 5---namely, the inferred clusters tend to contain closely related true clusters, with the odd exception of edge clusters. But for n &gt; 5, that substructure is not obvious, if at all present.</w:t>
       </w:r>
     </w:p>
     <w:p>
@@ -6890,7 +9530,15 @@
     </w:p>
     <w:p>
       <w:r>
-        <w:t xml:space="preserve">Basically, we find that species grouped in our inferred niches tend to be from the same true cluster or similarly indexed true clusters. This indicates that our inferred sniches represent species with identical </w:t>
+        <w:t xml:space="preserve">Basically, we find that species grouped in our inferred niches tend to be from the same true cluster or similarly indexed true clusters. This indicates that our inferred </w:t>
+      </w:r>
+      <w:proofErr w:type="spellStart"/>
+      <w:r>
+        <w:t>sniches</w:t>
+      </w:r>
+      <w:proofErr w:type="spellEnd"/>
+      <w:r>
+        <w:t xml:space="preserve"> represent species with identical </w:t>
       </w:r>
       <w:r>
         <w:rPr>
@@ -6900,7 +9548,15 @@
         <w:t>or similar</w:t>
       </w:r>
       <w:r>
-        <w:t xml:space="preserve"> affinities for soil conditions, if the number of soil types is not too high for a given degree of sniche specialization.</w:t>
+        <w:t xml:space="preserve"> affinities for soil conditions, if the number of soil types is not too high for a given degree of </w:t>
+      </w:r>
+      <w:proofErr w:type="spellStart"/>
+      <w:r>
+        <w:t>sniche</w:t>
+      </w:r>
+      <w:proofErr w:type="spellEnd"/>
+      <w:r>
+        <w:t xml:space="preserve"> specialization.</w:t>
       </w:r>
     </w:p>
     <w:p>
@@ -6954,7 +9610,15 @@
         <w:t>Figure 21.</w:t>
       </w:r>
       <w:r>
-        <w:t xml:space="preserve"> A. Distribution of differences in true-cluster indices among species within inferred sniches, plotted by number of soil types and faceted by theta. The boxplots represent the distribution across groups and censuses. B. Corresponding distribution in 100 sets of randomized data, where the true cluster indices of species in a community are shuffled. I ran t-tests between the respective distributions in the data and nulls, and cases significant at alpha = 0.05 are marked with red asterisks.</w:t>
+        <w:t xml:space="preserve"> A. Distribution of differences in true-cluster indices among species within inferred </w:t>
+      </w:r>
+      <w:proofErr w:type="spellStart"/>
+      <w:r>
+        <w:t>sniches</w:t>
+      </w:r>
+      <w:proofErr w:type="spellEnd"/>
+      <w:r>
+        <w:t>, plotted by number of soil types and faceted by theta. The boxplots represent the distribution across groups and censuses. B. Corresponding distribution in 100 sets of randomized data, where the true cluster indices of species in a community are shuffled. I ran t-tests between the respective distributions in the data and nulls, and cases significant at alpha = 0.05 are marked with red asterisks.</w:t>
       </w:r>
     </w:p>
     <w:sectPr>

</xml_diff>

<commit_message>
Update to description of project
</commit_message>
<xml_diff>
--- a/Manuscript/Spatial niche project.docx
+++ b/Manuscript/Spatial niche project.docx
@@ -8789,6 +8789,9 @@
         <w:spacing w:line="240" w:lineRule="auto"/>
       </w:pPr>
       <w:r>
+        <w:rPr>
+          <w:noProof/>
+        </w:rPr>
         <w:drawing>
           <wp:inline distT="0" distB="0" distL="0" distR="0" wp14:anchorId="39007FC7" wp14:editId="15242471">
             <wp:extent cx="5943600" cy="1835150"/>
@@ -8834,10 +8837,7 @@
         </w:rPr>
       </w:pPr>
       <w:r>
-        <w:t xml:space="preserve">Figure 17. Number of inferred clusters by the true number of clusters in our validation simulations, faceted by theta </w:t>
-      </w:r>
-      <w:r>
-        <w:t xml:space="preserve">(which reflects degree of </w:t>
+        <w:t xml:space="preserve">Figure 17. Number of inferred clusters by the true number of clusters in our validation simulations, faceted by theta (which reflects degree of </w:t>
       </w:r>
       <w:proofErr w:type="spellStart"/>
       <w:r>
@@ -8845,10 +8845,7 @@
       </w:r>
       <w:proofErr w:type="spellEnd"/>
       <w:r>
-        <w:t xml:space="preserve"> specialization)</w:t>
-      </w:r>
-      <w:r>
-        <w:t>. The method arrives at more accurate number of clusters under higher values of theta.</w:t>
+        <w:t xml:space="preserve"> specialization). The method arrives at more accurate number of clusters under higher values of theta.</w:t>
       </w:r>
       <w:r>
         <w:t xml:space="preserve"> Fixed parameters: algorithm = Louvain, weighted adjacency matrix = TRUE, distance cutoff = 10</w:t>
@@ -8963,6 +8960,9 @@
         <w:spacing w:line="240" w:lineRule="auto"/>
       </w:pPr>
       <w:r>
+        <w:rPr>
+          <w:noProof/>
+        </w:rPr>
         <w:drawing>
           <wp:inline distT="0" distB="0" distL="0" distR="0" wp14:anchorId="46E08A2D" wp14:editId="2831EAFD">
             <wp:extent cx="5943600" cy="1794510"/>
@@ -9047,13 +9047,7 @@
       </w:r>
       <w:proofErr w:type="spellEnd"/>
       <w:r>
-        <w:t xml:space="preserve"> = 0.001, </w:t>
-      </w:r>
-      <w:r>
-        <w:t>quadrat length = 20 m (controls the size of soil type pixels)</w:t>
-      </w:r>
-      <w:r>
-        <w:t>.</w:t>
+        <w:t xml:space="preserve"> = 0.001, quadrat length = 20 m (controls the size of soil type pixels).</w:t>
       </w:r>
     </w:p>
     <w:p>
@@ -9303,6 +9297,9 @@
         <w:spacing w:line="240" w:lineRule="auto"/>
       </w:pPr>
       <w:r>
+        <w:rPr>
+          <w:noProof/>
+        </w:rPr>
         <w:drawing>
           <wp:inline distT="0" distB="0" distL="0" distR="0" wp14:anchorId="1B401270" wp14:editId="18BA3D29">
             <wp:extent cx="5943600" cy="5100320"/>
@@ -9423,6 +9420,9 @@
         <w:spacing w:line="240" w:lineRule="auto"/>
       </w:pPr>
       <w:r>
+        <w:rPr>
+          <w:noProof/>
+        </w:rPr>
         <w:drawing>
           <wp:inline distT="0" distB="0" distL="0" distR="0" wp14:anchorId="41009075" wp14:editId="7972EDEA">
             <wp:extent cx="5943600" cy="3219450"/>
@@ -9564,6 +9564,9 @@
         <w:keepNext/>
       </w:pPr>
       <w:r>
+        <w:rPr>
+          <w:noProof/>
+        </w:rPr>
         <w:lastRenderedPageBreak/>
         <w:drawing>
           <wp:inline distT="0" distB="0" distL="0" distR="0" wp14:anchorId="5594E76E" wp14:editId="1EC78D53">
@@ -9619,6 +9622,390 @@
       <w:proofErr w:type="spellEnd"/>
       <w:r>
         <w:t>, plotted by number of soil types and faceted by theta. The boxplots represent the distribution across groups and censuses. B. Corresponding distribution in 100 sets of randomized data, where the true cluster indices of species in a community are shuffled. I ran t-tests between the respective distributions in the data and nulls, and cases significant at alpha = 0.05 are marked with red asterisks.</w:t>
+      </w:r>
+    </w:p>
+    <w:p>
+      <w:r>
+        <w:br w:type="page"/>
+      </w:r>
+    </w:p>
+    <w:p>
+      <w:pPr>
+        <w:pStyle w:val="Heading1"/>
+      </w:pPr>
+      <w:r>
+        <w:lastRenderedPageBreak/>
+        <w:t xml:space="preserve">August 5, </w:t>
+      </w:r>
+      <w:proofErr w:type="gramStart"/>
+      <w:r>
+        <w:t>2021</w:t>
+      </w:r>
+      <w:proofErr w:type="gramEnd"/>
+      <w:r>
+        <w:t xml:space="preserve"> Update</w:t>
+      </w:r>
+    </w:p>
+    <w:p/>
+    <w:p>
+      <w:r>
+        <w:drawing>
+          <wp:inline distT="0" distB="0" distL="0" distR="0" wp14:anchorId="27C1D60A" wp14:editId="27F3F0ED">
+            <wp:extent cx="4013855" cy="3587262"/>
+            <wp:effectExtent l="0" t="0" r="5715" b="0"/>
+            <wp:docPr id="6" name="Picture 6"/>
+            <wp:cNvGraphicFramePr>
+              <a:graphicFrameLocks xmlns:a="http://schemas.openxmlformats.org/drawingml/2006/main" noChangeAspect="1"/>
+            </wp:cNvGraphicFramePr>
+            <a:graphic xmlns:a="http://schemas.openxmlformats.org/drawingml/2006/main">
+              <a:graphicData uri="http://schemas.openxmlformats.org/drawingml/2006/picture">
+                <pic:pic xmlns:pic="http://schemas.openxmlformats.org/drawingml/2006/picture">
+                  <pic:nvPicPr>
+                    <pic:cNvPr id="1" name=""/>
+                    <pic:cNvPicPr/>
+                  </pic:nvPicPr>
+                  <pic:blipFill>
+                    <a:blip r:embed="rId35"/>
+                    <a:stretch>
+                      <a:fillRect/>
+                    </a:stretch>
+                  </pic:blipFill>
+                  <pic:spPr>
+                    <a:xfrm>
+                      <a:off x="0" y="0"/>
+                      <a:ext cx="4017007" cy="3590079"/>
+                    </a:xfrm>
+                    <a:prstGeom prst="rect">
+                      <a:avLst/>
+                    </a:prstGeom>
+                  </pic:spPr>
+                </pic:pic>
+              </a:graphicData>
+            </a:graphic>
+          </wp:inline>
+        </w:drawing>
+      </w:r>
+    </w:p>
+    <w:p>
+      <w:r>
+        <w:t xml:space="preserve">The bars show the estimated theta --- defined as the ratio between the probability of a tree recruiting when the </w:t>
+      </w:r>
+      <w:proofErr w:type="spellStart"/>
+      <w:r>
+        <w:t>soiltype</w:t>
+      </w:r>
+      <w:proofErr w:type="spellEnd"/>
+      <w:r>
+        <w:t xml:space="preserve"> matches its niche and the prob that it recruits when the </w:t>
+      </w:r>
+      <w:proofErr w:type="spellStart"/>
+      <w:r>
+        <w:t>soiltype</w:t>
+      </w:r>
+      <w:proofErr w:type="spellEnd"/>
+      <w:r>
+        <w:t xml:space="preserve"> does not match its niche --- averaged across labelling censuses and groups, and the error bars show twice the standard error of the estimate. Bars are arranged by the distance cutoff used in the analysis, ranging between 6 m and 30 m from focal tree.</w:t>
+      </w:r>
+    </w:p>
+    <w:p>
+      <w:r>
+        <w:t xml:space="preserve">A labelling census is the census we used to infer both the group membership of each species and the </w:t>
+      </w:r>
+      <w:proofErr w:type="spellStart"/>
+      <w:r>
+        <w:t>soiltype</w:t>
+      </w:r>
+      <w:proofErr w:type="spellEnd"/>
+      <w:r>
+        <w:t xml:space="preserve"> raster. All censuses are used as labelling censuses in turn, and the results are then averaged.</w:t>
+      </w:r>
+    </w:p>
+    <w:p>
+      <w:r>
+        <w:t xml:space="preserve">For a given number r of recruits (defined as trees that reached the </w:t>
+      </w:r>
+      <w:proofErr w:type="spellStart"/>
+      <w:r>
+        <w:t>dbh</w:t>
+      </w:r>
+      <w:proofErr w:type="spellEnd"/>
+      <w:r>
+        <w:t xml:space="preserve"> threshold of 10 cm in a certain census), m matches (defined as recruits that were found on their matching </w:t>
+      </w:r>
+      <w:proofErr w:type="spellStart"/>
+      <w:r>
+        <w:t>soiltype</w:t>
+      </w:r>
+      <w:proofErr w:type="spellEnd"/>
+      <w:r>
+        <w:t xml:space="preserve">), and n </w:t>
+      </w:r>
+      <w:proofErr w:type="spellStart"/>
+      <w:r>
+        <w:t>soiltypes</w:t>
+      </w:r>
+      <w:proofErr w:type="spellEnd"/>
+      <w:r>
+        <w:t>, we estimate theta as theta = (n - 1) / (r / m - 1). This comes from solving Bayes theorem for theta,</w:t>
+      </w:r>
+    </w:p>
+    <w:p>
+      <w:proofErr w:type="gramStart"/>
+      <w:r>
+        <w:t>P(</w:t>
+      </w:r>
+      <w:proofErr w:type="gramEnd"/>
+      <w:r>
+        <w:t>match | recruitment) = P(recruitment | match) * P(match) / P(recruitment)</w:t>
+      </w:r>
+    </w:p>
+    <w:p>
+      <w:proofErr w:type="gramStart"/>
+      <w:r>
+        <w:t>where  P</w:t>
+      </w:r>
+      <w:proofErr w:type="gramEnd"/>
+      <w:r>
+        <w:t>(recruitment) = P(recruitment | match) P(match) + P(recruitment | !match) P(!match) and theta := P(recruitment | match) / P(recruitment | !match) , and we assume P(match) = 1 / n  and P(!match) = 1 - 1/n , and we use our empirical estimate for P(match | recruitment) = m / r.</w:t>
+      </w:r>
+    </w:p>
+    <w:p/>
+    <w:p>
+      <w:r>
+        <w:lastRenderedPageBreak/>
+        <w:drawing>
+          <wp:inline distT="0" distB="0" distL="0" distR="0" wp14:anchorId="6829A4D0" wp14:editId="4319E26A">
+            <wp:extent cx="4101279" cy="3200400"/>
+            <wp:effectExtent l="0" t="0" r="0" b="0"/>
+            <wp:docPr id="9" name="Picture 9"/>
+            <wp:cNvGraphicFramePr>
+              <a:graphicFrameLocks xmlns:a="http://schemas.openxmlformats.org/drawingml/2006/main" noChangeAspect="1"/>
+            </wp:cNvGraphicFramePr>
+            <a:graphic xmlns:a="http://schemas.openxmlformats.org/drawingml/2006/main">
+              <a:graphicData uri="http://schemas.openxmlformats.org/drawingml/2006/picture">
+                <pic:pic xmlns:pic="http://schemas.openxmlformats.org/drawingml/2006/picture">
+                  <pic:nvPicPr>
+                    <pic:cNvPr id="1" name=""/>
+                    <pic:cNvPicPr/>
+                  </pic:nvPicPr>
+                  <pic:blipFill>
+                    <a:blip r:embed="rId36"/>
+                    <a:stretch>
+                      <a:fillRect/>
+                    </a:stretch>
+                  </pic:blipFill>
+                  <pic:spPr>
+                    <a:xfrm>
+                      <a:off x="0" y="0"/>
+                      <a:ext cx="4105211" cy="3203469"/>
+                    </a:xfrm>
+                    <a:prstGeom prst="rect">
+                      <a:avLst/>
+                    </a:prstGeom>
+                  </pic:spPr>
+                </pic:pic>
+              </a:graphicData>
+            </a:graphic>
+          </wp:inline>
+        </w:drawing>
+      </w:r>
+    </w:p>
+    <w:p/>
+    <w:p>
+      <w:r>
+        <w:drawing>
+          <wp:inline distT="0" distB="0" distL="0" distR="0" wp14:anchorId="5F90E9DB" wp14:editId="6B7F9041">
+            <wp:extent cx="5943600" cy="3098165"/>
+            <wp:effectExtent l="0" t="0" r="0" b="6985"/>
+            <wp:docPr id="18" name="Picture 18"/>
+            <wp:cNvGraphicFramePr>
+              <a:graphicFrameLocks xmlns:a="http://schemas.openxmlformats.org/drawingml/2006/main" noChangeAspect="1"/>
+            </wp:cNvGraphicFramePr>
+            <a:graphic xmlns:a="http://schemas.openxmlformats.org/drawingml/2006/main">
+              <a:graphicData uri="http://schemas.openxmlformats.org/drawingml/2006/picture">
+                <pic:pic xmlns:pic="http://schemas.openxmlformats.org/drawingml/2006/picture">
+                  <pic:nvPicPr>
+                    <pic:cNvPr id="1" name=""/>
+                    <pic:cNvPicPr/>
+                  </pic:nvPicPr>
+                  <pic:blipFill>
+                    <a:blip r:embed="rId37"/>
+                    <a:stretch>
+                      <a:fillRect/>
+                    </a:stretch>
+                  </pic:blipFill>
+                  <pic:spPr>
+                    <a:xfrm>
+                      <a:off x="0" y="0"/>
+                      <a:ext cx="5943600" cy="3098165"/>
+                    </a:xfrm>
+                    <a:prstGeom prst="rect">
+                      <a:avLst/>
+                    </a:prstGeom>
+                  </pic:spPr>
+                </pic:pic>
+              </a:graphicData>
+            </a:graphic>
+          </wp:inline>
+        </w:drawing>
+      </w:r>
+    </w:p>
+    <w:p>
+      <w:r>
+        <w:lastRenderedPageBreak/>
+        <w:drawing>
+          <wp:inline distT="0" distB="0" distL="0" distR="0" wp14:anchorId="34FD72B9" wp14:editId="5FBBA9FC">
+            <wp:extent cx="5943600" cy="3098165"/>
+            <wp:effectExtent l="0" t="0" r="0" b="6985"/>
+            <wp:docPr id="20" name="Picture 20"/>
+            <wp:cNvGraphicFramePr>
+              <a:graphicFrameLocks xmlns:a="http://schemas.openxmlformats.org/drawingml/2006/main" noChangeAspect="1"/>
+            </wp:cNvGraphicFramePr>
+            <a:graphic xmlns:a="http://schemas.openxmlformats.org/drawingml/2006/main">
+              <a:graphicData uri="http://schemas.openxmlformats.org/drawingml/2006/picture">
+                <pic:pic xmlns:pic="http://schemas.openxmlformats.org/drawingml/2006/picture">
+                  <pic:nvPicPr>
+                    <pic:cNvPr id="1" name=""/>
+                    <pic:cNvPicPr/>
+                  </pic:nvPicPr>
+                  <pic:blipFill>
+                    <a:blip r:embed="rId38"/>
+                    <a:stretch>
+                      <a:fillRect/>
+                    </a:stretch>
+                  </pic:blipFill>
+                  <pic:spPr>
+                    <a:xfrm>
+                      <a:off x="0" y="0"/>
+                      <a:ext cx="5943600" cy="3098165"/>
+                    </a:xfrm>
+                    <a:prstGeom prst="rect">
+                      <a:avLst/>
+                    </a:prstGeom>
+                  </pic:spPr>
+                </pic:pic>
+              </a:graphicData>
+            </a:graphic>
+          </wp:inline>
+        </w:drawing>
+      </w:r>
+    </w:p>
+    <w:p>
+      <w:r>
+        <w:drawing>
+          <wp:inline distT="0" distB="0" distL="0" distR="0" wp14:anchorId="26B1678C" wp14:editId="4ECB253C">
+            <wp:extent cx="5943600" cy="3098165"/>
+            <wp:effectExtent l="0" t="0" r="0" b="6985"/>
+            <wp:docPr id="34" name="Picture 34"/>
+            <wp:cNvGraphicFramePr>
+              <a:graphicFrameLocks xmlns:a="http://schemas.openxmlformats.org/drawingml/2006/main" noChangeAspect="1"/>
+            </wp:cNvGraphicFramePr>
+            <a:graphic xmlns:a="http://schemas.openxmlformats.org/drawingml/2006/main">
+              <a:graphicData uri="http://schemas.openxmlformats.org/drawingml/2006/picture">
+                <pic:pic xmlns:pic="http://schemas.openxmlformats.org/drawingml/2006/picture">
+                  <pic:nvPicPr>
+                    <pic:cNvPr id="1" name=""/>
+                    <pic:cNvPicPr/>
+                  </pic:nvPicPr>
+                  <pic:blipFill>
+                    <a:blip r:embed="rId39"/>
+                    <a:stretch>
+                      <a:fillRect/>
+                    </a:stretch>
+                  </pic:blipFill>
+                  <pic:spPr>
+                    <a:xfrm>
+                      <a:off x="0" y="0"/>
+                      <a:ext cx="5943600" cy="3098165"/>
+                    </a:xfrm>
+                    <a:prstGeom prst="rect">
+                      <a:avLst/>
+                    </a:prstGeom>
+                  </pic:spPr>
+                </pic:pic>
+              </a:graphicData>
+            </a:graphic>
+          </wp:inline>
+        </w:drawing>
+      </w:r>
+    </w:p>
+    <w:p>
+      <w:r>
+        <w:lastRenderedPageBreak/>
+        <w:drawing>
+          <wp:inline distT="0" distB="0" distL="0" distR="0" wp14:anchorId="3BAA4A88" wp14:editId="6D169E2C">
+            <wp:extent cx="5943600" cy="3098165"/>
+            <wp:effectExtent l="0" t="0" r="0" b="6985"/>
+            <wp:docPr id="26" name="Picture 26"/>
+            <wp:cNvGraphicFramePr>
+              <a:graphicFrameLocks xmlns:a="http://schemas.openxmlformats.org/drawingml/2006/main" noChangeAspect="1"/>
+            </wp:cNvGraphicFramePr>
+            <a:graphic xmlns:a="http://schemas.openxmlformats.org/drawingml/2006/main">
+              <a:graphicData uri="http://schemas.openxmlformats.org/drawingml/2006/picture">
+                <pic:pic xmlns:pic="http://schemas.openxmlformats.org/drawingml/2006/picture">
+                  <pic:nvPicPr>
+                    <pic:cNvPr id="1" name=""/>
+                    <pic:cNvPicPr/>
+                  </pic:nvPicPr>
+                  <pic:blipFill>
+                    <a:blip r:embed="rId40"/>
+                    <a:stretch>
+                      <a:fillRect/>
+                    </a:stretch>
+                  </pic:blipFill>
+                  <pic:spPr>
+                    <a:xfrm>
+                      <a:off x="0" y="0"/>
+                      <a:ext cx="5943600" cy="3098165"/>
+                    </a:xfrm>
+                    <a:prstGeom prst="rect">
+                      <a:avLst/>
+                    </a:prstGeom>
+                  </pic:spPr>
+                </pic:pic>
+              </a:graphicData>
+            </a:graphic>
+          </wp:inline>
+        </w:drawing>
+      </w:r>
+    </w:p>
+    <w:p>
+      <w:r>
+        <w:drawing>
+          <wp:inline distT="0" distB="0" distL="0" distR="0" wp14:anchorId="062D1BBF" wp14:editId="6EC86BDD">
+            <wp:extent cx="5943600" cy="4202430"/>
+            <wp:effectExtent l="0" t="0" r="0" b="7620"/>
+            <wp:docPr id="31" name="Picture 31"/>
+            <wp:cNvGraphicFramePr>
+              <a:graphicFrameLocks xmlns:a="http://schemas.openxmlformats.org/drawingml/2006/main" noChangeAspect="1"/>
+            </wp:cNvGraphicFramePr>
+            <a:graphic xmlns:a="http://schemas.openxmlformats.org/drawingml/2006/main">
+              <a:graphicData uri="http://schemas.openxmlformats.org/drawingml/2006/picture">
+                <pic:pic xmlns:pic="http://schemas.openxmlformats.org/drawingml/2006/picture">
+                  <pic:nvPicPr>
+                    <pic:cNvPr id="1" name=""/>
+                    <pic:cNvPicPr/>
+                  </pic:nvPicPr>
+                  <pic:blipFill>
+                    <a:blip r:embed="rId41"/>
+                    <a:stretch>
+                      <a:fillRect/>
+                    </a:stretch>
+                  </pic:blipFill>
+                  <pic:spPr>
+                    <a:xfrm>
+                      <a:off x="0" y="0"/>
+                      <a:ext cx="5943600" cy="4202430"/>
+                    </a:xfrm>
+                    <a:prstGeom prst="rect">
+                      <a:avLst/>
+                    </a:prstGeom>
+                  </pic:spPr>
+                </pic:pic>
+              </a:graphicData>
+            </a:graphic>
+          </wp:inline>
+        </w:drawing>
       </w:r>
     </w:p>
     <w:sectPr>

</xml_diff>